<commit_message>
added etat de l'etat+reaorganisation dossiers
</commit_message>
<xml_diff>
--- a/Docs/CompteRendu_TER.docx
+++ b/Docs/CompteRendu_TER.docx
@@ -1404,16 +1404,7 @@
         <w:ind w:firstLine="708"/>
       </w:pPr>
       <w:r>
-        <w:t xml:space="preserve">La définition et la rédaction de chaque document </w:t>
-      </w:r>
-      <w:r>
-        <w:t>sera</w:t>
-      </w:r>
-      <w:r>
-        <w:t xml:space="preserve"> réalisée par un ou plusieurs membres du groupe. Une fois la rédaction terminée, </w:t>
-      </w:r>
-      <w:r>
-        <w:t>le document sera vérifié par l’ensemble de l’équipe</w:t>
+        <w:t>La définition et la rédaction de chaque document sera réalisée par un ou plusieurs membres du groupe. Une fois la rédaction terminée, le document sera vérifié par l’ensemble de l’équipe</w:t>
       </w:r>
       <w:r>
         <w:t xml:space="preserve">. </w:t>
@@ -1632,201 +1623,6 @@
     <w:p/>
     <w:p>
       <w:pPr>
-        <w:rPr>
-          <w:b/>
-        </w:rPr>
-      </w:pPr>
-      <w:r>
-        <w:rPr>
-          <w:b/>
-        </w:rPr>
-        <w:lastRenderedPageBreak/>
-        <w:t>La Méthode Modèle-Vue-Contrôleur (MVC)</w:t>
-      </w:r>
-    </w:p>
-    <w:p>
-      <w:r>
-        <w:t xml:space="preserve">Le MVC est une architecture et une méthode de conception qui organise l'Interface Homme-Machine d'une application logicielle (dans notre cas un site Web) en trois parties : </w:t>
-      </w:r>
-    </w:p>
-    <w:p>
-      <w:pPr>
-        <w:pStyle w:val="Paragraphedeliste"/>
-        <w:numPr>
-          <w:ilvl w:val="0"/>
-          <w:numId w:val="6"/>
-        </w:numPr>
-      </w:pPr>
-      <w:r>
-        <w:t>Les données (Modèle).</w:t>
-      </w:r>
-    </w:p>
-    <w:p>
-      <w:pPr>
-        <w:pStyle w:val="Paragraphedeliste"/>
-        <w:numPr>
-          <w:ilvl w:val="0"/>
-          <w:numId w:val="6"/>
-        </w:numPr>
-      </w:pPr>
-      <w:r>
-        <w:t xml:space="preserve">L’interface homme-machine (Vue). </w:t>
-      </w:r>
-    </w:p>
-    <w:p>
-      <w:pPr>
-        <w:pStyle w:val="Paragraphedeliste"/>
-        <w:numPr>
-          <w:ilvl w:val="0"/>
-          <w:numId w:val="6"/>
-        </w:numPr>
-      </w:pPr>
-      <w:r>
-        <w:t xml:space="preserve">La logique de contrôle (Contrôleur). </w:t>
-      </w:r>
-    </w:p>
-    <w:p>
-      <w:r>
-        <w:t>Grossièrement, cela permet une séparation entre les traitements de données et la présentation.</w:t>
-      </w:r>
-    </w:p>
-    <w:p>
-      <w:pPr>
-        <w:rPr>
-          <w:b/>
-        </w:rPr>
-      </w:pPr>
-      <w:r>
-        <w:rPr>
-          <w:b/>
-        </w:rPr>
-        <w:t xml:space="preserve">Le modèle </w:t>
-      </w:r>
-    </w:p>
-    <w:p>
-      <w:r>
-        <w:t>Le modèle représente les structures de données. Typiquement, les classes modèles contiennent des fonctions qui aident à récupérer, insérer et mettre à jour des informations de la base de données.</w:t>
-      </w:r>
-    </w:p>
-    <w:p>
-      <w:pPr>
-        <w:rPr>
-          <w:b/>
-        </w:rPr>
-      </w:pPr>
-      <w:r>
-        <w:rPr>
-          <w:b/>
-        </w:rPr>
-        <w:t>La vue</w:t>
-      </w:r>
-    </w:p>
-    <w:p>
-      <w:r>
-        <w:t xml:space="preserve">La vue correspond à l'interface avec laquelle l'utilisateur interagit. Elle se présente sous la forme d'un </w:t>
-      </w:r>
-      <w:r>
-        <w:t>Template</w:t>
-      </w:r>
-      <w:r>
-        <w:t xml:space="preserve"> représentant l'interface, mais sans les données.</w:t>
-      </w:r>
-    </w:p>
-    <w:p>
-      <w:pPr>
-        <w:rPr>
-          <w:b/>
-        </w:rPr>
-      </w:pPr>
-      <w:r>
-        <w:rPr>
-          <w:b/>
-        </w:rPr>
-        <w:t>Le contrôleur</w:t>
-      </w:r>
-    </w:p>
-    <w:p>
-      <w:r>
-        <w:t>Il gère l'interface entre le modèle et le client. Il va interpréter la requête de ce dernier pour lui envoyer la vue correspondante. Il effectue la synchronisation entre le modèle et les vues.</w:t>
-      </w:r>
-    </w:p>
-    <w:p>
-      <w:r>
-        <w:rPr>
-          <w:noProof/>
-          <w:lang w:eastAsia="fr-FR"/>
-        </w:rPr>
-        <w:drawing>
-          <wp:anchor distT="0" distB="0" distL="114300" distR="114300" simplePos="0" relativeHeight="251666432" behindDoc="1" locked="0" layoutInCell="1" allowOverlap="1" wp14:anchorId="749FF229" wp14:editId="371A02CF">
-            <wp:simplePos x="0" y="0"/>
-            <wp:positionH relativeFrom="column">
-              <wp:posOffset>1189355</wp:posOffset>
-            </wp:positionH>
-            <wp:positionV relativeFrom="paragraph">
-              <wp:posOffset>246380</wp:posOffset>
-            </wp:positionV>
-            <wp:extent cx="3360420" cy="2082800"/>
-            <wp:effectExtent l="0" t="0" r="0" b="0"/>
-            <wp:wrapNone/>
-            <wp:docPr id="12" name="Image 12" descr="http://www.joshholmes.com/blog/content/binary/WindowsLiveWriter/BuildingaSimplePhotoGall.NETMVCFramework_113D2/image_6.png"/>
-            <wp:cNvGraphicFramePr>
-              <a:graphicFrameLocks xmlns:a="http://schemas.openxmlformats.org/drawingml/2006/main" noChangeAspect="1"/>
-            </wp:cNvGraphicFramePr>
-            <a:graphic xmlns:a="http://schemas.openxmlformats.org/drawingml/2006/main">
-              <a:graphicData uri="http://schemas.openxmlformats.org/drawingml/2006/picture">
-                <pic:pic xmlns:pic="http://schemas.openxmlformats.org/drawingml/2006/picture">
-                  <pic:nvPicPr>
-                    <pic:cNvPr id="0" name="Picture 1" descr="http://www.joshholmes.com/blog/content/binary/WindowsLiveWriter/BuildingaSimplePhotoGall.NETMVCFramework_113D2/image_6.png"/>
-                    <pic:cNvPicPr>
-                      <a:picLocks noChangeAspect="1" noChangeArrowheads="1"/>
-                    </pic:cNvPicPr>
-                  </pic:nvPicPr>
-                  <pic:blipFill>
-                    <a:blip r:embed="rId11">
-                      <a:extLst>
-                        <a:ext uri="{28A0092B-C50C-407E-A947-70E740481C1C}">
-                          <a14:useLocalDpi xmlns:a14="http://schemas.microsoft.com/office/drawing/2010/main" val="0"/>
-                        </a:ext>
-                      </a:extLst>
-                    </a:blip>
-                    <a:srcRect/>
-                    <a:stretch>
-                      <a:fillRect/>
-                    </a:stretch>
-                  </pic:blipFill>
-                  <pic:spPr bwMode="auto">
-                    <a:xfrm>
-                      <a:off x="0" y="0"/>
-                      <a:ext cx="3360420" cy="2082800"/>
-                    </a:xfrm>
-                    <a:prstGeom prst="rect">
-                      <a:avLst/>
-                    </a:prstGeom>
-                    <a:noFill/>
-                    <a:ln>
-                      <a:noFill/>
-                    </a:ln>
-                  </pic:spPr>
-                </pic:pic>
-              </a:graphicData>
-            </a:graphic>
-            <wp14:sizeRelH relativeFrom="page">
-              <wp14:pctWidth>0</wp14:pctWidth>
-            </wp14:sizeRelH>
-            <wp14:sizeRelV relativeFrom="page">
-              <wp14:pctHeight>0</wp14:pctHeight>
-            </wp14:sizeRelV>
-          </wp:anchor>
-        </w:drawing>
-      </w:r>
-    </w:p>
-    <w:p/>
-    <w:p/>
-    <w:p/>
-    <w:p/>
-    <w:p/>
-    <w:p>
-      <w:pPr>
         <w:pStyle w:val="Titre3"/>
         <w:numPr>
           <w:ilvl w:val="0"/>
@@ -1869,425 +1665,7 @@
         <w:t>ce projet sera réalisé à</w:t>
       </w:r>
       <w:r>
-        <w:t xml:space="preserve"> travers plusieurs technologies récentes, telles que le langage de programmation JavaScript (JQuery, Ajax), le Framework CSS Bootstrap et le Framework PHP Laravel.</w:t>
-      </w:r>
-    </w:p>
-    <w:p>
-      <w:pPr>
-        <w:rPr>
-          <w:b/>
-          <w:szCs w:val="24"/>
-        </w:rPr>
-      </w:pPr>
-      <w:r>
-        <w:rPr>
-          <w:noProof/>
-          <w:lang w:eastAsia="fr-FR"/>
-        </w:rPr>
-        <w:drawing>
-          <wp:anchor distT="0" distB="0" distL="114300" distR="114300" simplePos="0" relativeHeight="251668480" behindDoc="1" locked="0" layoutInCell="1" allowOverlap="1">
-            <wp:simplePos x="0" y="0"/>
-            <wp:positionH relativeFrom="column">
-              <wp:posOffset>878453</wp:posOffset>
-            </wp:positionH>
-            <wp:positionV relativeFrom="paragraph">
-              <wp:posOffset>167582</wp:posOffset>
-            </wp:positionV>
-            <wp:extent cx="4096987" cy="1533016"/>
-            <wp:effectExtent l="0" t="0" r="0" b="0"/>
-            <wp:wrapNone/>
-            <wp:docPr id="14" name="Image 14" descr="http://blogwebdev.fr/wp-content/uploads/1.png"/>
-            <wp:cNvGraphicFramePr>
-              <a:graphicFrameLocks xmlns:a="http://schemas.openxmlformats.org/drawingml/2006/main" noChangeAspect="1"/>
-            </wp:cNvGraphicFramePr>
-            <a:graphic xmlns:a="http://schemas.openxmlformats.org/drawingml/2006/main">
-              <a:graphicData uri="http://schemas.openxmlformats.org/drawingml/2006/picture">
-                <pic:pic xmlns:pic="http://schemas.openxmlformats.org/drawingml/2006/picture">
-                  <pic:nvPicPr>
-                    <pic:cNvPr id="0" name="Picture 5" descr="http://blogwebdev.fr/wp-content/uploads/1.png"/>
-                    <pic:cNvPicPr>
-                      <a:picLocks noChangeAspect="1" noChangeArrowheads="1"/>
-                    </pic:cNvPicPr>
-                  </pic:nvPicPr>
-                  <pic:blipFill>
-                    <a:blip r:embed="rId12">
-                      <a:extLst>
-                        <a:ext uri="{28A0092B-C50C-407E-A947-70E740481C1C}">
-                          <a14:useLocalDpi xmlns:a14="http://schemas.microsoft.com/office/drawing/2010/main" val="0"/>
-                        </a:ext>
-                      </a:extLst>
-                    </a:blip>
-                    <a:srcRect/>
-                    <a:stretch>
-                      <a:fillRect/>
-                    </a:stretch>
-                  </pic:blipFill>
-                  <pic:spPr bwMode="auto">
-                    <a:xfrm>
-                      <a:off x="0" y="0"/>
-                      <a:ext cx="4096987" cy="1533016"/>
-                    </a:xfrm>
-                    <a:prstGeom prst="rect">
-                      <a:avLst/>
-                    </a:prstGeom>
-                    <a:noFill/>
-                    <a:ln>
-                      <a:noFill/>
-                    </a:ln>
-                  </pic:spPr>
-                </pic:pic>
-              </a:graphicData>
-            </a:graphic>
-            <wp14:sizeRelH relativeFrom="page">
-              <wp14:pctWidth>0</wp14:pctWidth>
-            </wp14:sizeRelH>
-            <wp14:sizeRelV relativeFrom="page">
-              <wp14:pctHeight>0</wp14:pctHeight>
-            </wp14:sizeRelV>
-          </wp:anchor>
-        </w:drawing>
-      </w:r>
-    </w:p>
-    <w:p>
-      <w:pPr>
-        <w:rPr>
-          <w:b/>
-          <w:szCs w:val="24"/>
-        </w:rPr>
-      </w:pPr>
-    </w:p>
-    <w:p>
-      <w:pPr>
-        <w:rPr>
-          <w:b/>
-          <w:szCs w:val="24"/>
-        </w:rPr>
-      </w:pPr>
-    </w:p>
-    <w:p>
-      <w:pPr>
-        <w:rPr>
-          <w:b/>
-          <w:szCs w:val="24"/>
-        </w:rPr>
-      </w:pPr>
-    </w:p>
-    <w:p>
-      <w:pPr>
-        <w:rPr>
-          <w:b/>
-          <w:szCs w:val="24"/>
-        </w:rPr>
-      </w:pPr>
-    </w:p>
-    <w:p>
-      <w:pPr>
-        <w:rPr>
-          <w:b/>
-          <w:szCs w:val="24"/>
-        </w:rPr>
-      </w:pPr>
-      <w:r>
-        <w:rPr>
-          <w:b/>
-          <w:szCs w:val="24"/>
-        </w:rPr>
-        <w:t>Pourquoi Laravel ?</w:t>
-      </w:r>
-    </w:p>
-    <w:p>
-      <w:pPr>
-        <w:rPr>
-          <w:szCs w:val="24"/>
-        </w:rPr>
-      </w:pPr>
-      <w:r>
-        <w:rPr>
-          <w:rFonts w:cs="Arial"/>
-          <w:color w:val="000000"/>
-          <w:szCs w:val="24"/>
-        </w:rPr>
-        <w:t>On rencontre souvent dans les forums la question de savoir quel est le meilleur Framework. La réponse la plus intelligente à donner est que le meilleur est celui que l’on connaît bien et qui répond à la fois à nos besoins et notre compétence. Il y a toutefois des critères objectifs dans le choix d’un Framework :</w:t>
-      </w:r>
-    </w:p>
-    <w:p>
-      <w:pPr>
-        <w:rPr>
-          <w:rFonts w:cs="Arial"/>
-          <w:color w:val="000000"/>
-          <w:szCs w:val="24"/>
-        </w:rPr>
-      </w:pPr>
-      <w:r>
-        <w:rPr>
-          <w:rFonts w:cs="Arial"/>
-          <w:b/>
-          <w:bCs/>
-          <w:color w:val="000000"/>
-          <w:szCs w:val="24"/>
-        </w:rPr>
-        <w:t>la documentation :</w:t>
-      </w:r>
-      <w:r>
-        <w:rPr>
-          <w:rFonts w:cs="Arial"/>
-          <w:color w:val="000000"/>
-          <w:szCs w:val="24"/>
-        </w:rPr>
-        <w:t xml:space="preserve"> un Framework mal documenté fait perdre plus de temps qu’il n’en fait gagner, Laravel est très bien documenté</w:t>
-      </w:r>
-    </w:p>
-    <w:p>
-      <w:pPr>
-        <w:rPr>
-          <w:rFonts w:cs="Arial"/>
-          <w:color w:val="000000"/>
-          <w:szCs w:val="24"/>
-        </w:rPr>
-      </w:pPr>
-      <w:r>
-        <w:rPr>
-          <w:rFonts w:cs="Arial"/>
-          <w:b/>
-          <w:bCs/>
-          <w:color w:val="000000"/>
-          <w:szCs w:val="24"/>
-        </w:rPr>
-        <w:lastRenderedPageBreak/>
-        <w:t>la communauté :</w:t>
-      </w:r>
-      <w:r>
-        <w:rPr>
-          <w:rFonts w:cs="Arial"/>
-          <w:color w:val="000000"/>
-          <w:szCs w:val="24"/>
-        </w:rPr>
-        <w:t xml:space="preserve"> lorsqu’on rencontre une difficulté il est bon de recevoir une aide rapide pour ne pas rester bloqué longtemps sur un problème de détail, la com</w:t>
-      </w:r>
-      <w:r>
-        <w:rPr>
-          <w:rFonts w:cs="Arial"/>
-          <w:color w:val="000000"/>
-          <w:szCs w:val="24"/>
-        </w:rPr>
-        <w:t>munauté de Laravel est réactive.</w:t>
-      </w:r>
-    </w:p>
-    <w:p>
-      <w:pPr>
-        <w:rPr>
-          <w:rFonts w:cs="Arial"/>
-          <w:color w:val="000000"/>
-          <w:szCs w:val="24"/>
-        </w:rPr>
-      </w:pPr>
-      <w:r>
-        <w:rPr>
-          <w:rFonts w:cs="Arial"/>
-          <w:b/>
-          <w:bCs/>
-          <w:color w:val="000000"/>
-          <w:szCs w:val="24"/>
-        </w:rPr>
-        <w:t xml:space="preserve">la durée d’apprentissage : </w:t>
-      </w:r>
-      <w:r>
-        <w:rPr>
-          <w:rFonts w:cs="Arial"/>
-          <w:color w:val="000000"/>
-          <w:szCs w:val="24"/>
-        </w:rPr>
-        <w:t>un temps d’apprentissage trop long fait perdre l’intérêt d’un Framework même si on factorise notre connaissance en multipliant les cas d’application, Laravel est rapide à prendre en mains tout en ne faisant aucune concession sur les fonctionnalités,</w:t>
-      </w:r>
-    </w:p>
-    <w:p>
-      <w:pPr>
-        <w:rPr>
-          <w:rFonts w:cs="Arial"/>
-          <w:color w:val="000000"/>
-          <w:szCs w:val="24"/>
-        </w:rPr>
-      </w:pPr>
-      <w:r>
-        <w:rPr>
-          <w:rFonts w:cs="Arial"/>
-          <w:b/>
-          <w:bCs/>
-          <w:color w:val="000000"/>
-          <w:szCs w:val="24"/>
-        </w:rPr>
-        <w:t>la pérennité :</w:t>
-      </w:r>
-      <w:r>
-        <w:rPr>
-          <w:rFonts w:cs="Arial"/>
-          <w:color w:val="000000"/>
-          <w:szCs w:val="24"/>
-        </w:rPr>
-        <w:t xml:space="preserve"> apprendre un Framework pour apprendre quelques mois plus tard qu’il est abandonné est plutôt frustrant. Laravel est soutenu par une importante communauté de développeurs et d’utilisateurs, ce qui lui garantit une durée de vie raisonnable,</w:t>
-      </w:r>
-    </w:p>
-    <w:p>
-      <w:pPr>
-        <w:rPr>
-          <w:rFonts w:cs="Arial"/>
-          <w:color w:val="000000"/>
-          <w:szCs w:val="24"/>
-        </w:rPr>
-      </w:pPr>
-      <w:r>
-        <w:rPr>
-          <w:rFonts w:cs="Arial"/>
-          <w:b/>
-          <w:bCs/>
-          <w:color w:val="000000"/>
-          <w:szCs w:val="24"/>
-        </w:rPr>
-        <w:t>la richesse des outils :</w:t>
-      </w:r>
-      <w:r>
-        <w:rPr>
-          <w:rFonts w:cs="Arial"/>
-          <w:color w:val="000000"/>
-          <w:szCs w:val="24"/>
-        </w:rPr>
-        <w:t xml:space="preserve"> certains Framework sont intéressants mais nécessitent de nombreuses greffes pour devenir vraiment opérationnels. Laravel est à la base suffisamment complet pour ne nécessiter que des extensions pour des besoins particuliers,</w:t>
-      </w:r>
-    </w:p>
-    <w:p>
-      <w:pPr>
-        <w:rPr>
-          <w:rFonts w:cs="Arial"/>
-          <w:color w:val="000000"/>
-          <w:szCs w:val="24"/>
-        </w:rPr>
-      </w:pPr>
-      <w:r>
-        <w:rPr>
-          <w:rFonts w:cs="Arial"/>
-          <w:b/>
-          <w:bCs/>
-          <w:color w:val="000000"/>
-          <w:szCs w:val="24"/>
-        </w:rPr>
-        <w:t xml:space="preserve">la simplicité : </w:t>
-      </w:r>
-      <w:r>
-        <w:rPr>
-          <w:rFonts w:cs="Arial"/>
-          <w:color w:val="000000"/>
-          <w:szCs w:val="24"/>
-        </w:rPr>
-        <w:t>utiliser un Framework et se retrouver à écrire un code plus complexe que celui qu’on aurait utilisé avec simplement du PHP n’est pas une opération judicieuse, le code qu’on écrit avec Laravel est toujours simple, lisible, concis,</w:t>
-      </w:r>
-    </w:p>
-    <w:p>
-      <w:pPr>
-        <w:rPr>
-          <w:rFonts w:cs="Arial"/>
-          <w:color w:val="000000"/>
-          <w:szCs w:val="24"/>
-        </w:rPr>
-      </w:pPr>
-      <w:r>
-        <w:rPr>
-          <w:rFonts w:cs="Arial"/>
-          <w:b/>
-          <w:bCs/>
-          <w:color w:val="000000"/>
-          <w:szCs w:val="24"/>
-        </w:rPr>
-        <w:t>la version de PHP utilisée :</w:t>
-      </w:r>
-      <w:r>
-        <w:rPr>
-          <w:rFonts w:cs="Arial"/>
-          <w:color w:val="000000"/>
-          <w:szCs w:val="24"/>
-        </w:rPr>
-        <w:t xml:space="preserve"> Laravel est fondé sur PHP 5.3, ce qui permet d’utiliser par exemple les fonctions anonymes (lambda), les fermetures, les espaces de noms…</w:t>
-      </w:r>
-    </w:p>
-    <w:p>
-      <w:pPr>
-        <w:rPr>
-          <w:rFonts w:cs="Arial"/>
-          <w:color w:val="000000"/>
-          <w:szCs w:val="24"/>
-        </w:rPr>
-      </w:pPr>
-      <w:r>
-        <w:rPr>
-          <w:rFonts w:cs="Arial"/>
-          <w:b/>
-          <w:bCs/>
-          <w:color w:val="000000"/>
-          <w:szCs w:val="24"/>
-        </w:rPr>
-        <w:t>les mises à jour :</w:t>
-      </w:r>
-      <w:r>
-        <w:rPr>
-          <w:rFonts w:cs="Arial"/>
-          <w:color w:val="000000"/>
-          <w:szCs w:val="24"/>
-        </w:rPr>
-        <w:t xml:space="preserve"> on est jamais à l’abri d’une faille de sécurité, le fait d’utiliser un Framework est un peu à double facettes : le code a été normalement bien écrit, validé, mais il est lisible par tout le monde et devient par le fait vulnérable, d’où la nécessité de procéder à des mises à jour en cas de découverte d’une faille, l’équipe de Laravel est assez réactive pour assumer cette tâche essentielle,</w:t>
-      </w:r>
-    </w:p>
-    <w:p>
-      <w:pPr>
-        <w:rPr>
-          <w:rFonts w:cs="Arial"/>
-          <w:color w:val="000000"/>
-          <w:szCs w:val="24"/>
-        </w:rPr>
-      </w:pPr>
-      <w:r>
-        <w:rPr>
-          <w:rFonts w:cs="Arial"/>
-          <w:b/>
-          <w:bCs/>
-          <w:color w:val="000000"/>
-          <w:szCs w:val="24"/>
-        </w:rPr>
-        <w:t>les standards de programmation :</w:t>
-      </w:r>
-      <w:r>
-        <w:rPr>
-          <w:rFonts w:cs="Arial"/>
-          <w:color w:val="000000"/>
-          <w:szCs w:val="24"/>
-        </w:rPr>
-        <w:t xml:space="preserve"> le code d’un « bon » Framework est écrit en suivant les « bonnes pratiques » et il nous invite à faire de même, Laravel a souvent été salué pour la pureté de son code.</w:t>
-      </w:r>
-    </w:p>
-    <w:p>
-      <w:pPr>
-        <w:rPr>
-          <w:rFonts w:cs="Arial"/>
-          <w:color w:val="000000"/>
-          <w:szCs w:val="24"/>
-        </w:rPr>
-      </w:pPr>
-      <w:r>
-        <w:rPr>
-          <w:rFonts w:cs="Arial"/>
-          <w:b/>
-          <w:bCs/>
-          <w:color w:val="000000"/>
-          <w:szCs w:val="24"/>
-        </w:rPr>
-        <w:lastRenderedPageBreak/>
-        <w:t xml:space="preserve">Les possibilités d’extension : </w:t>
-      </w:r>
-      <w:r>
-        <w:rPr>
-          <w:rFonts w:cs="Arial"/>
-          <w:color w:val="000000"/>
-          <w:szCs w:val="24"/>
-        </w:rPr>
-        <w:t>on doit pouvoir facilement étendre les fonctionnalités d’un Framework sans détruire son organisation, Laravel permet de le faire avec élégance en suivant toujours les mêmes principes avec ses bundles.</w:t>
+        <w:t xml:space="preserve"> travers plusieurs technologies récentes, telles que le langage de programmation JavaScript (JQuery, Ajax), le Framework CSS Bootstrap </w:t>
       </w:r>
     </w:p>
     <w:p>
@@ -2331,7 +1709,7 @@
                     </pic:cNvPicPr>
                   </pic:nvPicPr>
                   <pic:blipFill>
-                    <a:blip r:embed="rId13">
+                    <a:blip r:embed="rId11">
                       <a:extLst>
                         <a:ext uri="{28A0092B-C50C-407E-A947-70E740481C1C}">
                           <a14:useLocalDpi xmlns:a14="http://schemas.microsoft.com/office/drawing/2010/main" val="0"/>
@@ -2408,7 +1786,15 @@
           <w:szCs w:val="24"/>
           <w:shd w:val="clear" w:color="auto" w:fill="FBFBFB"/>
         </w:rPr>
-        <w:t>Tout d’abord, Bootstrap est un Framework HTML, CSS &amp; JavaScript fonctionnant sur n'importe quelle technologie serveur ou environnement serveur avec une dizaine de composants, et plugin JavaScript. Son concept  est la création et maintenance rapide d'un site internet avec rendu correct, et interface complète.</w:t>
+        <w:t xml:space="preserve">Tout d’abord, Bootstrap est un Framework HTML, CSS &amp; JavaScript fonctionnant sur n'importe quelle technologie serveur ou environnement serveur avec une dizaine de </w:t>
+      </w:r>
+      <w:r>
+        <w:rPr>
+          <w:szCs w:val="24"/>
+          <w:shd w:val="clear" w:color="auto" w:fill="FBFBFB"/>
+        </w:rPr>
+        <w:lastRenderedPageBreak/>
+        <w:t>composants, et plugin JavaScript. Son concept  est la création et maintenance rapide d'un site internet avec rendu correct, et interface complète.</w:t>
       </w:r>
     </w:p>
     <w:p>
@@ -2515,7 +1901,6 @@
           <w:color w:val="000000"/>
           <w:szCs w:val="24"/>
         </w:rPr>
-        <w:lastRenderedPageBreak/>
         <w:t>jQuery base son mécanisme de localisation des éléments de la page sur les sélecteurs CSS, ce qui permet au développeur de pouvoir sélectionner très facilement ce qu'il souhaite.</w:t>
       </w:r>
     </w:p>
@@ -2643,7 +2028,7 @@
                     </pic:cNvPicPr>
                   </pic:nvPicPr>
                   <pic:blipFill>
-                    <a:blip r:embed="rId14">
+                    <a:blip r:embed="rId12">
                       <a:extLst>
                         <a:ext uri="{28A0092B-C50C-407E-A947-70E740481C1C}">
                           <a14:useLocalDpi xmlns:a14="http://schemas.microsoft.com/office/drawing/2010/main" val="0"/>
@@ -2677,16 +2062,6 @@
     </w:p>
     <w:p>
       <w:pPr>
-        <w:jc w:val="center"/>
-        <w:rPr>
-          <w:rFonts w:cs="Arial"/>
-          <w:color w:val="000000"/>
-          <w:szCs w:val="24"/>
-        </w:rPr>
-      </w:pPr>
-    </w:p>
-    <w:p>
-      <w:pPr>
         <w:rPr>
           <w:szCs w:val="24"/>
         </w:rPr>
@@ -2699,6 +2074,7 @@
           <w:color w:val="000000"/>
           <w:szCs w:val="24"/>
         </w:rPr>
+        <w:lastRenderedPageBreak/>
         <w:t>Pourquoi MySql ?</w:t>
       </w:r>
     </w:p>
@@ -2718,7 +2094,6 @@
     </w:p>
     <w:p>
       <w:pPr>
-        <w:ind w:firstLine="360"/>
         <w:rPr>
           <w:szCs w:val="24"/>
         </w:rPr>
@@ -2730,13 +2105,12 @@
           <w:szCs w:val="24"/>
         </w:rPr>
       </w:pPr>
-    </w:p>
-    <w:p>
-      <w:pPr>
+      <w:r>
         <w:rPr>
           <w:szCs w:val="24"/>
         </w:rPr>
-      </w:pPr>
+        <w:t>// justifier PHP</w:t>
+      </w:r>
     </w:p>
     <w:p>
       <w:pPr>
@@ -2744,24 +2118,1286 @@
           <w:szCs w:val="24"/>
         </w:rPr>
       </w:pPr>
+      <w:r>
+        <w:rPr>
+          <w:szCs w:val="24"/>
+        </w:rPr>
+        <w:t>…</w:t>
+      </w:r>
+    </w:p>
+    <w:p>
+      <w:pPr>
+        <w:rPr>
+          <w:szCs w:val="24"/>
+        </w:rPr>
+      </w:pPr>
+      <w:r>
+        <w:rPr>
+          <w:szCs w:val="24"/>
+        </w:rPr>
+        <w:t>…</w:t>
+      </w:r>
+    </w:p>
+    <w:p>
+      <w:pPr>
+        <w:rPr>
+          <w:szCs w:val="24"/>
+        </w:rPr>
+      </w:pPr>
+      <w:r>
+        <w:rPr>
+          <w:szCs w:val="24"/>
+        </w:rPr>
+        <w:t>…</w:t>
+      </w:r>
+    </w:p>
+    <w:p>
+      <w:pPr>
+        <w:rPr>
+          <w:szCs w:val="24"/>
+        </w:rPr>
+      </w:pPr>
+    </w:p>
+    <w:p>
+      <w:pPr>
+        <w:rPr>
+          <w:szCs w:val="24"/>
+        </w:rPr>
+      </w:pPr>
+    </w:p>
+    <w:p>
+      <w:pPr>
+        <w:rPr>
+          <w:szCs w:val="24"/>
+        </w:rPr>
+      </w:pPr>
+    </w:p>
+    <w:p>
+      <w:pPr>
+        <w:rPr>
+          <w:szCs w:val="24"/>
+        </w:rPr>
+      </w:pPr>
+    </w:p>
+    <w:p>
+      <w:pPr>
+        <w:rPr>
+          <w:szCs w:val="24"/>
+        </w:rPr>
+      </w:pPr>
+    </w:p>
+    <w:p>
+      <w:pPr>
+        <w:rPr>
+          <w:szCs w:val="24"/>
+        </w:rPr>
+      </w:pPr>
+    </w:p>
+    <w:p>
+      <w:pPr>
+        <w:rPr>
+          <w:szCs w:val="24"/>
+        </w:rPr>
+      </w:pPr>
+    </w:p>
+    <w:p>
+      <w:pPr>
+        <w:rPr>
+          <w:szCs w:val="24"/>
+        </w:rPr>
+      </w:pPr>
+    </w:p>
+    <w:p>
+      <w:pPr>
+        <w:rPr>
+          <w:szCs w:val="24"/>
+        </w:rPr>
+      </w:pPr>
+    </w:p>
+    <w:p>
+      <w:pPr>
+        <w:rPr>
+          <w:szCs w:val="24"/>
+        </w:rPr>
+      </w:pPr>
+    </w:p>
+    <w:p>
+      <w:pPr>
+        <w:rPr>
+          <w:szCs w:val="24"/>
+        </w:rPr>
+      </w:pPr>
+    </w:p>
+    <w:p>
+      <w:pPr>
+        <w:rPr>
+          <w:szCs w:val="24"/>
+        </w:rPr>
+      </w:pPr>
+    </w:p>
+    <w:p>
+      <w:pPr>
+        <w:rPr>
+          <w:szCs w:val="24"/>
+        </w:rPr>
+      </w:pPr>
     </w:p>
     <w:p>
       <w:pPr>
         <w:pStyle w:val="Titre2"/>
       </w:pPr>
+      <w:bookmarkStart w:id="0" w:name="_Toc378110605"/>
       <w:r>
         <w:lastRenderedPageBreak/>
-        <w:t>6) Schéma de la base de données</w:t>
+        <w:t xml:space="preserve">6) </w:t>
+      </w:r>
+      <w:bookmarkEnd w:id="0"/>
+      <w:r>
+        <w:t>Etat de l’art</w:t>
+      </w:r>
+    </w:p>
+    <w:p/>
+    <w:p>
+      <w:r>
+        <w:tab/>
+        <w:t xml:space="preserve">Une partie du temps a été consacré à la recherche des projets et </w:t>
+      </w:r>
+      <w:r>
+        <w:t xml:space="preserve">des </w:t>
+      </w:r>
+      <w:r>
+        <w:t>recherche</w:t>
+      </w:r>
+      <w:r>
+        <w:t xml:space="preserve">s existants dans le domaine du traitement automatique des langues. </w:t>
+      </w:r>
+      <w:r>
+        <w:t xml:space="preserve">Nous </w:t>
+      </w:r>
+      <w:r>
+        <w:t xml:space="preserve">nous </w:t>
+      </w:r>
+      <w:r>
+        <w:t>somme</w:t>
+      </w:r>
+      <w:r>
+        <w:t>s</w:t>
+      </w:r>
+      <w:r>
+        <w:t xml:space="preserve"> focalisés sur les projets prenant en compte l’analyse sémantique du texte écrit.</w:t>
+      </w:r>
+    </w:p>
+    <w:p>
+      <w:r>
+        <w:tab/>
+        <w:t xml:space="preserve">Trois d’entre eux ont retenus notre attention </w:t>
+      </w:r>
+      <w:r>
+        <w:t>de par leur avancé</w:t>
+      </w:r>
+      <w:r>
+        <w:t>e</w:t>
+      </w:r>
+      <w:r>
+        <w:t xml:space="preserve"> dans l’analyse sémantique du texte écrit et des fonctions qui y sont proposées.</w:t>
+      </w:r>
+    </w:p>
+    <w:p>
+      <w:r>
+        <w:tab/>
+      </w:r>
+      <w:r>
+        <w:t>Une description détaillée</w:t>
+      </w:r>
+      <w:r>
+        <w:t xml:space="preserve"> des avantages et inconvénients de ces projets a donc été </w:t>
+      </w:r>
+      <w:r>
+        <w:t>réalisés</w:t>
+      </w:r>
+      <w:r>
+        <w:t xml:space="preserve"> afin de pouvoir </w:t>
+      </w:r>
+      <w:r>
+        <w:t>apporter une évolution dans l’annotation du texte écrit et dans l’apport d’une nouvelle approche structurée de données.</w:t>
+      </w:r>
+    </w:p>
+    <w:p/>
+    <w:p>
+      <w:bookmarkStart w:id="1" w:name="_Toc378110606"/>
+      <w:r>
+        <w:t>Projets</w:t>
+      </w:r>
+      <w:r>
+        <w:t xml:space="preserve"> existants :</w:t>
+      </w:r>
+      <w:bookmarkEnd w:id="1"/>
+      <w:r>
+        <w:t xml:space="preserve"> </w:t>
+      </w:r>
+    </w:p>
+    <w:tbl>
+      <w:tblPr>
+        <w:bidiVisual/>
+        <w:tblW w:w="9782" w:type="dxa"/>
+        <w:tblInd w:w="-230" w:type="dxa"/>
+        <w:tblBorders>
+          <w:top w:val="single" w:sz="8" w:space="0" w:color="000000"/>
+          <w:left w:val="single" w:sz="8" w:space="0" w:color="000000"/>
+          <w:bottom w:val="single" w:sz="8" w:space="0" w:color="000000"/>
+          <w:right w:val="single" w:sz="8" w:space="0" w:color="000000"/>
+          <w:insideH w:val="single" w:sz="8" w:space="0" w:color="000000"/>
+          <w:insideV w:val="single" w:sz="8" w:space="0" w:color="000000"/>
+        </w:tblBorders>
+        <w:tblLayout w:type="fixed"/>
+        <w:tblCellMar>
+          <w:left w:w="10" w:type="dxa"/>
+          <w:right w:w="10" w:type="dxa"/>
+        </w:tblCellMar>
+        <w:tblLook w:val="0000" w:firstRow="0" w:lastRow="0" w:firstColumn="0" w:lastColumn="0" w:noHBand="0" w:noVBand="0"/>
+      </w:tblPr>
+      <w:tblGrid>
+        <w:gridCol w:w="3119"/>
+        <w:gridCol w:w="4536"/>
+        <w:gridCol w:w="2127"/>
+      </w:tblGrid>
+      <w:tr>
+        <w:tc>
+          <w:tcPr>
+            <w:tcW w:w="3119" w:type="dxa"/>
+            <w:tcMar>
+              <w:top w:w="100" w:type="dxa"/>
+              <w:left w:w="100" w:type="dxa"/>
+              <w:bottom w:w="100" w:type="dxa"/>
+              <w:right w:w="100" w:type="dxa"/>
+            </w:tcMar>
+          </w:tcPr>
+          <w:p>
+            <w:pPr>
+              <w:jc w:val="center"/>
+              <w:rPr>
+                <w:b/>
+                <w:sz w:val="28"/>
+              </w:rPr>
+            </w:pPr>
+            <w:r>
+              <w:rPr>
+                <w:rFonts w:ascii="Times New Roman" w:eastAsia="Times New Roman" w:hAnsi="Times New Roman"/>
+                <w:b/>
+                <w:sz w:val="28"/>
+              </w:rPr>
+              <w:t>DESCRIPTION</w:t>
+            </w:r>
+          </w:p>
+        </w:tc>
+        <w:tc>
+          <w:tcPr>
+            <w:tcW w:w="4536" w:type="dxa"/>
+            <w:tcMar>
+              <w:top w:w="100" w:type="dxa"/>
+              <w:left w:w="100" w:type="dxa"/>
+              <w:bottom w:w="100" w:type="dxa"/>
+              <w:right w:w="100" w:type="dxa"/>
+            </w:tcMar>
+          </w:tcPr>
+          <w:p>
+            <w:pPr>
+              <w:jc w:val="center"/>
+              <w:rPr>
+                <w:b/>
+                <w:sz w:val="28"/>
+              </w:rPr>
+            </w:pPr>
+            <w:r>
+              <w:rPr>
+                <w:rFonts w:ascii="Times New Roman" w:eastAsia="Times New Roman" w:hAnsi="Times New Roman"/>
+                <w:b/>
+                <w:sz w:val="28"/>
+              </w:rPr>
+              <w:t>URL</w:t>
+            </w:r>
+          </w:p>
+        </w:tc>
+        <w:tc>
+          <w:tcPr>
+            <w:tcW w:w="2127" w:type="dxa"/>
+            <w:tcMar>
+              <w:top w:w="100" w:type="dxa"/>
+              <w:left w:w="100" w:type="dxa"/>
+              <w:bottom w:w="100" w:type="dxa"/>
+              <w:right w:w="100" w:type="dxa"/>
+            </w:tcMar>
+          </w:tcPr>
+          <w:p>
+            <w:pPr>
+              <w:jc w:val="center"/>
+              <w:rPr>
+                <w:b/>
+                <w:sz w:val="28"/>
+              </w:rPr>
+            </w:pPr>
+            <w:r>
+              <w:rPr>
+                <w:rFonts w:ascii="Times New Roman" w:eastAsia="Times New Roman" w:hAnsi="Times New Roman"/>
+                <w:b/>
+                <w:sz w:val="28"/>
+              </w:rPr>
+              <w:t>NOM</w:t>
+            </w:r>
+          </w:p>
+        </w:tc>
+      </w:tr>
+      <w:tr>
+        <w:tc>
+          <w:tcPr>
+            <w:tcW w:w="3119" w:type="dxa"/>
+            <w:tcMar>
+              <w:top w:w="100" w:type="dxa"/>
+              <w:left w:w="100" w:type="dxa"/>
+              <w:bottom w:w="100" w:type="dxa"/>
+              <w:right w:w="100" w:type="dxa"/>
+            </w:tcMar>
+            <w:vAlign w:val="center"/>
+          </w:tcPr>
+          <w:p>
+            <w:pPr>
+              <w:jc w:val="center"/>
+            </w:pPr>
+            <w:r>
+              <w:t>Outil permettant d’annoter automatiquement un texte (multilangages)</w:t>
+            </w:r>
+          </w:p>
+        </w:tc>
+        <w:tc>
+          <w:tcPr>
+            <w:tcW w:w="4536" w:type="dxa"/>
+            <w:tcMar>
+              <w:top w:w="100" w:type="dxa"/>
+              <w:left w:w="100" w:type="dxa"/>
+              <w:bottom w:w="100" w:type="dxa"/>
+              <w:right w:w="100" w:type="dxa"/>
+            </w:tcMar>
+            <w:vAlign w:val="center"/>
+          </w:tcPr>
+          <w:p>
+            <w:pPr>
+              <w:jc w:val="center"/>
+            </w:pPr>
+            <w:r>
+              <w:t>http://dbpedia-spotlight.github.io/demo/</w:t>
+            </w:r>
+          </w:p>
+        </w:tc>
+        <w:tc>
+          <w:tcPr>
+            <w:tcW w:w="2127" w:type="dxa"/>
+            <w:tcMar>
+              <w:top w:w="100" w:type="dxa"/>
+              <w:left w:w="100" w:type="dxa"/>
+              <w:bottom w:w="100" w:type="dxa"/>
+              <w:right w:w="100" w:type="dxa"/>
+            </w:tcMar>
+            <w:vAlign w:val="center"/>
+          </w:tcPr>
+          <w:p>
+            <w:pPr>
+              <w:jc w:val="center"/>
+            </w:pPr>
+            <w:r>
+              <w:t>DBPEDIA</w:t>
+            </w:r>
+          </w:p>
+          <w:p>
+            <w:pPr>
+              <w:jc w:val="center"/>
+            </w:pPr>
+            <w:r>
+              <w:t>spotlight</w:t>
+            </w:r>
+          </w:p>
+        </w:tc>
+      </w:tr>
+      <w:tr>
+        <w:tc>
+          <w:tcPr>
+            <w:tcW w:w="3119" w:type="dxa"/>
+            <w:tcMar>
+              <w:top w:w="100" w:type="dxa"/>
+              <w:left w:w="100" w:type="dxa"/>
+              <w:bottom w:w="100" w:type="dxa"/>
+              <w:right w:w="100" w:type="dxa"/>
+            </w:tcMar>
+            <w:vAlign w:val="center"/>
+          </w:tcPr>
+          <w:p>
+            <w:pPr>
+              <w:jc w:val="center"/>
+            </w:pPr>
+            <w:r>
+              <w:t>Etiquette un mot et renvoie sa classe grammaticale possible.</w:t>
+            </w:r>
+          </w:p>
+        </w:tc>
+        <w:tc>
+          <w:tcPr>
+            <w:tcW w:w="4536" w:type="dxa"/>
+            <w:tcMar>
+              <w:top w:w="100" w:type="dxa"/>
+              <w:left w:w="100" w:type="dxa"/>
+              <w:bottom w:w="100" w:type="dxa"/>
+              <w:right w:w="100" w:type="dxa"/>
+            </w:tcMar>
+            <w:vAlign w:val="center"/>
+          </w:tcPr>
+          <w:p>
+            <w:pPr>
+              <w:jc w:val="center"/>
+            </w:pPr>
+            <w:r>
+              <w:t>https://github.com/agentile/PHP-Stanford-NLP</w:t>
+            </w:r>
+          </w:p>
+        </w:tc>
+        <w:tc>
+          <w:tcPr>
+            <w:tcW w:w="2127" w:type="dxa"/>
+            <w:tcMar>
+              <w:top w:w="100" w:type="dxa"/>
+              <w:left w:w="100" w:type="dxa"/>
+              <w:bottom w:w="100" w:type="dxa"/>
+              <w:right w:w="100" w:type="dxa"/>
+            </w:tcMar>
+            <w:vAlign w:val="center"/>
+          </w:tcPr>
+          <w:p>
+            <w:pPr>
+              <w:jc w:val="center"/>
+            </w:pPr>
+            <w:r>
+              <w:t>Stanford NLP Tools</w:t>
+            </w:r>
+          </w:p>
+        </w:tc>
+      </w:tr>
+      <w:tr>
+        <w:tc>
+          <w:tcPr>
+            <w:tcW w:w="3119" w:type="dxa"/>
+            <w:tcMar>
+              <w:top w:w="100" w:type="dxa"/>
+              <w:left w:w="100" w:type="dxa"/>
+              <w:bottom w:w="100" w:type="dxa"/>
+              <w:right w:w="100" w:type="dxa"/>
+            </w:tcMar>
+            <w:vAlign w:val="center"/>
+          </w:tcPr>
+          <w:p>
+            <w:pPr>
+              <w:jc w:val="center"/>
+            </w:pPr>
+            <w:r>
+              <w:t>Reconnaissances des mots possibles en français</w:t>
+            </w:r>
+          </w:p>
+        </w:tc>
+        <w:tc>
+          <w:tcPr>
+            <w:tcW w:w="4536" w:type="dxa"/>
+            <w:tcMar>
+              <w:top w:w="100" w:type="dxa"/>
+              <w:left w:w="100" w:type="dxa"/>
+              <w:bottom w:w="100" w:type="dxa"/>
+              <w:right w:w="100" w:type="dxa"/>
+            </w:tcMar>
+            <w:vAlign w:val="center"/>
+          </w:tcPr>
+          <w:p>
+            <w:pPr>
+              <w:jc w:val="center"/>
+            </w:pPr>
+            <w:r>
+              <w:t>http://www.cnrtl.fr/lexiques/prolex/</w:t>
+            </w:r>
+          </w:p>
+        </w:tc>
+        <w:tc>
+          <w:tcPr>
+            <w:tcW w:w="2127" w:type="dxa"/>
+            <w:tcMar>
+              <w:top w:w="100" w:type="dxa"/>
+              <w:left w:w="100" w:type="dxa"/>
+              <w:bottom w:w="100" w:type="dxa"/>
+              <w:right w:w="100" w:type="dxa"/>
+            </w:tcMar>
+            <w:vAlign w:val="center"/>
+          </w:tcPr>
+          <w:p>
+            <w:pPr>
+              <w:jc w:val="center"/>
+            </w:pPr>
+            <w:r>
+              <w:t>ProlexBase</w:t>
+            </w:r>
+          </w:p>
+        </w:tc>
+      </w:tr>
+    </w:tbl>
+    <w:p/>
+    <w:p>
+      <w:pPr>
+        <w:spacing w:line="276" w:lineRule="auto"/>
+        <w:jc w:val="left"/>
+      </w:pPr>
+      <w:r>
+        <w:br w:type="page"/>
+      </w:r>
+    </w:p>
+    <w:p/>
+    <w:p>
+      <w:pPr>
+        <w:rPr>
+          <w:b/>
+          <w:sz w:val="28"/>
+        </w:rPr>
+      </w:pPr>
+      <w:r>
+        <w:rPr>
+          <w:b/>
+          <w:sz w:val="28"/>
+        </w:rPr>
+        <w:t>DBPEDIA-SPOTLIGHT</w:t>
+      </w:r>
+    </w:p>
+    <w:p>
+      <w:r>
+        <w:rPr>
+          <w:b/>
+        </w:rPr>
+        <w:t>Adresse </w:t>
+      </w:r>
+      <w:r>
+        <w:rPr>
+          <w:b/>
+        </w:rPr>
+        <w:t xml:space="preserve">URL </w:t>
+      </w:r>
+      <w:r>
+        <w:rPr>
+          <w:b/>
+        </w:rPr>
+        <w:t>:</w:t>
+      </w:r>
+      <w:r>
+        <w:t xml:space="preserve"> </w:t>
+      </w:r>
+      <w:r>
+        <w:t>http://dbpedia-spotlight.github.io/demo/</w:t>
+      </w:r>
+    </w:p>
+    <w:p>
+      <w:r>
+        <w:rPr>
+          <w:b/>
+        </w:rPr>
+        <w:t>Catégorie d’usage :</w:t>
+      </w:r>
+      <w:r>
+        <w:t xml:space="preserve"> Outil d’analyse de texte écrit</w:t>
+      </w:r>
+      <w:r>
+        <w:t>.</w:t>
+      </w:r>
+    </w:p>
+    <w:p>
+      <w:r>
+        <w:rPr>
+          <w:b/>
+        </w:rPr>
+        <w:t>Cible principale :</w:t>
+      </w:r>
+      <w:r>
+        <w:t xml:space="preserve"> grand public.</w:t>
+      </w:r>
+    </w:p>
+    <w:p>
+      <w:r>
+        <w:rPr>
+          <w:b/>
+        </w:rPr>
+        <w:t>Droits d’inscription:</w:t>
+      </w:r>
+      <w:r>
+        <w:t xml:space="preserve"> gratuit</w:t>
+      </w:r>
+      <w:r>
+        <w:t>.</w:t>
+      </w:r>
+    </w:p>
+    <w:p>
+      <w:pPr>
+        <w:rPr>
+          <w:b/>
+          <w:i/>
+        </w:rPr>
+      </w:pPr>
+      <w:r>
+        <w:rPr>
+          <w:b/>
+          <w:i/>
+        </w:rPr>
+        <w:t>Description du projet :</w:t>
+      </w:r>
+    </w:p>
+    <w:p>
+      <w:r>
+        <w:rPr>
+          <w:b/>
+          <w:i/>
+        </w:rPr>
+        <w:tab/>
+      </w:r>
+      <w:r>
+        <w:t xml:space="preserve">Le projet </w:t>
+      </w:r>
+      <w:r>
+        <w:t>Dbpedia</w:t>
+      </w:r>
+      <w:r>
+        <w:t xml:space="preserve"> </w:t>
+      </w:r>
+      <w:r>
+        <w:t>a été lancé en juin 2010 par des chercheurs de l’université libre de Berlin du groupe System Web dans le but de proposé un annotateur sémantique intégré avec le dépôt sémantique Dbpedia.</w:t>
+      </w:r>
+    </w:p>
+    <w:p>
+      <w:pPr>
+        <w:ind w:firstLine="708"/>
+      </w:pPr>
+      <w:r>
+        <w:t xml:space="preserve">Dbpedia-spotlight est l’outil qui </w:t>
+      </w:r>
+      <w:r>
+        <w:t>utilise</w:t>
+      </w:r>
+      <w:r>
+        <w:t xml:space="preserve"> la base de données </w:t>
+      </w:r>
+      <w:r>
+        <w:t xml:space="preserve">Dbpedia-spotlight </w:t>
+      </w:r>
+      <w:r>
+        <w:t xml:space="preserve">en </w:t>
+      </w:r>
+      <w:r>
+        <w:t>tant</w:t>
+      </w:r>
+      <w:r>
+        <w:t xml:space="preserve"> </w:t>
+      </w:r>
+      <w:r>
+        <w:t xml:space="preserve">que lien documentaires. </w:t>
+      </w:r>
+      <w:r>
+        <w:t>Dbpedia-spotlight est un projet open source de type web sémantique également utilisable afin de test du service web.</w:t>
+      </w:r>
+    </w:p>
+    <w:p>
+      <w:pPr>
+        <w:ind w:firstLine="708"/>
+      </w:pPr>
+      <w:r>
+        <w:t>DBpedia Spotlight est accessible librement via un service web pour des besoins de tests. Pour des usages plus intensifs, le code source en langage Java et Scala est disponible sous licence Apache. La distribution de The DBpedia Spotlight inclut également un plugin jQuery3 qui permet aux développeurs d'annoter des pages web à la volée lors de leur consultation. Divers clients sont proposés en Java et en PHP pour simplifier l'intégratio</w:t>
+      </w:r>
+      <w:r>
+        <w:t>n de Spotlight dans un programme.</w:t>
+      </w:r>
+    </w:p>
+    <w:p>
+      <w:pPr>
+        <w:rPr>
+          <w:b/>
+          <w:i/>
+        </w:rPr>
+      </w:pPr>
+    </w:p>
+    <w:p>
+      <w:pPr>
+        <w:rPr>
+          <w:b/>
+          <w:i/>
+        </w:rPr>
+      </w:pPr>
+      <w:r>
+        <w:rPr>
+          <w:b/>
+          <w:i/>
+        </w:rPr>
+        <w:t>Notre avis :</w:t>
+      </w:r>
+    </w:p>
+    <w:p>
+      <w:pPr>
+        <w:rPr>
+          <w:i/>
+        </w:rPr>
+      </w:pPr>
+      <w:r>
+        <w:rPr>
+          <w:b/>
+          <w:i/>
+        </w:rPr>
+        <w:tab/>
+      </w:r>
+      <w:r>
+        <w:rPr>
+          <w:i/>
+        </w:rPr>
+        <w:t>Bien que la</w:t>
+      </w:r>
+      <w:r>
+        <w:rPr>
+          <w:i/>
+        </w:rPr>
+        <w:t xml:space="preserve"> base de données dbpedia reste conséquente, l’annotation sémantique n’est malheureusement disponible qu’en anglais et propose très peu d’annotation en français voire pas du tout.</w:t>
+      </w:r>
+    </w:p>
+    <w:p>
+      <w:pPr>
+        <w:rPr>
+          <w:b/>
+          <w:i/>
+        </w:rPr>
+      </w:pPr>
+    </w:p>
+    <w:p>
+      <w:pPr>
+        <w:rPr>
+          <w:b/>
+          <w:i/>
+        </w:rPr>
+      </w:pPr>
+    </w:p>
+    <w:p>
+      <w:pPr>
+        <w:rPr>
+          <w:b/>
+          <w:sz w:val="28"/>
+        </w:rPr>
+      </w:pPr>
+      <w:r>
+        <w:rPr>
+          <w:b/>
+          <w:sz w:val="28"/>
+        </w:rPr>
+        <w:t xml:space="preserve">STANFORD </w:t>
+      </w:r>
+      <w:r>
+        <w:rPr>
+          <w:b/>
+          <w:sz w:val="28"/>
+        </w:rPr>
+        <w:t>NAMED ENTITY RECOGNIZER (NER)</w:t>
+      </w:r>
+    </w:p>
+    <w:p>
+      <w:r>
+        <w:rPr>
+          <w:b/>
+        </w:rPr>
+        <w:t>Adresse </w:t>
+      </w:r>
+      <w:r>
+        <w:rPr>
+          <w:b/>
+        </w:rPr>
+        <w:t xml:space="preserve">URL </w:t>
+      </w:r>
+      <w:r>
+        <w:rPr>
+          <w:b/>
+        </w:rPr>
+        <w:t>:</w:t>
+      </w:r>
+      <w:r>
+        <w:t xml:space="preserve"> </w:t>
+      </w:r>
+      <w:r>
+        <w:t>http://nlp.stanford.edu/index.shtml</w:t>
+      </w:r>
+    </w:p>
+    <w:p>
+      <w:r>
+        <w:rPr>
+          <w:b/>
+        </w:rPr>
+        <w:t>Catégorie d’usage :</w:t>
+      </w:r>
+      <w:r>
+        <w:t xml:space="preserve"> Outil d’analyse </w:t>
+      </w:r>
+      <w:r>
+        <w:t>grammatical</w:t>
+      </w:r>
+      <w:r>
+        <w:t>.</w:t>
+      </w:r>
+    </w:p>
+    <w:p>
+      <w:r>
+        <w:rPr>
+          <w:b/>
+        </w:rPr>
+        <w:t>Cible principale :</w:t>
+      </w:r>
+      <w:r>
+        <w:t xml:space="preserve"> grand public.</w:t>
+      </w:r>
+    </w:p>
+    <w:p>
+      <w:r>
+        <w:rPr>
+          <w:b/>
+        </w:rPr>
+        <w:t>Droits d’inscription:</w:t>
+      </w:r>
+      <w:r>
+        <w:t xml:space="preserve"> gratuit</w:t>
+      </w:r>
+      <w:r>
+        <w:t>.</w:t>
+      </w:r>
+    </w:p>
+    <w:p>
+      <w:pPr>
+        <w:rPr>
+          <w:b/>
+          <w:i/>
+        </w:rPr>
+      </w:pPr>
+      <w:r>
+        <w:rPr>
+          <w:b/>
+          <w:i/>
+        </w:rPr>
+        <w:t>Description du projet :</w:t>
+      </w:r>
+    </w:p>
+    <w:p>
+      <w:pPr>
+        <w:ind w:firstLine="708"/>
+      </w:pPr>
+      <w:r>
+        <w:t xml:space="preserve">L’application </w:t>
+      </w:r>
+      <w:r>
+        <w:t>S</w:t>
+      </w:r>
+      <w:r>
+        <w:t xml:space="preserve">tanford </w:t>
+      </w:r>
+      <w:r>
+        <w:t xml:space="preserve">de </w:t>
+      </w:r>
+      <w:r>
+        <w:t>reconnaissance</w:t>
+      </w:r>
+      <w:r>
+        <w:t xml:space="preserve"> </w:t>
+      </w:r>
+      <w:r>
+        <w:t>d’</w:t>
+      </w:r>
+      <w:r>
+        <w:t>entité nommée</w:t>
+      </w:r>
+      <w:r>
+        <w:t xml:space="preserve"> </w:t>
+      </w:r>
+      <w:r>
+        <w:t xml:space="preserve">est </w:t>
+      </w:r>
+      <w:r>
+        <w:t xml:space="preserve">implémentée en langage </w:t>
+      </w:r>
+      <w:r>
+        <w:t xml:space="preserve">Java. </w:t>
+      </w:r>
+      <w:r>
+        <w:t xml:space="preserve">Cette application annote </w:t>
+      </w:r>
+      <w:r>
+        <w:t xml:space="preserve">une </w:t>
+      </w:r>
+      <w:r>
+        <w:t>séquence</w:t>
+      </w:r>
+      <w:r>
+        <w:t xml:space="preserve"> de mots dans un texte </w:t>
+      </w:r>
+      <w:r>
+        <w:t>telle</w:t>
+      </w:r>
+      <w:r>
+        <w:t xml:space="preserve"> que </w:t>
+      </w:r>
+      <w:r>
+        <w:t xml:space="preserve">les noms des choses, </w:t>
+      </w:r>
+      <w:r>
+        <w:t xml:space="preserve">les </w:t>
+      </w:r>
+      <w:r>
+        <w:t xml:space="preserve">noms de personnes et de sociétés, ou des noms de gènes et des protéines. </w:t>
+      </w:r>
+    </w:p>
+    <w:p>
+      <w:pPr>
+        <w:ind w:firstLine="708"/>
+      </w:pPr>
+      <w:r>
+        <w:t xml:space="preserve">L’application est </w:t>
+      </w:r>
+      <w:r>
+        <w:t>très</w:t>
+      </w:r>
+      <w:r>
+        <w:t xml:space="preserve"> efficace pour l’annotation des mots anglais notamment pour les mots appartenant à ces 3 classes  </w:t>
+      </w:r>
+      <w:r>
+        <w:t>(person</w:t>
+      </w:r>
+      <w:r>
+        <w:t>ne</w:t>
+      </w:r>
+      <w:r>
+        <w:t xml:space="preserve">, organisation, </w:t>
+      </w:r>
+      <w:r>
+        <w:t>lieu</w:t>
+      </w:r>
+      <w:r>
+        <w:t>)</w:t>
+      </w:r>
+      <w:r>
+        <w:t>.</w:t>
+      </w:r>
+      <w:r>
+        <w:t xml:space="preserve"> Les domaines de classification sont donc assez restreinte.</w:t>
+      </w:r>
+    </w:p>
+    <w:p>
+      <w:r>
+        <w:tab/>
+      </w:r>
+      <w:r>
+        <w:t>De type licence</w:t>
+      </w:r>
+      <w:r>
+        <w:t xml:space="preserve"> GNU disponible au téléchargement, la disponibilité des sources a permis l’émergence de projets utilisant Stanford NER avec l’utilisation d’autres langages.</w:t>
+      </w:r>
+    </w:p>
+    <w:p>
+      <w:pPr>
+        <w:rPr>
+          <w:b/>
+          <w:i/>
+        </w:rPr>
+      </w:pPr>
+      <w:r>
+        <w:tab/>
+      </w:r>
+    </w:p>
+    <w:p>
+      <w:pPr>
+        <w:rPr>
+          <w:b/>
+          <w:i/>
+        </w:rPr>
+      </w:pPr>
+      <w:r>
+        <w:rPr>
+          <w:b/>
+          <w:i/>
+        </w:rPr>
+        <w:t>Notre avis :</w:t>
+      </w:r>
+    </w:p>
+    <w:p>
+      <w:pPr>
+        <w:rPr>
+          <w:i/>
+        </w:rPr>
+      </w:pPr>
+      <w:r>
+        <w:rPr>
+          <w:b/>
+          <w:i/>
+        </w:rPr>
+        <w:tab/>
+      </w:r>
+      <w:r>
+        <w:rPr>
+          <w:i/>
+        </w:rPr>
+        <w:t>L’application ne peut pas détecter les erreurs et comportent souvent des bugs. En effet, en pratique peu de phrases sont reconnues. La reconnaissance se fait uniquement en anglais et l’ajout  mineur du support d’autres langues reste très superficiel.</w:t>
       </w:r>
     </w:p>
     <w:p/>
     <w:p/>
-    <w:p>
-      <w:bookmarkStart w:id="0" w:name="_GoBack"/>
-      <w:bookmarkEnd w:id="0"/>
-    </w:p>
+    <w:p/>
+    <w:p>
+      <w:pPr>
+        <w:rPr>
+          <w:b/>
+          <w:sz w:val="28"/>
+        </w:rPr>
+      </w:pPr>
+      <w:r>
+        <w:rPr>
+          <w:b/>
+          <w:sz w:val="28"/>
+        </w:rPr>
+        <w:lastRenderedPageBreak/>
+        <w:t>PROLEX</w:t>
+      </w:r>
+      <w:r>
+        <w:rPr>
+          <w:b/>
+          <w:sz w:val="28"/>
+        </w:rPr>
+        <w:t xml:space="preserve"> – PROLEXBASE 0.1</w:t>
+      </w:r>
+    </w:p>
+    <w:p>
+      <w:r>
+        <w:rPr>
+          <w:b/>
+        </w:rPr>
+        <w:t>Adresse </w:t>
+      </w:r>
+      <w:r>
+        <w:rPr>
+          <w:b/>
+        </w:rPr>
+        <w:t xml:space="preserve">URL </w:t>
+      </w:r>
+      <w:r>
+        <w:rPr>
+          <w:b/>
+        </w:rPr>
+        <w:t>:</w:t>
+      </w:r>
+      <w:r>
+        <w:t xml:space="preserve"> </w:t>
+      </w:r>
+      <w:r>
+        <w:t>http://www.cnrtl.fr/lexiques/prolex/recherche.php?page=tex&amp;lang=fra</w:t>
+      </w:r>
+    </w:p>
+    <w:p>
+      <w:r>
+        <w:rPr>
+          <w:b/>
+        </w:rPr>
+        <w:t>Catégorie d’usage :</w:t>
+      </w:r>
+      <w:r>
+        <w:t xml:space="preserve"> Outil d’analyse </w:t>
+      </w:r>
+      <w:r>
+        <w:t>de mot</w:t>
+      </w:r>
+      <w:r>
+        <w:t>.</w:t>
+      </w:r>
+    </w:p>
+    <w:p>
+      <w:r>
+        <w:rPr>
+          <w:b/>
+        </w:rPr>
+        <w:t>Cible principale :</w:t>
+      </w:r>
+      <w:r>
+        <w:t xml:space="preserve"> grand public.</w:t>
+      </w:r>
+    </w:p>
+    <w:p>
+      <w:r>
+        <w:rPr>
+          <w:b/>
+        </w:rPr>
+        <w:t>Droits d’inscription:</w:t>
+      </w:r>
+      <w:r>
+        <w:t xml:space="preserve"> gratuit</w:t>
+      </w:r>
+      <w:r>
+        <w:t>.</w:t>
+      </w:r>
+    </w:p>
+    <w:p>
+      <w:pPr>
+        <w:rPr>
+          <w:b/>
+          <w:i/>
+        </w:rPr>
+      </w:pPr>
+      <w:r>
+        <w:rPr>
+          <w:b/>
+          <w:i/>
+        </w:rPr>
+        <w:t>Description du projet :</w:t>
+      </w:r>
+    </w:p>
+    <w:p>
+      <w:r>
+        <w:t xml:space="preserve">Le projet Prolex, piloté par le Laboratoire d'informatique (LI) de l'université François-Rabelais de Tours, a pour but de fournir, à la communauté du traitement automatique des langues (Tal), des connaissances sur les noms propres, qui constituent, à eux seuls, 10% des textes journalistiques. </w:t>
+      </w:r>
+      <w:r>
+        <w:t>C’est une</w:t>
+      </w:r>
+      <w:r>
+        <w:t xml:space="preserve"> plate-forme comprenant un dictionnaire électronique relationnel multilingue de noms propres, des systèmes d'identification des noms propres et de leurs dérivés, des grammaires locales, etc.</w:t>
+      </w:r>
+    </w:p>
+    <w:p>
+      <w:r>
+        <w:t>Prolexbase est un projet TAL du laboratoire informatique regroupant les ressources de base de l’application</w:t>
+      </w:r>
+      <w:r>
+        <w:t xml:space="preserve">. Cette ressource est maintenue en étroite </w:t>
+      </w:r>
+      <w:r>
+        <w:t>collaboration avec :</w:t>
+      </w:r>
+    </w:p>
+    <w:p>
+      <w:pPr>
+        <w:pStyle w:val="Paragraphedeliste"/>
+        <w:numPr>
+          <w:ilvl w:val="0"/>
+          <w:numId w:val="20"/>
+        </w:numPr>
+      </w:pPr>
+      <w:r>
+        <w:t>le laboratoire ligérien de linguistique ;</w:t>
+      </w:r>
+    </w:p>
+    <w:p>
+      <w:pPr>
+        <w:pStyle w:val="Paragraphedeliste"/>
+        <w:numPr>
+          <w:ilvl w:val="0"/>
+          <w:numId w:val="20"/>
+        </w:numPr>
+      </w:pPr>
+      <w:r>
+        <w:t>l'université de Belgrade;</w:t>
+      </w:r>
+    </w:p>
+    <w:p>
+      <w:pPr>
+        <w:pStyle w:val="Paragraphedeliste"/>
+        <w:numPr>
+          <w:ilvl w:val="0"/>
+          <w:numId w:val="20"/>
+        </w:numPr>
+      </w:pPr>
+      <w:bookmarkStart w:id="2" w:name="_GoBack"/>
+      <w:bookmarkEnd w:id="2"/>
+      <w:r>
+        <w:t>l’académie</w:t>
+      </w:r>
+      <w:r>
+        <w:t xml:space="preserve"> des sciences de Varsovie.</w:t>
+      </w:r>
+    </w:p>
+    <w:p>
+      <w:pPr>
+        <w:rPr>
+          <w:b/>
+          <w:i/>
+        </w:rPr>
+      </w:pPr>
+      <w:r>
+        <w:rPr>
+          <w:b/>
+          <w:i/>
+        </w:rPr>
+        <w:t>Notre avis :</w:t>
+      </w:r>
+    </w:p>
+    <w:p>
+      <w:pPr>
+        <w:rPr>
+          <w:i/>
+        </w:rPr>
+      </w:pPr>
+      <w:r>
+        <w:rPr>
+          <w:b/>
+          <w:i/>
+        </w:rPr>
+        <w:tab/>
+      </w:r>
+      <w:r>
+        <w:rPr>
+          <w:i/>
+        </w:rPr>
+        <w:t xml:space="preserve">L’application ne peut pas détecter les erreurs et comportent </w:t>
+      </w:r>
+      <w:r>
+        <w:rPr>
+          <w:i/>
+        </w:rPr>
+        <w:t>de nombreux bugs</w:t>
+      </w:r>
+      <w:r>
+        <w:rPr>
+          <w:i/>
+        </w:rPr>
+        <w:t xml:space="preserve">. En effet, </w:t>
+      </w:r>
+      <w:r>
+        <w:rPr>
+          <w:i/>
+        </w:rPr>
+        <w:t>la base de données semble trop limité pour pouvoir reconnaitre certaine pharse voire basic</w:t>
+      </w:r>
+      <w:r>
+        <w:rPr>
+          <w:i/>
+        </w:rPr>
+        <w:t>.</w:t>
+      </w:r>
+    </w:p>
+    <w:p>
+      <w:pPr>
+        <w:spacing w:line="276" w:lineRule="auto"/>
+        <w:jc w:val="left"/>
+      </w:pPr>
+      <w:r>
+        <w:br w:type="page"/>
+      </w:r>
+    </w:p>
+    <w:p/>
+    <w:p>
+      <w:pPr>
+        <w:pStyle w:val="Titre2"/>
+      </w:pPr>
+      <w:r>
+        <w:t>7</w:t>
+      </w:r>
+      <w:r>
+        <w:t>) Schéma de la base de données</w:t>
+      </w:r>
+    </w:p>
+    <w:p/>
+    <w:p/>
     <w:sectPr>
-      <w:footerReference w:type="default" r:id="rId15"/>
+      <w:footerReference w:type="default" r:id="rId13"/>
       <w:pgSz w:w="11906" w:h="16838"/>
       <w:pgMar w:top="1440" w:right="1440" w:bottom="1440" w:left="1440" w:header="720" w:footer="720" w:gutter="0"/>
       <w:cols w:space="720"/>
@@ -2807,6 +3443,7 @@
         <w:docPartUnique/>
       </w:docPartObj>
     </w:sdtPr>
+    <w:sdtEndPr/>
     <w:sdtContent>
       <w:p>
         <w:pPr>
@@ -2816,6 +3453,7 @@
           <w:rPr>
             <w:noProof/>
             <w:sz w:val="28"/>
+            <w:lang w:eastAsia="fr-FR"/>
           </w:rPr>
           <mc:AlternateContent>
             <mc:Choice Requires="wps">
@@ -2905,7 +3543,7 @@
                                   <w:sz w:val="22"/>
                                   <w:szCs w:val="16"/>
                                 </w:rPr>
-                                <w:t>12</w:t>
+                                <w:t>13</w:t>
                               </w:r>
                               <w:r>
                                 <w:rPr>
@@ -2991,7 +3629,7 @@
                             <w:sz w:val="22"/>
                             <w:szCs w:val="16"/>
                           </w:rPr>
-                          <w:t>12</w:t>
+                          <w:t>13</w:t>
                         </w:r>
                         <w:r>
                           <w:rPr>
@@ -3954,6 +4592,119 @@
     </w:lvl>
   </w:abstractNum>
   <w:abstractNum w:abstractNumId="7">
+    <w:nsid w:val="37D77282"/>
+    <w:multiLevelType w:val="hybridMultilevel"/>
+    <w:tmpl w:val="6868E39A"/>
+    <w:lvl w:ilvl="0" w:tplc="6352AD54">
+      <w:start w:val="5"/>
+      <w:numFmt w:val="bullet"/>
+      <w:lvlText w:val="-"/>
+      <w:lvlJc w:val="left"/>
+      <w:pPr>
+        <w:ind w:left="720" w:hanging="360"/>
+      </w:pPr>
+      <w:rPr>
+        <w:rFonts w:ascii="Cambria" w:eastAsiaTheme="majorEastAsia" w:hAnsi="Cambria" w:cstheme="majorBidi" w:hint="default"/>
+      </w:rPr>
+    </w:lvl>
+    <w:lvl w:ilvl="1" w:tplc="040C0003" w:tentative="1">
+      <w:start w:val="1"/>
+      <w:numFmt w:val="bullet"/>
+      <w:lvlText w:val="o"/>
+      <w:lvlJc w:val="left"/>
+      <w:pPr>
+        <w:ind w:left="1440" w:hanging="360"/>
+      </w:pPr>
+      <w:rPr>
+        <w:rFonts w:ascii="Courier New" w:hAnsi="Courier New" w:cs="Courier New" w:hint="default"/>
+      </w:rPr>
+    </w:lvl>
+    <w:lvl w:ilvl="2" w:tplc="040C0005" w:tentative="1">
+      <w:start w:val="1"/>
+      <w:numFmt w:val="bullet"/>
+      <w:lvlText w:val=""/>
+      <w:lvlJc w:val="left"/>
+      <w:pPr>
+        <w:ind w:left="2160" w:hanging="360"/>
+      </w:pPr>
+      <w:rPr>
+        <w:rFonts w:ascii="Wingdings" w:hAnsi="Wingdings" w:hint="default"/>
+      </w:rPr>
+    </w:lvl>
+    <w:lvl w:ilvl="3" w:tplc="040C0001" w:tentative="1">
+      <w:start w:val="1"/>
+      <w:numFmt w:val="bullet"/>
+      <w:lvlText w:val=""/>
+      <w:lvlJc w:val="left"/>
+      <w:pPr>
+        <w:ind w:left="2880" w:hanging="360"/>
+      </w:pPr>
+      <w:rPr>
+        <w:rFonts w:ascii="Symbol" w:hAnsi="Symbol" w:hint="default"/>
+      </w:rPr>
+    </w:lvl>
+    <w:lvl w:ilvl="4" w:tplc="040C0003" w:tentative="1">
+      <w:start w:val="1"/>
+      <w:numFmt w:val="bullet"/>
+      <w:lvlText w:val="o"/>
+      <w:lvlJc w:val="left"/>
+      <w:pPr>
+        <w:ind w:left="3600" w:hanging="360"/>
+      </w:pPr>
+      <w:rPr>
+        <w:rFonts w:ascii="Courier New" w:hAnsi="Courier New" w:cs="Courier New" w:hint="default"/>
+      </w:rPr>
+    </w:lvl>
+    <w:lvl w:ilvl="5" w:tplc="040C0005" w:tentative="1">
+      <w:start w:val="1"/>
+      <w:numFmt w:val="bullet"/>
+      <w:lvlText w:val=""/>
+      <w:lvlJc w:val="left"/>
+      <w:pPr>
+        <w:ind w:left="4320" w:hanging="360"/>
+      </w:pPr>
+      <w:rPr>
+        <w:rFonts w:ascii="Wingdings" w:hAnsi="Wingdings" w:hint="default"/>
+      </w:rPr>
+    </w:lvl>
+    <w:lvl w:ilvl="6" w:tplc="040C0001" w:tentative="1">
+      <w:start w:val="1"/>
+      <w:numFmt w:val="bullet"/>
+      <w:lvlText w:val=""/>
+      <w:lvlJc w:val="left"/>
+      <w:pPr>
+        <w:ind w:left="5040" w:hanging="360"/>
+      </w:pPr>
+      <w:rPr>
+        <w:rFonts w:ascii="Symbol" w:hAnsi="Symbol" w:hint="default"/>
+      </w:rPr>
+    </w:lvl>
+    <w:lvl w:ilvl="7" w:tplc="040C0003" w:tentative="1">
+      <w:start w:val="1"/>
+      <w:numFmt w:val="bullet"/>
+      <w:lvlText w:val="o"/>
+      <w:lvlJc w:val="left"/>
+      <w:pPr>
+        <w:ind w:left="5760" w:hanging="360"/>
+      </w:pPr>
+      <w:rPr>
+        <w:rFonts w:ascii="Courier New" w:hAnsi="Courier New" w:cs="Courier New" w:hint="default"/>
+      </w:rPr>
+    </w:lvl>
+    <w:lvl w:ilvl="8" w:tplc="040C0005" w:tentative="1">
+      <w:start w:val="1"/>
+      <w:numFmt w:val="bullet"/>
+      <w:lvlText w:val=""/>
+      <w:lvlJc w:val="left"/>
+      <w:pPr>
+        <w:ind w:left="6480" w:hanging="360"/>
+      </w:pPr>
+      <w:rPr>
+        <w:rFonts w:ascii="Wingdings" w:hAnsi="Wingdings" w:hint="default"/>
+      </w:rPr>
+    </w:lvl>
+  </w:abstractNum>
+  <w:abstractNum w:abstractNumId="8">
     <w:nsid w:val="3ABD348C"/>
     <w:multiLevelType w:val="multilevel"/>
     <w:tmpl w:val="377C0B6C"/>
@@ -4102,7 +4853,7 @@
       </w:rPr>
     </w:lvl>
   </w:abstractNum>
-  <w:abstractNum w:abstractNumId="8">
+  <w:abstractNum w:abstractNumId="9">
     <w:nsid w:val="40C635C3"/>
     <w:multiLevelType w:val="multilevel"/>
     <w:tmpl w:val="8E04D5CA"/>
@@ -4251,7 +5002,7 @@
       </w:rPr>
     </w:lvl>
   </w:abstractNum>
-  <w:abstractNum w:abstractNumId="9">
+  <w:abstractNum w:abstractNumId="10">
     <w:nsid w:val="45150AA4"/>
     <w:multiLevelType w:val="multilevel"/>
     <w:tmpl w:val="B082E8C0"/>
@@ -4400,7 +5151,7 @@
       </w:rPr>
     </w:lvl>
   </w:abstractNum>
-  <w:abstractNum w:abstractNumId="10">
+  <w:abstractNum w:abstractNumId="11">
     <w:nsid w:val="4A653ECD"/>
     <w:multiLevelType w:val="multilevel"/>
     <w:tmpl w:val="E780CFA4"/>
@@ -4549,7 +5300,7 @@
       </w:rPr>
     </w:lvl>
   </w:abstractNum>
-  <w:abstractNum w:abstractNumId="11">
+  <w:abstractNum w:abstractNumId="12">
     <w:nsid w:val="4B4B3F34"/>
     <w:multiLevelType w:val="hybridMultilevel"/>
     <w:tmpl w:val="F272BF66"/>
@@ -4662,7 +5413,96 @@
       </w:rPr>
     </w:lvl>
   </w:abstractNum>
-  <w:abstractNum w:abstractNumId="12">
+  <w:abstractNum w:abstractNumId="13">
+    <w:nsid w:val="4B5070ED"/>
+    <w:multiLevelType w:val="hybridMultilevel"/>
+    <w:tmpl w:val="6082BF76"/>
+    <w:lvl w:ilvl="0" w:tplc="BF72268E">
+      <w:start w:val="1"/>
+      <w:numFmt w:val="decimal"/>
+      <w:lvlText w:val="%1)"/>
+      <w:lvlJc w:val="left"/>
+      <w:pPr>
+        <w:ind w:left="1080" w:hanging="720"/>
+      </w:pPr>
+      <w:rPr>
+        <w:rFonts w:hint="default"/>
+      </w:rPr>
+    </w:lvl>
+    <w:lvl w:ilvl="1" w:tplc="040C0019" w:tentative="1">
+      <w:start w:val="1"/>
+      <w:numFmt w:val="lowerLetter"/>
+      <w:lvlText w:val="%2."/>
+      <w:lvlJc w:val="left"/>
+      <w:pPr>
+        <w:ind w:left="1440" w:hanging="360"/>
+      </w:pPr>
+    </w:lvl>
+    <w:lvl w:ilvl="2" w:tplc="040C001B" w:tentative="1">
+      <w:start w:val="1"/>
+      <w:numFmt w:val="lowerRoman"/>
+      <w:lvlText w:val="%3."/>
+      <w:lvlJc w:val="right"/>
+      <w:pPr>
+        <w:ind w:left="2160" w:hanging="180"/>
+      </w:pPr>
+    </w:lvl>
+    <w:lvl w:ilvl="3" w:tplc="040C000F" w:tentative="1">
+      <w:start w:val="1"/>
+      <w:numFmt w:val="decimal"/>
+      <w:lvlText w:val="%4."/>
+      <w:lvlJc w:val="left"/>
+      <w:pPr>
+        <w:ind w:left="2880" w:hanging="360"/>
+      </w:pPr>
+    </w:lvl>
+    <w:lvl w:ilvl="4" w:tplc="040C0019" w:tentative="1">
+      <w:start w:val="1"/>
+      <w:numFmt w:val="lowerLetter"/>
+      <w:lvlText w:val="%5."/>
+      <w:lvlJc w:val="left"/>
+      <w:pPr>
+        <w:ind w:left="3600" w:hanging="360"/>
+      </w:pPr>
+    </w:lvl>
+    <w:lvl w:ilvl="5" w:tplc="040C001B" w:tentative="1">
+      <w:start w:val="1"/>
+      <w:numFmt w:val="lowerRoman"/>
+      <w:lvlText w:val="%6."/>
+      <w:lvlJc w:val="right"/>
+      <w:pPr>
+        <w:ind w:left="4320" w:hanging="180"/>
+      </w:pPr>
+    </w:lvl>
+    <w:lvl w:ilvl="6" w:tplc="040C000F" w:tentative="1">
+      <w:start w:val="1"/>
+      <w:numFmt w:val="decimal"/>
+      <w:lvlText w:val="%7."/>
+      <w:lvlJc w:val="left"/>
+      <w:pPr>
+        <w:ind w:left="5040" w:hanging="360"/>
+      </w:pPr>
+    </w:lvl>
+    <w:lvl w:ilvl="7" w:tplc="040C0019" w:tentative="1">
+      <w:start w:val="1"/>
+      <w:numFmt w:val="lowerLetter"/>
+      <w:lvlText w:val="%8."/>
+      <w:lvlJc w:val="left"/>
+      <w:pPr>
+        <w:ind w:left="5760" w:hanging="360"/>
+      </w:pPr>
+    </w:lvl>
+    <w:lvl w:ilvl="8" w:tplc="040C001B" w:tentative="1">
+      <w:start w:val="1"/>
+      <w:numFmt w:val="lowerRoman"/>
+      <w:lvlText w:val="%9."/>
+      <w:lvlJc w:val="right"/>
+      <w:pPr>
+        <w:ind w:left="6480" w:hanging="180"/>
+      </w:pPr>
+    </w:lvl>
+  </w:abstractNum>
+  <w:abstractNum w:abstractNumId="14">
     <w:nsid w:val="56525453"/>
     <w:multiLevelType w:val="hybridMultilevel"/>
     <w:tmpl w:val="C316C82A"/>
@@ -4751,7 +5591,7 @@
       </w:pPr>
     </w:lvl>
   </w:abstractNum>
-  <w:abstractNum w:abstractNumId="13">
+  <w:abstractNum w:abstractNumId="15">
     <w:nsid w:val="56F40D74"/>
     <w:multiLevelType w:val="multilevel"/>
     <w:tmpl w:val="AA3651AE"/>
@@ -4900,7 +5740,7 @@
       </w:rPr>
     </w:lvl>
   </w:abstractNum>
-  <w:abstractNum w:abstractNumId="14">
+  <w:abstractNum w:abstractNumId="16">
     <w:nsid w:val="571756DD"/>
     <w:multiLevelType w:val="hybridMultilevel"/>
     <w:tmpl w:val="3B20B448"/>
@@ -5013,7 +5853,7 @@
       </w:rPr>
     </w:lvl>
   </w:abstractNum>
-  <w:abstractNum w:abstractNumId="15">
+  <w:abstractNum w:abstractNumId="17">
     <w:nsid w:val="6F317596"/>
     <w:multiLevelType w:val="hybridMultilevel"/>
     <w:tmpl w:val="BFF494DE"/>
@@ -5126,7 +5966,7 @@
       </w:rPr>
     </w:lvl>
   </w:abstractNum>
-  <w:abstractNum w:abstractNumId="16">
+  <w:abstractNum w:abstractNumId="18">
     <w:nsid w:val="759A7814"/>
     <w:multiLevelType w:val="multilevel"/>
     <w:tmpl w:val="E48C73BC"/>
@@ -5275,7 +6115,7 @@
       </w:rPr>
     </w:lvl>
   </w:abstractNum>
-  <w:abstractNum w:abstractNumId="17">
+  <w:abstractNum w:abstractNumId="19">
     <w:nsid w:val="7BD612FE"/>
     <w:multiLevelType w:val="multilevel"/>
     <w:tmpl w:val="8D5CA53C"/>
@@ -5425,22 +6265,22 @@
     </w:lvl>
   </w:abstractNum>
   <w:num w:numId="1">
-    <w:abstractNumId w:val="15"/>
+    <w:abstractNumId w:val="17"/>
   </w:num>
   <w:num w:numId="2">
     <w:abstractNumId w:val="6"/>
   </w:num>
   <w:num w:numId="3">
-    <w:abstractNumId w:val="12"/>
+    <w:abstractNumId w:val="14"/>
   </w:num>
   <w:num w:numId="4">
     <w:abstractNumId w:val="0"/>
   </w:num>
   <w:num w:numId="5">
-    <w:abstractNumId w:val="14"/>
+    <w:abstractNumId w:val="16"/>
   </w:num>
   <w:num w:numId="6">
-    <w:abstractNumId w:val="11"/>
+    <w:abstractNumId w:val="12"/>
   </w:num>
   <w:num w:numId="7">
     <w:abstractNumId w:val="1"/>
@@ -5449,16 +6289,16 @@
     <w:abstractNumId w:val="3"/>
   </w:num>
   <w:num w:numId="9">
-    <w:abstractNumId w:val="8"/>
+    <w:abstractNumId w:val="9"/>
   </w:num>
   <w:num w:numId="10">
     <w:abstractNumId w:val="4"/>
   </w:num>
   <w:num w:numId="11">
-    <w:abstractNumId w:val="16"/>
+    <w:abstractNumId w:val="18"/>
   </w:num>
   <w:num w:numId="12">
-    <w:abstractNumId w:val="10"/>
+    <w:abstractNumId w:val="11"/>
   </w:num>
   <w:num w:numId="13">
     <w:abstractNumId w:val="5"/>
@@ -5467,16 +6307,22 @@
     <w:abstractNumId w:val="2"/>
   </w:num>
   <w:num w:numId="15">
-    <w:abstractNumId w:val="7"/>
+    <w:abstractNumId w:val="8"/>
   </w:num>
   <w:num w:numId="16">
+    <w:abstractNumId w:val="15"/>
+  </w:num>
+  <w:num w:numId="17">
+    <w:abstractNumId w:val="19"/>
+  </w:num>
+  <w:num w:numId="18">
+    <w:abstractNumId w:val="10"/>
+  </w:num>
+  <w:num w:numId="19">
     <w:abstractNumId w:val="13"/>
   </w:num>
-  <w:num w:numId="17">
-    <w:abstractNumId w:val="17"/>
-  </w:num>
-  <w:num w:numId="18">
-    <w:abstractNumId w:val="9"/>
+  <w:num w:numId="20">
+    <w:abstractNumId w:val="7"/>
   </w:num>
 </w:numbering>
 </file>
@@ -6193,6 +7039,22 @@
       <w:sz w:val="24"/>
     </w:rPr>
   </w:style>
+  <w:style w:type="character" w:customStyle="1" w:styleId="apple-converted-space">
+    <w:name w:val="apple-converted-space"/>
+    <w:basedOn w:val="Policepardfaut"/>
+    <w:rsid w:val="004449D5"/>
+  </w:style>
+  <w:style w:type="character" w:styleId="Lienhypertexte">
+    <w:name w:val="Hyperlink"/>
+    <w:basedOn w:val="Policepardfaut"/>
+    <w:uiPriority w:val="99"/>
+    <w:unhideWhenUsed/>
+    <w:rsid w:val="004449D5"/>
+    <w:rPr>
+      <w:color w:val="0000FF"/>
+      <w:u w:val="single"/>
+    </w:rPr>
+  </w:style>
 </w:styles>
 </file>
 
@@ -6908,543 +7770,23 @@
       <w:sz w:val="24"/>
     </w:rPr>
   </w:style>
-</w:styles>
-</file>
-
-<file path=word/glossary/document.xml><?xml version="1.0" encoding="utf-8"?>
-<w:glossaryDocument xmlns:wpc="http://schemas.microsoft.com/office/word/2010/wordprocessingCanvas" xmlns:mc="http://schemas.openxmlformats.org/markup-compatibility/2006" xmlns:o="urn:schemas-microsoft-com:office:office" xmlns:r="http://schemas.openxmlformats.org/officeDocument/2006/relationships" xmlns:m="http://schemas.openxmlformats.org/officeDocument/2006/math" xmlns:v="urn:schemas-microsoft-com:vml" xmlns:wp14="http://schemas.microsoft.com/office/word/2010/wordprocessingDrawing" xmlns:wp="http://schemas.openxmlformats.org/drawingml/2006/wordprocessingDrawing" xmlns:w10="urn:schemas-microsoft-com:office:word" xmlns:w="http://schemas.openxmlformats.org/wordprocessingml/2006/main" xmlns:w14="http://schemas.microsoft.com/office/word/2010/wordml" xmlns:wpg="http://schemas.microsoft.com/office/word/2010/wordprocessingGroup" xmlns:wpi="http://schemas.microsoft.com/office/word/2010/wordprocessingInk" xmlns:wne="http://schemas.microsoft.com/office/word/2006/wordml" xmlns:wps="http://schemas.microsoft.com/office/word/2010/wordprocessingShape" mc:Ignorable="w14 wp14"/>
-</file>
-
-<file path=word/glossary/fontTable.xml><?xml version="1.0" encoding="utf-8"?>
-<w:fonts xmlns:mc="http://schemas.openxmlformats.org/markup-compatibility/2006" xmlns:r="http://schemas.openxmlformats.org/officeDocument/2006/relationships" xmlns:w="http://schemas.openxmlformats.org/wordprocessingml/2006/main" xmlns:w14="http://schemas.microsoft.com/office/word/2010/wordml" mc:Ignorable="w14">
-  <w:font w:name="Times New Roman">
-    <w:panose1 w:val="02020603050405020304"/>
-    <w:charset w:val="00"/>
-    <w:family w:val="roman"/>
-    <w:pitch w:val="variable"/>
-    <w:sig w:usb0="E0002EFF" w:usb1="C0007843" w:usb2="00000009" w:usb3="00000000" w:csb0="000001FF" w:csb1="00000000"/>
-  </w:font>
-  <w:font w:name="Cambria">
-    <w:panose1 w:val="02040503050406030204"/>
-    <w:charset w:val="00"/>
-    <w:family w:val="roman"/>
-    <w:pitch w:val="variable"/>
-    <w:sig w:usb0="E00002FF" w:usb1="400004FF" w:usb2="00000000" w:usb3="00000000" w:csb0="0000019F" w:csb1="00000000"/>
-  </w:font>
-  <w:font w:name="Courier New">
-    <w:panose1 w:val="02070309020205020404"/>
-    <w:charset w:val="00"/>
-    <w:family w:val="modern"/>
-    <w:pitch w:val="fixed"/>
-    <w:sig w:usb0="E0002AFF" w:usb1="C0007843" w:usb2="00000009" w:usb3="00000000" w:csb0="000001FF" w:csb1="00000000"/>
-  </w:font>
-  <w:font w:name="Wingdings">
-    <w:panose1 w:val="05000000000000000000"/>
-    <w:charset w:val="02"/>
-    <w:family w:val="auto"/>
-    <w:pitch w:val="variable"/>
-    <w:sig w:usb0="00000000" w:usb1="10000000" w:usb2="00000000" w:usb3="00000000" w:csb0="80000000" w:csb1="00000000"/>
-  </w:font>
-  <w:font w:name="Symbol">
-    <w:panose1 w:val="05050102010706020507"/>
-    <w:charset w:val="02"/>
-    <w:family w:val="roman"/>
-    <w:pitch w:val="variable"/>
-    <w:sig w:usb0="00000000" w:usb1="10000000" w:usb2="00000000" w:usb3="00000000" w:csb0="80000000" w:csb1="00000000"/>
-  </w:font>
-  <w:font w:name="Calibri">
-    <w:panose1 w:val="020F0502020204030204"/>
-    <w:charset w:val="00"/>
-    <w:family w:val="swiss"/>
-    <w:pitch w:val="variable"/>
-    <w:sig w:usb0="E00002FF" w:usb1="4000ACFF" w:usb2="00000001" w:usb3="00000000" w:csb0="0000019F" w:csb1="00000000"/>
-  </w:font>
-  <w:font w:name="Tahoma">
-    <w:panose1 w:val="020B0604030504040204"/>
-    <w:charset w:val="00"/>
-    <w:family w:val="swiss"/>
-    <w:pitch w:val="variable"/>
-    <w:sig w:usb0="E1002EFF" w:usb1="C000605B" w:usb2="00000029" w:usb3="00000000" w:csb0="000101FF" w:csb1="00000000"/>
-  </w:font>
-  <w:font w:name="Arial">
-    <w:panose1 w:val="020B0604020202020204"/>
-    <w:charset w:val="00"/>
-    <w:family w:val="swiss"/>
-    <w:pitch w:val="variable"/>
-    <w:sig w:usb0="E0002AFF" w:usb1="C0007843" w:usb2="00000009" w:usb3="00000000" w:csb0="000001FF" w:csb1="00000000"/>
-  </w:font>
-  <w:font w:name="Liberation Serif">
-    <w:altName w:val="Times New Roman"/>
-    <w:charset w:val="00"/>
-    <w:family w:val="roman"/>
-    <w:pitch w:val="variable"/>
-  </w:font>
-</w:fonts>
-</file>
-
-<file path=word/glossary/settings.xml><?xml version="1.0" encoding="utf-8"?>
-<w:settings xmlns:mc="http://schemas.openxmlformats.org/markup-compatibility/2006" xmlns:o="urn:schemas-microsoft-com:office:office" xmlns:r="http://schemas.openxmlformats.org/officeDocument/2006/relationships" xmlns:m="http://schemas.openxmlformats.org/officeDocument/2006/math" xmlns:v="urn:schemas-microsoft-com:vml" xmlns:w10="urn:schemas-microsoft-com:office:word" xmlns:w="http://schemas.openxmlformats.org/wordprocessingml/2006/main" xmlns:w14="http://schemas.microsoft.com/office/word/2010/wordml" xmlns:sl="http://schemas.openxmlformats.org/schemaLibrary/2006/main" mc:Ignorable="w14">
-  <w:view w:val="normal"/>
-  <w:defaultTabStop w:val="708"/>
-  <w:hyphenationZone w:val="425"/>
-  <w:characterSpacingControl w:val="doNotCompress"/>
-  <w:compat>
-    <w:useFELayout/>
-    <w:compatSetting w:name="compatibilityMode" w:uri="http://schemas.microsoft.com/office/word" w:val="14"/>
-    <w:compatSetting w:name="overrideTableStyleFontSizeAndJustification" w:uri="http://schemas.microsoft.com/office/word" w:val="1"/>
-    <w:compatSetting w:name="enableOpenTypeFeatures" w:uri="http://schemas.microsoft.com/office/word" w:val="1"/>
-    <w:compatSetting w:name="doNotFlipMirrorIndents" w:uri="http://schemas.microsoft.com/office/word" w:val="1"/>
-  </w:compat>
-  <w:rsids>
-    <w:rsidRoot w:val="00553EB7"/>
-    <w:rsid w:val="00553EB7"/>
-    <w:rsid w:val="007248D7"/>
-  </w:rsids>
-  <m:mathPr>
-    <m:mathFont m:val="Cambria Math"/>
-    <m:brkBin m:val="before"/>
-    <m:brkBinSub m:val="--"/>
-    <m:smallFrac m:val="0"/>
-    <m:dispDef/>
-    <m:lMargin m:val="0"/>
-    <m:rMargin m:val="0"/>
-    <m:defJc m:val="centerGroup"/>
-    <m:wrapIndent m:val="1440"/>
-    <m:intLim m:val="subSup"/>
-    <m:naryLim m:val="undOvr"/>
-  </m:mathPr>
-  <w:themeFontLang w:val="fr-FR"/>
-  <w:clrSchemeMapping w:bg1="light1" w:t1="dark1" w:bg2="light2" w:t2="dark2" w:accent1="accent1" w:accent2="accent2" w:accent3="accent3" w:accent4="accent4" w:accent5="accent5" w:accent6="accent6" w:hyperlink="hyperlink" w:followedHyperlink="followedHyperlink"/>
-  <w:decimalSymbol w:val=","/>
-  <w:listSeparator w:val=";"/>
-</w:settings>
-</file>
-
-<file path=word/glossary/styles.xml><?xml version="1.0" encoding="utf-8"?>
-<w:styles xmlns:mc="http://schemas.openxmlformats.org/markup-compatibility/2006" xmlns:r="http://schemas.openxmlformats.org/officeDocument/2006/relationships" xmlns:w="http://schemas.openxmlformats.org/wordprocessingml/2006/main" xmlns:w14="http://schemas.microsoft.com/office/word/2010/wordml" mc:Ignorable="w14">
-  <w:docDefaults>
-    <w:rPrDefault>
-      <w:rPr>
-        <w:rFonts w:asciiTheme="minorHAnsi" w:eastAsiaTheme="minorEastAsia" w:hAnsiTheme="minorHAnsi" w:cstheme="minorBidi"/>
-        <w:sz w:val="22"/>
-        <w:szCs w:val="22"/>
-        <w:lang w:val="fr-FR" w:eastAsia="fr-FR" w:bidi="ar-SA"/>
-      </w:rPr>
-    </w:rPrDefault>
-    <w:pPrDefault>
-      <w:pPr>
-        <w:spacing w:after="200" w:line="276" w:lineRule="auto"/>
-      </w:pPr>
-    </w:pPrDefault>
-  </w:docDefaults>
-  <w:latentStyles w:defLockedState="0" w:defUIPriority="99" w:defSemiHidden="1" w:defUnhideWhenUsed="1" w:defQFormat="0" w:count="267">
-    <w:lsdException w:name="Normal" w:semiHidden="0" w:uiPriority="0" w:unhideWhenUsed="0" w:qFormat="1"/>
-    <w:lsdException w:name="heading 1" w:semiHidden="0" w:uiPriority="9" w:unhideWhenUsed="0" w:qFormat="1"/>
-    <w:lsdException w:name="heading 2" w:uiPriority="9" w:qFormat="1"/>
-    <w:lsdException w:name="heading 3" w:uiPriority="9" w:qFormat="1"/>
-    <w:lsdException w:name="heading 4" w:uiPriority="9" w:qFormat="1"/>
-    <w:lsdException w:name="heading 5" w:uiPriority="9" w:qFormat="1"/>
-    <w:lsdException w:name="heading 6" w:uiPriority="9" w:qFormat="1"/>
-    <w:lsdException w:name="heading 7" w:uiPriority="9" w:qFormat="1"/>
-    <w:lsdException w:name="heading 8" w:uiPriority="9" w:qFormat="1"/>
-    <w:lsdException w:name="heading 9" w:uiPriority="9" w:qFormat="1"/>
-    <w:lsdException w:name="toc 1" w:uiPriority="39"/>
-    <w:lsdException w:name="toc 2" w:uiPriority="39"/>
-    <w:lsdException w:name="toc 3" w:uiPriority="39"/>
-    <w:lsdException w:name="toc 4" w:uiPriority="39"/>
-    <w:lsdException w:name="toc 5" w:uiPriority="39"/>
-    <w:lsdException w:name="toc 6" w:uiPriority="39"/>
-    <w:lsdException w:name="toc 7" w:uiPriority="39"/>
-    <w:lsdException w:name="toc 8" w:uiPriority="39"/>
-    <w:lsdException w:name="toc 9" w:uiPriority="39"/>
-    <w:lsdException w:name="caption" w:uiPriority="35" w:qFormat="1"/>
-    <w:lsdException w:name="Title" w:semiHidden="0" w:uiPriority="10" w:unhideWhenUsed="0" w:qFormat="1"/>
-    <w:lsdException w:name="Default Paragraph Font" w:uiPriority="1"/>
-    <w:lsdException w:name="Subtitle" w:semiHidden="0" w:uiPriority="11" w:unhideWhenUsed="0" w:qFormat="1"/>
-    <w:lsdException w:name="Strong" w:semiHidden="0" w:uiPriority="22" w:unhideWhenUsed="0" w:qFormat="1"/>
-    <w:lsdException w:name="Emphasis" w:semiHidden="0" w:uiPriority="20" w:unhideWhenUsed="0" w:qFormat="1"/>
-    <w:lsdException w:name="Table Grid" w:semiHidden="0" w:uiPriority="59" w:unhideWhenUsed="0"/>
-    <w:lsdException w:name="Placeholder Text" w:unhideWhenUsed="0"/>
-    <w:lsdException w:name="No Spacing" w:semiHidden="0" w:uiPriority="1" w:unhideWhenUsed="0" w:qFormat="1"/>
-    <w:lsdException w:name="Light Shading" w:semiHidden="0" w:uiPriority="60" w:unhideWhenUsed="0"/>
-    <w:lsdException w:name="Light List" w:semiHidden="0" w:uiPriority="61" w:unhideWhenUsed="0"/>
-    <w:lsdException w:name="Light Grid" w:semiHidden="0" w:uiPriority="62" w:unhideWhenUsed="0"/>
-    <w:lsdException w:name="Medium Shading 1" w:semiHidden="0" w:uiPriority="63" w:unhideWhenUsed="0"/>
-    <w:lsdException w:name="Medium Shading 2" w:semiHidden="0" w:uiPriority="64" w:unhideWhenUsed="0"/>
-    <w:lsdException w:name="Medium List 1" w:semiHidden="0" w:uiPriority="65" w:unhideWhenUsed="0"/>
-    <w:lsdException w:name="Medium List 2" w:semiHidden="0" w:uiPriority="66" w:unhideWhenUsed="0"/>
-    <w:lsdException w:name="Medium Grid 1" w:semiHidden="0" w:uiPriority="67" w:unhideWhenUsed="0"/>
-    <w:lsdException w:name="Medium Grid 2" w:semiHidden="0" w:uiPriority="68" w:unhideWhenUsed="0"/>
-    <w:lsdException w:name="Medium Grid 3" w:semiHidden="0" w:uiPriority="69" w:unhideWhenUsed="0"/>
-    <w:lsdException w:name="Dark List" w:semiHidden="0" w:uiPriority="70" w:unhideWhenUsed="0"/>
-    <w:lsdException w:name="Colorful Shading" w:semiHidden="0" w:uiPriority="71" w:unhideWhenUsed="0"/>
-    <w:lsdException w:name="Colorful List" w:semiHidden="0" w:uiPriority="72" w:unhideWhenUsed="0"/>
-    <w:lsdException w:name="Colorful Grid" w:semiHidden="0" w:uiPriority="73" w:unhideWhenUsed="0"/>
-    <w:lsdException w:name="Light Shading Accent 1" w:semiHidden="0" w:uiPriority="60" w:unhideWhenUsed="0"/>
-    <w:lsdException w:name="Light List Accent 1" w:semiHidden="0" w:uiPriority="61" w:unhideWhenUsed="0"/>
-    <w:lsdException w:name="Light Grid Accent 1" w:semiHidden="0" w:uiPriority="62" w:unhideWhenUsed="0"/>
-    <w:lsdException w:name="Medium Shading 1 Accent 1" w:semiHidden="0" w:uiPriority="63" w:unhideWhenUsed="0"/>
-    <w:lsdException w:name="Medium Shading 2 Accent 1" w:semiHidden="0" w:uiPriority="64" w:unhideWhenUsed="0"/>
-    <w:lsdException w:name="Medium List 1 Accent 1" w:semiHidden="0" w:uiPriority="65" w:unhideWhenUsed="0"/>
-    <w:lsdException w:name="Revision" w:unhideWhenUsed="0"/>
-    <w:lsdException w:name="List Paragraph" w:semiHidden="0" w:uiPriority="34" w:unhideWhenUsed="0" w:qFormat="1"/>
-    <w:lsdException w:name="Quote" w:semiHidden="0" w:uiPriority="29" w:unhideWhenUsed="0" w:qFormat="1"/>
-    <w:lsdException w:name="Intense Quote" w:semiHidden="0" w:uiPriority="30" w:unhideWhenUsed="0" w:qFormat="1"/>
-    <w:lsdException w:name="Medium List 2 Accent 1" w:semiHidden="0" w:uiPriority="66" w:unhideWhenUsed="0"/>
-    <w:lsdException w:name="Medium Grid 1 Accent 1" w:semiHidden="0" w:uiPriority="67" w:unhideWhenUsed="0"/>
-    <w:lsdException w:name="Medium Grid 2 Accent 1" w:semiHidden="0" w:uiPriority="68" w:unhideWhenUsed="0"/>
-    <w:lsdException w:name="Medium Grid 3 Accent 1" w:semiHidden="0" w:uiPriority="69" w:unhideWhenUsed="0"/>
-    <w:lsdException w:name="Dark List Accent 1" w:semiHidden="0" w:uiPriority="70" w:unhideWhenUsed="0"/>
-    <w:lsdException w:name="Colorful Shading Accent 1" w:semiHidden="0" w:uiPriority="71" w:unhideWhenUsed="0"/>
-    <w:lsdException w:name="Colorful List Accent 1" w:semiHidden="0" w:uiPriority="72" w:unhideWhenUsed="0"/>
-    <w:lsdException w:name="Colorful Grid Accent 1" w:semiHidden="0" w:uiPriority="73" w:unhideWhenUsed="0"/>
-    <w:lsdException w:name="Light Shading Accent 2" w:semiHidden="0" w:uiPriority="60" w:unhideWhenUsed="0"/>
-    <w:lsdException w:name="Light List Accent 2" w:semiHidden="0" w:uiPriority="61" w:unhideWhenUsed="0"/>
-    <w:lsdException w:name="Light Grid Accent 2" w:semiHidden="0" w:uiPriority="62" w:unhideWhenUsed="0"/>
-    <w:lsdException w:name="Medium Shading 1 Accent 2" w:semiHidden="0" w:uiPriority="63" w:unhideWhenUsed="0"/>
-    <w:lsdException w:name="Medium Shading 2 Accent 2" w:semiHidden="0" w:uiPriority="64" w:unhideWhenUsed="0"/>
-    <w:lsdException w:name="Medium List 1 Accent 2" w:semiHidden="0" w:uiPriority="65" w:unhideWhenUsed="0"/>
-    <w:lsdException w:name="Medium List 2 Accent 2" w:semiHidden="0" w:uiPriority="66" w:unhideWhenUsed="0"/>
-    <w:lsdException w:name="Medium Grid 1 Accent 2" w:semiHidden="0" w:uiPriority="67" w:unhideWhenUsed="0"/>
-    <w:lsdException w:name="Medium Grid 2 Accent 2" w:semiHidden="0" w:uiPriority="68" w:unhideWhenUsed="0"/>
-    <w:lsdException w:name="Medium Grid 3 Accent 2" w:semiHidden="0" w:uiPriority="69" w:unhideWhenUsed="0"/>
-    <w:lsdException w:name="Dark List Accent 2" w:semiHidden="0" w:uiPriority="70" w:unhideWhenUsed="0"/>
-    <w:lsdException w:name="Colorful Shading Accent 2" w:semiHidden="0" w:uiPriority="71" w:unhideWhenUsed="0"/>
-    <w:lsdException w:name="Colorful List Accent 2" w:semiHidden="0" w:uiPriority="72" w:unhideWhenUsed="0"/>
-    <w:lsdException w:name="Colorful Grid Accent 2" w:semiHidden="0" w:uiPriority="73" w:unhideWhenUsed="0"/>
-    <w:lsdException w:name="Light Shading Accent 3" w:semiHidden="0" w:uiPriority="60" w:unhideWhenUsed="0"/>
-    <w:lsdException w:name="Light List Accent 3" w:semiHidden="0" w:uiPriority="61" w:unhideWhenUsed="0"/>
-    <w:lsdException w:name="Light Grid Accent 3" w:semiHidden="0" w:uiPriority="62" w:unhideWhenUsed="0"/>
-    <w:lsdException w:name="Medium Shading 1 Accent 3" w:semiHidden="0" w:uiPriority="63" w:unhideWhenUsed="0"/>
-    <w:lsdException w:name="Medium Shading 2 Accent 3" w:semiHidden="0" w:uiPriority="64" w:unhideWhenUsed="0"/>
-    <w:lsdException w:name="Medium List 1 Accent 3" w:semiHidden="0" w:uiPriority="65" w:unhideWhenUsed="0"/>
-    <w:lsdException w:name="Medium List 2 Accent 3" w:semiHidden="0" w:uiPriority="66" w:unhideWhenUsed="0"/>
-    <w:lsdException w:name="Medium Grid 1 Accent 3" w:semiHidden="0" w:uiPriority="67" w:unhideWhenUsed="0"/>
-    <w:lsdException w:name="Medium Grid 2 Accent 3" w:semiHidden="0" w:uiPriority="68" w:unhideWhenUsed="0"/>
-    <w:lsdException w:name="Medium Grid 3 Accent 3" w:semiHidden="0" w:uiPriority="69" w:unhideWhenUsed="0"/>
-    <w:lsdException w:name="Dark List Accent 3" w:semiHidden="0" w:uiPriority="70" w:unhideWhenUsed="0"/>
-    <w:lsdException w:name="Colorful Shading Accent 3" w:semiHidden="0" w:uiPriority="71" w:unhideWhenUsed="0"/>
-    <w:lsdException w:name="Colorful List Accent 3" w:semiHidden="0" w:uiPriority="72" w:unhideWhenUsed="0"/>
-    <w:lsdException w:name="Colorful Grid Accent 3" w:semiHidden="0" w:uiPriority="73" w:unhideWhenUsed="0"/>
-    <w:lsdException w:name="Light Shading Accent 4" w:semiHidden="0" w:uiPriority="60" w:unhideWhenUsed="0"/>
-    <w:lsdException w:name="Light List Accent 4" w:semiHidden="0" w:uiPriority="61" w:unhideWhenUsed="0"/>
-    <w:lsdException w:name="Light Grid Accent 4" w:semiHidden="0" w:uiPriority="62" w:unhideWhenUsed="0"/>
-    <w:lsdException w:name="Medium Shading 1 Accent 4" w:semiHidden="0" w:uiPriority="63" w:unhideWhenUsed="0"/>
-    <w:lsdException w:name="Medium Shading 2 Accent 4" w:semiHidden="0" w:uiPriority="64" w:unhideWhenUsed="0"/>
-    <w:lsdException w:name="Medium List 1 Accent 4" w:semiHidden="0" w:uiPriority="65" w:unhideWhenUsed="0"/>
-    <w:lsdException w:name="Medium List 2 Accent 4" w:semiHidden="0" w:uiPriority="66" w:unhideWhenUsed="0"/>
-    <w:lsdException w:name="Medium Grid 1 Accent 4" w:semiHidden="0" w:uiPriority="67" w:unhideWhenUsed="0"/>
-    <w:lsdException w:name="Medium Grid 2 Accent 4" w:semiHidden="0" w:uiPriority="68" w:unhideWhenUsed="0"/>
-    <w:lsdException w:name="Medium Grid 3 Accent 4" w:semiHidden="0" w:uiPriority="69" w:unhideWhenUsed="0"/>
-    <w:lsdException w:name="Dark List Accent 4" w:semiHidden="0" w:uiPriority="70" w:unhideWhenUsed="0"/>
-    <w:lsdException w:name="Colorful Shading Accent 4" w:semiHidden="0" w:uiPriority="71" w:unhideWhenUsed="0"/>
-    <w:lsdException w:name="Colorful List Accent 4" w:semiHidden="0" w:uiPriority="72" w:unhideWhenUsed="0"/>
-    <w:lsdException w:name="Colorful Grid Accent 4" w:semiHidden="0" w:uiPriority="73" w:unhideWhenUsed="0"/>
-    <w:lsdException w:name="Light Shading Accent 5" w:semiHidden="0" w:uiPriority="60" w:unhideWhenUsed="0"/>
-    <w:lsdException w:name="Light List Accent 5" w:semiHidden="0" w:uiPriority="61" w:unhideWhenUsed="0"/>
-    <w:lsdException w:name="Light Grid Accent 5" w:semiHidden="0" w:uiPriority="62" w:unhideWhenUsed="0"/>
-    <w:lsdException w:name="Medium Shading 1 Accent 5" w:semiHidden="0" w:uiPriority="63" w:unhideWhenUsed="0"/>
-    <w:lsdException w:name="Medium Shading 2 Accent 5" w:semiHidden="0" w:uiPriority="64" w:unhideWhenUsed="0"/>
-    <w:lsdException w:name="Medium List 1 Accent 5" w:semiHidden="0" w:uiPriority="65" w:unhideWhenUsed="0"/>
-    <w:lsdException w:name="Medium List 2 Accent 5" w:semiHidden="0" w:uiPriority="66" w:unhideWhenUsed="0"/>
-    <w:lsdException w:name="Medium Grid 1 Accent 5" w:semiHidden="0" w:uiPriority="67" w:unhideWhenUsed="0"/>
-    <w:lsdException w:name="Medium Grid 2 Accent 5" w:semiHidden="0" w:uiPriority="68" w:unhideWhenUsed="0"/>
-    <w:lsdException w:name="Medium Grid 3 Accent 5" w:semiHidden="0" w:uiPriority="69" w:unhideWhenUsed="0"/>
-    <w:lsdException w:name="Dark List Accent 5" w:semiHidden="0" w:uiPriority="70" w:unhideWhenUsed="0"/>
-    <w:lsdException w:name="Colorful Shading Accent 5" w:semiHidden="0" w:uiPriority="71" w:unhideWhenUsed="0"/>
-    <w:lsdException w:name="Colorful List Accent 5" w:semiHidden="0" w:uiPriority="72" w:unhideWhenUsed="0"/>
-    <w:lsdException w:name="Colorful Grid Accent 5" w:semiHidden="0" w:uiPriority="73" w:unhideWhenUsed="0"/>
-    <w:lsdException w:name="Light Shading Accent 6" w:semiHidden="0" w:uiPriority="60" w:unhideWhenUsed="0"/>
-    <w:lsdException w:name="Light List Accent 6" w:semiHidden="0" w:uiPriority="61" w:unhideWhenUsed="0"/>
-    <w:lsdException w:name="Light Grid Accent 6" w:semiHidden="0" w:uiPriority="62" w:unhideWhenUsed="0"/>
-    <w:lsdException w:name="Medium Shading 1 Accent 6" w:semiHidden="0" w:uiPriority="63" w:unhideWhenUsed="0"/>
-    <w:lsdException w:name="Medium Shading 2 Accent 6" w:semiHidden="0" w:uiPriority="64" w:unhideWhenUsed="0"/>
-    <w:lsdException w:name="Medium List 1 Accent 6" w:semiHidden="0" w:uiPriority="65" w:unhideWhenUsed="0"/>
-    <w:lsdException w:name="Medium List 2 Accent 6" w:semiHidden="0" w:uiPriority="66" w:unhideWhenUsed="0"/>
-    <w:lsdException w:name="Medium Grid 1 Accent 6" w:semiHidden="0" w:uiPriority="67" w:unhideWhenUsed="0"/>
-    <w:lsdException w:name="Medium Grid 2 Accent 6" w:semiHidden="0" w:uiPriority="68" w:unhideWhenUsed="0"/>
-    <w:lsdException w:name="Medium Grid 3 Accent 6" w:semiHidden="0" w:uiPriority="69" w:unhideWhenUsed="0"/>
-    <w:lsdException w:name="Dark List Accent 6" w:semiHidden="0" w:uiPriority="70" w:unhideWhenUsed="0"/>
-    <w:lsdException w:name="Colorful Shading Accent 6" w:semiHidden="0" w:uiPriority="71" w:unhideWhenUsed="0"/>
-    <w:lsdException w:name="Colorful List Accent 6" w:semiHidden="0" w:uiPriority="72" w:unhideWhenUsed="0"/>
-    <w:lsdException w:name="Colorful Grid Accent 6" w:semiHidden="0" w:uiPriority="73" w:unhideWhenUsed="0"/>
-    <w:lsdException w:name="Subtle Emphasis" w:semiHidden="0" w:uiPriority="19" w:unhideWhenUsed="0" w:qFormat="1"/>
-    <w:lsdException w:name="Intense Emphasis" w:semiHidden="0" w:uiPriority="21" w:unhideWhenUsed="0" w:qFormat="1"/>
-    <w:lsdException w:name="Subtle Reference" w:semiHidden="0" w:uiPriority="31" w:unhideWhenUsed="0" w:qFormat="1"/>
-    <w:lsdException w:name="Intense Reference" w:semiHidden="0" w:uiPriority="32" w:unhideWhenUsed="0" w:qFormat="1"/>
-    <w:lsdException w:name="Book Title" w:semiHidden="0" w:uiPriority="33" w:unhideWhenUsed="0" w:qFormat="1"/>
-    <w:lsdException w:name="Bibliography" w:uiPriority="37"/>
-    <w:lsdException w:name="TOC Heading" w:uiPriority="39" w:qFormat="1"/>
-  </w:latentStyles>
-  <w:style w:type="paragraph" w:default="1" w:styleId="Normal">
-    <w:name w:val="Normal"/>
-    <w:qFormat/>
+  <w:style w:type="character" w:customStyle="1" w:styleId="apple-converted-space">
+    <w:name w:val="apple-converted-space"/>
+    <w:basedOn w:val="Policepardfaut"/>
+    <w:rsid w:val="004449D5"/>
   </w:style>
-  <w:style w:type="character" w:default="1" w:styleId="Policepardfaut">
-    <w:name w:val="Default Paragraph Font"/>
-    <w:uiPriority w:val="1"/>
-    <w:semiHidden/>
+  <w:style w:type="character" w:styleId="Lienhypertexte">
+    <w:name w:val="Hyperlink"/>
+    <w:basedOn w:val="Policepardfaut"/>
+    <w:uiPriority w:val="99"/>
     <w:unhideWhenUsed/>
-  </w:style>
-  <w:style w:type="table" w:default="1" w:styleId="TableauNormal">
-    <w:name w:val="Normal Table"/>
-    <w:uiPriority w:val="99"/>
-    <w:semiHidden/>
-    <w:unhideWhenUsed/>
-    <w:tblPr>
-      <w:tblInd w:w="0" w:type="dxa"/>
-      <w:tblCellMar>
-        <w:top w:w="0" w:type="dxa"/>
-        <w:left w:w="108" w:type="dxa"/>
-        <w:bottom w:w="0" w:type="dxa"/>
-        <w:right w:w="108" w:type="dxa"/>
-      </w:tblCellMar>
-    </w:tblPr>
-  </w:style>
-  <w:style w:type="numbering" w:default="1" w:styleId="Aucuneliste">
-    <w:name w:val="No List"/>
-    <w:uiPriority w:val="99"/>
-    <w:semiHidden/>
-    <w:unhideWhenUsed/>
-  </w:style>
-  <w:style w:type="paragraph" w:customStyle="1" w:styleId="DC0A8C5826244766B73AC65D4A410D7D">
-    <w:name w:val="DC0A8C5826244766B73AC65D4A410D7D"/>
-    <w:rsid w:val="00553EB7"/>
-  </w:style>
-  <w:style w:type="paragraph" w:customStyle="1" w:styleId="EAEB89E017A344879B2447C516884C37">
-    <w:name w:val="EAEB89E017A344879B2447C516884C37"/>
-    <w:rsid w:val="00553EB7"/>
-  </w:style>
-  <w:style w:type="paragraph" w:customStyle="1" w:styleId="E4E591E033A049A6A5C4FA22C60B7F11">
-    <w:name w:val="E4E591E033A049A6A5C4FA22C60B7F11"/>
-    <w:rsid w:val="00553EB7"/>
-  </w:style>
-  <w:style w:type="paragraph" w:customStyle="1" w:styleId="A9838CB90D734F8D932210C3FDD71A57">
-    <w:name w:val="A9838CB90D734F8D932210C3FDD71A57"/>
-    <w:rsid w:val="00553EB7"/>
-  </w:style>
-  <w:style w:type="paragraph" w:customStyle="1" w:styleId="AF1726EBDCED46FF91600D9AC7CA041E">
-    <w:name w:val="AF1726EBDCED46FF91600D9AC7CA041E"/>
-    <w:rsid w:val="00553EB7"/>
+    <w:rsid w:val="004449D5"/>
+    <w:rPr>
+      <w:color w:val="0000FF"/>
+      <w:u w:val="single"/>
+    </w:rPr>
   </w:style>
 </w:styles>
-</file>
-
-<file path=word/glossary/stylesWithEffects.xml><?xml version="1.0" encoding="utf-8"?>
-<w:styles xmlns:wpc="http://schemas.microsoft.com/office/word/2010/wordprocessingCanvas" xmlns:mc="http://schemas.openxmlformats.org/markup-compatibility/2006" xmlns:o="urn:schemas-microsoft-com:office:office" xmlns:r="http://schemas.openxmlformats.org/officeDocument/2006/relationships" xmlns:m="http://schemas.openxmlformats.org/officeDocument/2006/math" xmlns:v="urn:schemas-microsoft-com:vml" xmlns:wp14="http://schemas.microsoft.com/office/word/2010/wordprocessingDrawing" xmlns:wp="http://schemas.openxmlformats.org/drawingml/2006/wordprocessingDrawing" xmlns:w10="urn:schemas-microsoft-com:office:word" xmlns:w="http://schemas.openxmlformats.org/wordprocessingml/2006/main" xmlns:w14="http://schemas.microsoft.com/office/word/2010/wordml" xmlns:wpg="http://schemas.microsoft.com/office/word/2010/wordprocessingGroup" xmlns:wpi="http://schemas.microsoft.com/office/word/2010/wordprocessingInk" xmlns:wne="http://schemas.microsoft.com/office/word/2006/wordml" xmlns:wps="http://schemas.microsoft.com/office/word/2010/wordprocessingShape" mc:Ignorable="w14 wp14">
-  <w:docDefaults>
-    <w:rPrDefault>
-      <w:rPr>
-        <w:rFonts w:asciiTheme="minorHAnsi" w:eastAsiaTheme="minorEastAsia" w:hAnsiTheme="minorHAnsi" w:cstheme="minorBidi"/>
-        <w:sz w:val="22"/>
-        <w:szCs w:val="22"/>
-        <w:lang w:val="fr-FR" w:eastAsia="fr-FR" w:bidi="ar-SA"/>
-      </w:rPr>
-    </w:rPrDefault>
-    <w:pPrDefault>
-      <w:pPr>
-        <w:spacing w:after="200" w:line="276" w:lineRule="auto"/>
-      </w:pPr>
-    </w:pPrDefault>
-  </w:docDefaults>
-  <w:latentStyles w:defLockedState="0" w:defUIPriority="99" w:defSemiHidden="1" w:defUnhideWhenUsed="1" w:defQFormat="0" w:count="267">
-    <w:lsdException w:name="Normal" w:semiHidden="0" w:uiPriority="0" w:unhideWhenUsed="0" w:qFormat="1"/>
-    <w:lsdException w:name="heading 1" w:semiHidden="0" w:uiPriority="9" w:unhideWhenUsed="0" w:qFormat="1"/>
-    <w:lsdException w:name="heading 2" w:uiPriority="9" w:qFormat="1"/>
-    <w:lsdException w:name="heading 3" w:uiPriority="9" w:qFormat="1"/>
-    <w:lsdException w:name="heading 4" w:uiPriority="9" w:qFormat="1"/>
-    <w:lsdException w:name="heading 5" w:uiPriority="9" w:qFormat="1"/>
-    <w:lsdException w:name="heading 6" w:uiPriority="9" w:qFormat="1"/>
-    <w:lsdException w:name="heading 7" w:uiPriority="9" w:qFormat="1"/>
-    <w:lsdException w:name="heading 8" w:uiPriority="9" w:qFormat="1"/>
-    <w:lsdException w:name="heading 9" w:uiPriority="9" w:qFormat="1"/>
-    <w:lsdException w:name="toc 1" w:uiPriority="39"/>
-    <w:lsdException w:name="toc 2" w:uiPriority="39"/>
-    <w:lsdException w:name="toc 3" w:uiPriority="39"/>
-    <w:lsdException w:name="toc 4" w:uiPriority="39"/>
-    <w:lsdException w:name="toc 5" w:uiPriority="39"/>
-    <w:lsdException w:name="toc 6" w:uiPriority="39"/>
-    <w:lsdException w:name="toc 7" w:uiPriority="39"/>
-    <w:lsdException w:name="toc 8" w:uiPriority="39"/>
-    <w:lsdException w:name="toc 9" w:uiPriority="39"/>
-    <w:lsdException w:name="caption" w:uiPriority="35" w:qFormat="1"/>
-    <w:lsdException w:name="Title" w:semiHidden="0" w:uiPriority="10" w:unhideWhenUsed="0" w:qFormat="1"/>
-    <w:lsdException w:name="Default Paragraph Font" w:uiPriority="1"/>
-    <w:lsdException w:name="Subtitle" w:semiHidden="0" w:uiPriority="11" w:unhideWhenUsed="0" w:qFormat="1"/>
-    <w:lsdException w:name="Strong" w:semiHidden="0" w:uiPriority="22" w:unhideWhenUsed="0" w:qFormat="1"/>
-    <w:lsdException w:name="Emphasis" w:semiHidden="0" w:uiPriority="20" w:unhideWhenUsed="0" w:qFormat="1"/>
-    <w:lsdException w:name="Table Grid" w:semiHidden="0" w:uiPriority="59" w:unhideWhenUsed="0"/>
-    <w:lsdException w:name="Placeholder Text" w:unhideWhenUsed="0"/>
-    <w:lsdException w:name="No Spacing" w:semiHidden="0" w:uiPriority="1" w:unhideWhenUsed="0" w:qFormat="1"/>
-    <w:lsdException w:name="Light Shading" w:semiHidden="0" w:uiPriority="60" w:unhideWhenUsed="0"/>
-    <w:lsdException w:name="Light List" w:semiHidden="0" w:uiPriority="61" w:unhideWhenUsed="0"/>
-    <w:lsdException w:name="Light Grid" w:semiHidden="0" w:uiPriority="62" w:unhideWhenUsed="0"/>
-    <w:lsdException w:name="Medium Shading 1" w:semiHidden="0" w:uiPriority="63" w:unhideWhenUsed="0"/>
-    <w:lsdException w:name="Medium Shading 2" w:semiHidden="0" w:uiPriority="64" w:unhideWhenUsed="0"/>
-    <w:lsdException w:name="Medium List 1" w:semiHidden="0" w:uiPriority="65" w:unhideWhenUsed="0"/>
-    <w:lsdException w:name="Medium List 2" w:semiHidden="0" w:uiPriority="66" w:unhideWhenUsed="0"/>
-    <w:lsdException w:name="Medium Grid 1" w:semiHidden="0" w:uiPriority="67" w:unhideWhenUsed="0"/>
-    <w:lsdException w:name="Medium Grid 2" w:semiHidden="0" w:uiPriority="68" w:unhideWhenUsed="0"/>
-    <w:lsdException w:name="Medium Grid 3" w:semiHidden="0" w:uiPriority="69" w:unhideWhenUsed="0"/>
-    <w:lsdException w:name="Dark List" w:semiHidden="0" w:uiPriority="70" w:unhideWhenUsed="0"/>
-    <w:lsdException w:name="Colorful Shading" w:semiHidden="0" w:uiPriority="71" w:unhideWhenUsed="0"/>
-    <w:lsdException w:name="Colorful List" w:semiHidden="0" w:uiPriority="72" w:unhideWhenUsed="0"/>
-    <w:lsdException w:name="Colorful Grid" w:semiHidden="0" w:uiPriority="73" w:unhideWhenUsed="0"/>
-    <w:lsdException w:name="Light Shading Accent 1" w:semiHidden="0" w:uiPriority="60" w:unhideWhenUsed="0"/>
-    <w:lsdException w:name="Light List Accent 1" w:semiHidden="0" w:uiPriority="61" w:unhideWhenUsed="0"/>
-    <w:lsdException w:name="Light Grid Accent 1" w:semiHidden="0" w:uiPriority="62" w:unhideWhenUsed="0"/>
-    <w:lsdException w:name="Medium Shading 1 Accent 1" w:semiHidden="0" w:uiPriority="63" w:unhideWhenUsed="0"/>
-    <w:lsdException w:name="Medium Shading 2 Accent 1" w:semiHidden="0" w:uiPriority="64" w:unhideWhenUsed="0"/>
-    <w:lsdException w:name="Medium List 1 Accent 1" w:semiHidden="0" w:uiPriority="65" w:unhideWhenUsed="0"/>
-    <w:lsdException w:name="Revision" w:unhideWhenUsed="0"/>
-    <w:lsdException w:name="List Paragraph" w:semiHidden="0" w:uiPriority="34" w:unhideWhenUsed="0" w:qFormat="1"/>
-    <w:lsdException w:name="Quote" w:semiHidden="0" w:uiPriority="29" w:unhideWhenUsed="0" w:qFormat="1"/>
-    <w:lsdException w:name="Intense Quote" w:semiHidden="0" w:uiPriority="30" w:unhideWhenUsed="0" w:qFormat="1"/>
-    <w:lsdException w:name="Medium List 2 Accent 1" w:semiHidden="0" w:uiPriority="66" w:unhideWhenUsed="0"/>
-    <w:lsdException w:name="Medium Grid 1 Accent 1" w:semiHidden="0" w:uiPriority="67" w:unhideWhenUsed="0"/>
-    <w:lsdException w:name="Medium Grid 2 Accent 1" w:semiHidden="0" w:uiPriority="68" w:unhideWhenUsed="0"/>
-    <w:lsdException w:name="Medium Grid 3 Accent 1" w:semiHidden="0" w:uiPriority="69" w:unhideWhenUsed="0"/>
-    <w:lsdException w:name="Dark List Accent 1" w:semiHidden="0" w:uiPriority="70" w:unhideWhenUsed="0"/>
-    <w:lsdException w:name="Colorful Shading Accent 1" w:semiHidden="0" w:uiPriority="71" w:unhideWhenUsed="0"/>
-    <w:lsdException w:name="Colorful List Accent 1" w:semiHidden="0" w:uiPriority="72" w:unhideWhenUsed="0"/>
-    <w:lsdException w:name="Colorful Grid Accent 1" w:semiHidden="0" w:uiPriority="73" w:unhideWhenUsed="0"/>
-    <w:lsdException w:name="Light Shading Accent 2" w:semiHidden="0" w:uiPriority="60" w:unhideWhenUsed="0"/>
-    <w:lsdException w:name="Light List Accent 2" w:semiHidden="0" w:uiPriority="61" w:unhideWhenUsed="0"/>
-    <w:lsdException w:name="Light Grid Accent 2" w:semiHidden="0" w:uiPriority="62" w:unhideWhenUsed="0"/>
-    <w:lsdException w:name="Medium Shading 1 Accent 2" w:semiHidden="0" w:uiPriority="63" w:unhideWhenUsed="0"/>
-    <w:lsdException w:name="Medium Shading 2 Accent 2" w:semiHidden="0" w:uiPriority="64" w:unhideWhenUsed="0"/>
-    <w:lsdException w:name="Medium List 1 Accent 2" w:semiHidden="0" w:uiPriority="65" w:unhideWhenUsed="0"/>
-    <w:lsdException w:name="Medium List 2 Accent 2" w:semiHidden="0" w:uiPriority="66" w:unhideWhenUsed="0"/>
-    <w:lsdException w:name="Medium Grid 1 Accent 2" w:semiHidden="0" w:uiPriority="67" w:unhideWhenUsed="0"/>
-    <w:lsdException w:name="Medium Grid 2 Accent 2" w:semiHidden="0" w:uiPriority="68" w:unhideWhenUsed="0"/>
-    <w:lsdException w:name="Medium Grid 3 Accent 2" w:semiHidden="0" w:uiPriority="69" w:unhideWhenUsed="0"/>
-    <w:lsdException w:name="Dark List Accent 2" w:semiHidden="0" w:uiPriority="70" w:unhideWhenUsed="0"/>
-    <w:lsdException w:name="Colorful Shading Accent 2" w:semiHidden="0" w:uiPriority="71" w:unhideWhenUsed="0"/>
-    <w:lsdException w:name="Colorful List Accent 2" w:semiHidden="0" w:uiPriority="72" w:unhideWhenUsed="0"/>
-    <w:lsdException w:name="Colorful Grid Accent 2" w:semiHidden="0" w:uiPriority="73" w:unhideWhenUsed="0"/>
-    <w:lsdException w:name="Light Shading Accent 3" w:semiHidden="0" w:uiPriority="60" w:unhideWhenUsed="0"/>
-    <w:lsdException w:name="Light List Accent 3" w:semiHidden="0" w:uiPriority="61" w:unhideWhenUsed="0"/>
-    <w:lsdException w:name="Light Grid Accent 3" w:semiHidden="0" w:uiPriority="62" w:unhideWhenUsed="0"/>
-    <w:lsdException w:name="Medium Shading 1 Accent 3" w:semiHidden="0" w:uiPriority="63" w:unhideWhenUsed="0"/>
-    <w:lsdException w:name="Medium Shading 2 Accent 3" w:semiHidden="0" w:uiPriority="64" w:unhideWhenUsed="0"/>
-    <w:lsdException w:name="Medium List 1 Accent 3" w:semiHidden="0" w:uiPriority="65" w:unhideWhenUsed="0"/>
-    <w:lsdException w:name="Medium List 2 Accent 3" w:semiHidden="0" w:uiPriority="66" w:unhideWhenUsed="0"/>
-    <w:lsdException w:name="Medium Grid 1 Accent 3" w:semiHidden="0" w:uiPriority="67" w:unhideWhenUsed="0"/>
-    <w:lsdException w:name="Medium Grid 2 Accent 3" w:semiHidden="0" w:uiPriority="68" w:unhideWhenUsed="0"/>
-    <w:lsdException w:name="Medium Grid 3 Accent 3" w:semiHidden="0" w:uiPriority="69" w:unhideWhenUsed="0"/>
-    <w:lsdException w:name="Dark List Accent 3" w:semiHidden="0" w:uiPriority="70" w:unhideWhenUsed="0"/>
-    <w:lsdException w:name="Colorful Shading Accent 3" w:semiHidden="0" w:uiPriority="71" w:unhideWhenUsed="0"/>
-    <w:lsdException w:name="Colorful List Accent 3" w:semiHidden="0" w:uiPriority="72" w:unhideWhenUsed="0"/>
-    <w:lsdException w:name="Colorful Grid Accent 3" w:semiHidden="0" w:uiPriority="73" w:unhideWhenUsed="0"/>
-    <w:lsdException w:name="Light Shading Accent 4" w:semiHidden="0" w:uiPriority="60" w:unhideWhenUsed="0"/>
-    <w:lsdException w:name="Light List Accent 4" w:semiHidden="0" w:uiPriority="61" w:unhideWhenUsed="0"/>
-    <w:lsdException w:name="Light Grid Accent 4" w:semiHidden="0" w:uiPriority="62" w:unhideWhenUsed="0"/>
-    <w:lsdException w:name="Medium Shading 1 Accent 4" w:semiHidden="0" w:uiPriority="63" w:unhideWhenUsed="0"/>
-    <w:lsdException w:name="Medium Shading 2 Accent 4" w:semiHidden="0" w:uiPriority="64" w:unhideWhenUsed="0"/>
-    <w:lsdException w:name="Medium List 1 Accent 4" w:semiHidden="0" w:uiPriority="65" w:unhideWhenUsed="0"/>
-    <w:lsdException w:name="Medium List 2 Accent 4" w:semiHidden="0" w:uiPriority="66" w:unhideWhenUsed="0"/>
-    <w:lsdException w:name="Medium Grid 1 Accent 4" w:semiHidden="0" w:uiPriority="67" w:unhideWhenUsed="0"/>
-    <w:lsdException w:name="Medium Grid 2 Accent 4" w:semiHidden="0" w:uiPriority="68" w:unhideWhenUsed="0"/>
-    <w:lsdException w:name="Medium Grid 3 Accent 4" w:semiHidden="0" w:uiPriority="69" w:unhideWhenUsed="0"/>
-    <w:lsdException w:name="Dark List Accent 4" w:semiHidden="0" w:uiPriority="70" w:unhideWhenUsed="0"/>
-    <w:lsdException w:name="Colorful Shading Accent 4" w:semiHidden="0" w:uiPriority="71" w:unhideWhenUsed="0"/>
-    <w:lsdException w:name="Colorful List Accent 4" w:semiHidden="0" w:uiPriority="72" w:unhideWhenUsed="0"/>
-    <w:lsdException w:name="Colorful Grid Accent 4" w:semiHidden="0" w:uiPriority="73" w:unhideWhenUsed="0"/>
-    <w:lsdException w:name="Light Shading Accent 5" w:semiHidden="0" w:uiPriority="60" w:unhideWhenUsed="0"/>
-    <w:lsdException w:name="Light List Accent 5" w:semiHidden="0" w:uiPriority="61" w:unhideWhenUsed="0"/>
-    <w:lsdException w:name="Light Grid Accent 5" w:semiHidden="0" w:uiPriority="62" w:unhideWhenUsed="0"/>
-    <w:lsdException w:name="Medium Shading 1 Accent 5" w:semiHidden="0" w:uiPriority="63" w:unhideWhenUsed="0"/>
-    <w:lsdException w:name="Medium Shading 2 Accent 5" w:semiHidden="0" w:uiPriority="64" w:unhideWhenUsed="0"/>
-    <w:lsdException w:name="Medium List 1 Accent 5" w:semiHidden="0" w:uiPriority="65" w:unhideWhenUsed="0"/>
-    <w:lsdException w:name="Medium List 2 Accent 5" w:semiHidden="0" w:uiPriority="66" w:unhideWhenUsed="0"/>
-    <w:lsdException w:name="Medium Grid 1 Accent 5" w:semiHidden="0" w:uiPriority="67" w:unhideWhenUsed="0"/>
-    <w:lsdException w:name="Medium Grid 2 Accent 5" w:semiHidden="0" w:uiPriority="68" w:unhideWhenUsed="0"/>
-    <w:lsdException w:name="Medium Grid 3 Accent 5" w:semiHidden="0" w:uiPriority="69" w:unhideWhenUsed="0"/>
-    <w:lsdException w:name="Dark List Accent 5" w:semiHidden="0" w:uiPriority="70" w:unhideWhenUsed="0"/>
-    <w:lsdException w:name="Colorful Shading Accent 5" w:semiHidden="0" w:uiPriority="71" w:unhideWhenUsed="0"/>
-    <w:lsdException w:name="Colorful List Accent 5" w:semiHidden="0" w:uiPriority="72" w:unhideWhenUsed="0"/>
-    <w:lsdException w:name="Colorful Grid Accent 5" w:semiHidden="0" w:uiPriority="73" w:unhideWhenUsed="0"/>
-    <w:lsdException w:name="Light Shading Accent 6" w:semiHidden="0" w:uiPriority="60" w:unhideWhenUsed="0"/>
-    <w:lsdException w:name="Light List Accent 6" w:semiHidden="0" w:uiPriority="61" w:unhideWhenUsed="0"/>
-    <w:lsdException w:name="Light Grid Accent 6" w:semiHidden="0" w:uiPriority="62" w:unhideWhenUsed="0"/>
-    <w:lsdException w:name="Medium Shading 1 Accent 6" w:semiHidden="0" w:uiPriority="63" w:unhideWhenUsed="0"/>
-    <w:lsdException w:name="Medium Shading 2 Accent 6" w:semiHidden="0" w:uiPriority="64" w:unhideWhenUsed="0"/>
-    <w:lsdException w:name="Medium List 1 Accent 6" w:semiHidden="0" w:uiPriority="65" w:unhideWhenUsed="0"/>
-    <w:lsdException w:name="Medium List 2 Accent 6" w:semiHidden="0" w:uiPriority="66" w:unhideWhenUsed="0"/>
-    <w:lsdException w:name="Medium Grid 1 Accent 6" w:semiHidden="0" w:uiPriority="67" w:unhideWhenUsed="0"/>
-    <w:lsdException w:name="Medium Grid 2 Accent 6" w:semiHidden="0" w:uiPriority="68" w:unhideWhenUsed="0"/>
-    <w:lsdException w:name="Medium Grid 3 Accent 6" w:semiHidden="0" w:uiPriority="69" w:unhideWhenUsed="0"/>
-    <w:lsdException w:name="Dark List Accent 6" w:semiHidden="0" w:uiPriority="70" w:unhideWhenUsed="0"/>
-    <w:lsdException w:name="Colorful Shading Accent 6" w:semiHidden="0" w:uiPriority="71" w:unhideWhenUsed="0"/>
-    <w:lsdException w:name="Colorful List Accent 6" w:semiHidden="0" w:uiPriority="72" w:unhideWhenUsed="0"/>
-    <w:lsdException w:name="Colorful Grid Accent 6" w:semiHidden="0" w:uiPriority="73" w:unhideWhenUsed="0"/>
-    <w:lsdException w:name="Subtle Emphasis" w:semiHidden="0" w:uiPriority="19" w:unhideWhenUsed="0" w:qFormat="1"/>
-    <w:lsdException w:name="Intense Emphasis" w:semiHidden="0" w:uiPriority="21" w:unhideWhenUsed="0" w:qFormat="1"/>
-    <w:lsdException w:name="Subtle Reference" w:semiHidden="0" w:uiPriority="31" w:unhideWhenUsed="0" w:qFormat="1"/>
-    <w:lsdException w:name="Intense Reference" w:semiHidden="0" w:uiPriority="32" w:unhideWhenUsed="0" w:qFormat="1"/>
-    <w:lsdException w:name="Book Title" w:semiHidden="0" w:uiPriority="33" w:unhideWhenUsed="0" w:qFormat="1"/>
-    <w:lsdException w:name="Bibliography" w:uiPriority="37"/>
-    <w:lsdException w:name="TOC Heading" w:uiPriority="39" w:qFormat="1"/>
-  </w:latentStyles>
-  <w:style w:type="paragraph" w:default="1" w:styleId="Normal">
-    <w:name w:val="Normal"/>
-    <w:qFormat/>
-  </w:style>
-  <w:style w:type="character" w:default="1" w:styleId="Policepardfaut">
-    <w:name w:val="Default Paragraph Font"/>
-    <w:uiPriority w:val="1"/>
-    <w:semiHidden/>
-    <w:unhideWhenUsed/>
-  </w:style>
-  <w:style w:type="table" w:default="1" w:styleId="TableauNormal">
-    <w:name w:val="Normal Table"/>
-    <w:uiPriority w:val="99"/>
-    <w:semiHidden/>
-    <w:unhideWhenUsed/>
-    <w:tblPr>
-      <w:tblInd w:w="0" w:type="dxa"/>
-      <w:tblCellMar>
-        <w:top w:w="0" w:type="dxa"/>
-        <w:left w:w="108" w:type="dxa"/>
-        <w:bottom w:w="0" w:type="dxa"/>
-        <w:right w:w="108" w:type="dxa"/>
-      </w:tblCellMar>
-    </w:tblPr>
-  </w:style>
-  <w:style w:type="numbering" w:default="1" w:styleId="Aucuneliste">
-    <w:name w:val="No List"/>
-    <w:uiPriority w:val="99"/>
-    <w:semiHidden/>
-    <w:unhideWhenUsed/>
-  </w:style>
-  <w:style w:type="paragraph" w:customStyle="1" w:styleId="DC0A8C5826244766B73AC65D4A410D7D">
-    <w:name w:val="DC0A8C5826244766B73AC65D4A410D7D"/>
-    <w:rsid w:val="00553EB7"/>
-  </w:style>
-  <w:style w:type="paragraph" w:customStyle="1" w:styleId="EAEB89E017A344879B2447C516884C37">
-    <w:name w:val="EAEB89E017A344879B2447C516884C37"/>
-    <w:rsid w:val="00553EB7"/>
-  </w:style>
-  <w:style w:type="paragraph" w:customStyle="1" w:styleId="E4E591E033A049A6A5C4FA22C60B7F11">
-    <w:name w:val="E4E591E033A049A6A5C4FA22C60B7F11"/>
-    <w:rsid w:val="00553EB7"/>
-  </w:style>
-  <w:style w:type="paragraph" w:customStyle="1" w:styleId="A9838CB90D734F8D932210C3FDD71A57">
-    <w:name w:val="A9838CB90D734F8D932210C3FDD71A57"/>
-    <w:rsid w:val="00553EB7"/>
-  </w:style>
-  <w:style w:type="paragraph" w:customStyle="1" w:styleId="AF1726EBDCED46FF91600D9AC7CA041E">
-    <w:name w:val="AF1726EBDCED46FF91600D9AC7CA041E"/>
-    <w:rsid w:val="00553EB7"/>
-  </w:style>
-</w:styles>
-</file>
-
-<file path=word/glossary/webSettings.xml><?xml version="1.0" encoding="utf-8"?>
-<w:webSettings xmlns:mc="http://schemas.openxmlformats.org/markup-compatibility/2006" xmlns:r="http://schemas.openxmlformats.org/officeDocument/2006/relationships" xmlns:w="http://schemas.openxmlformats.org/wordprocessingml/2006/main" xmlns:w14="http://schemas.microsoft.com/office/word/2010/wordml" mc:Ignorable="w14">
-  <w:optimizeForBrowser/>
-  <w:allowPNG/>
-</w:webSettings>
 </file>
 
 <file path=word/theme/theme1.xml><?xml version="1.0" encoding="utf-8"?>

</xml_diff>

<commit_message>
page 4 : fait
</commit_message>
<xml_diff>
--- a/Docs/CompteRendu_TER.docx
+++ b/Docs/CompteRendu_TER.docx
@@ -1,6 +1,6 @@
 
 <file path=word/document.xml><?xml version="1.0" encoding="utf-8"?>
-<w:document xmlns:wpc="http://schemas.microsoft.com/office/word/2010/wordprocessingCanvas" xmlns:mc="http://schemas.openxmlformats.org/markup-compatibility/2006" xmlns:o="urn:schemas-microsoft-com:office:office" xmlns:r="http://schemas.openxmlformats.org/officeDocument/2006/relationships" xmlns:m="http://schemas.openxmlformats.org/officeDocument/2006/math" xmlns:v="urn:schemas-microsoft-com:vml" xmlns:wp14="http://schemas.microsoft.com/office/word/2010/wordprocessingDrawing" xmlns:wp="http://schemas.openxmlformats.org/drawingml/2006/wordprocessingDrawing" xmlns:w10="urn:schemas-microsoft-com:office:word" xmlns:w="http://schemas.openxmlformats.org/wordprocessingml/2006/main" xmlns:w14="http://schemas.microsoft.com/office/word/2010/wordml" xmlns:wpg="http://schemas.microsoft.com/office/word/2010/wordprocessingGroup" xmlns:wpi="http://schemas.microsoft.com/office/word/2010/wordprocessingInk" xmlns:wne="http://schemas.microsoft.com/office/word/2006/wordml" xmlns:wps="http://schemas.microsoft.com/office/word/2010/wordprocessingShape" mc:Ignorable="w14 wp14">
+<w:document xmlns:wpc="http://schemas.microsoft.com/office/word/2010/wordprocessingCanvas" xmlns:mc="http://schemas.openxmlformats.org/markup-compatibility/2006" xmlns:o="urn:schemas-microsoft-com:office:office" xmlns:r="http://schemas.openxmlformats.org/officeDocument/2006/relationships" xmlns:m="http://schemas.openxmlformats.org/officeDocument/2006/math" xmlns:v="urn:schemas-microsoft-com:vml" xmlns:wp14="http://schemas.microsoft.com/office/word/2010/wordprocessingDrawing" xmlns:wp="http://schemas.openxmlformats.org/drawingml/2006/wordprocessingDrawing" xmlns:w10="urn:schemas-microsoft-com:office:word" xmlns:w="http://schemas.openxmlformats.org/wordprocessingml/2006/main" xmlns:w14="http://schemas.microsoft.com/office/word/2010/wordml" xmlns:w15="http://schemas.microsoft.com/office/word/2012/wordml" xmlns:wpg="http://schemas.microsoft.com/office/word/2010/wordprocessingGroup" xmlns:wpi="http://schemas.microsoft.com/office/word/2010/wordprocessingInk" xmlns:wne="http://schemas.microsoft.com/office/word/2006/wordml" xmlns:wps="http://schemas.microsoft.com/office/word/2010/wordprocessingShape" mc:Ignorable="w14 w15 wp14">
   <w:body>
     <w:p>
       <w:r>
@@ -30,7 +30,7 @@
                     <pic:cNvPicPr/>
                   </pic:nvPicPr>
                   <pic:blipFill>
-                    <a:blip r:embed="rId8">
+                    <a:blip r:embed="rId7">
                       <a:extLst>
                         <a:ext uri="{28A0092B-C50C-407E-A947-70E740481C1C}">
                           <a14:useLocalDpi xmlns:a14="http://schemas.microsoft.com/office/drawing/2010/main" val="0"/>
@@ -306,7 +306,7 @@
           </mc:Choice>
           <mc:Fallback>
             <w:pict>
-              <v:roundrect id="Forme automatique 2" o:spid="_x0000_s1026" style="position:absolute;left:0;text-align:left;margin-left:70.45pt;margin-top:502.45pt;width:444.25pt;height:72.55pt;z-index:251664384;visibility:visible;mso-wrap-style:square;mso-width-percent:0;mso-height-percent:0;mso-wrap-distance-left:9pt;mso-wrap-distance-top:0;mso-wrap-distance-right:9pt;mso-wrap-distance-bottom:0;mso-position-horizontal:absolute;mso-position-horizontal-relative:page;mso-position-vertical:absolute;mso-position-vertical-relative:margin;mso-width-percent:0;mso-height-percent:0;mso-width-relative:margin;mso-height-relative:page;v-text-anchor:top" arcsize="7118f" o:gfxdata="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" o:allowincell="f" stroked="f">
+              <v:roundrect w14:anchorId="0C74F5B5" id="Forme automatique 2" o:spid="_x0000_s1026" style="position:absolute;left:0;text-align:left;margin-left:70.45pt;margin-top:502.45pt;width:444.25pt;height:72.55pt;z-index:251664384;visibility:visible;mso-wrap-style:square;mso-width-percent:0;mso-height-percent:0;mso-wrap-distance-left:9pt;mso-wrap-distance-top:0;mso-wrap-distance-right:9pt;mso-wrap-distance-bottom:0;mso-position-horizontal:absolute;mso-position-horizontal-relative:page;mso-position-vertical:absolute;mso-position-vertical-relative:margin;mso-width-percent:0;mso-height-percent:0;mso-width-relative:margin;mso-height-relative:page;v-text-anchor:top" arcsize="7118f" o:gfxdata="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" o:allowincell="f" stroked="f">
                 <v:shadow on="t" type="perspective" color="#4f81bd" origin="-.5,-.5" offset="-3pt,-3pt" matrix="58982f,,,58982f"/>
                 <v:textbox style="mso-fit-shape-to-text:t" inset=",,36pt,18pt">
                   <w:txbxContent>
@@ -478,7 +478,6 @@
           </mc:Fallback>
         </mc:AlternateContent>
       </w:r>
-      <w:bookmarkStart w:id="0" w:name="_GoBack"/>
       <w:r>
         <w:rPr>
           <w:noProof/>
@@ -510,7 +509,7 @@
                     </pic:cNvPicPr>
                   </pic:nvPicPr>
                   <pic:blipFill>
-                    <a:blip r:embed="rId9">
+                    <a:blip r:embed="rId8">
                       <a:extLst>
                         <a:ext uri="{28A0092B-C50C-407E-A947-70E740481C1C}">
                           <a14:useLocalDpi xmlns:a14="http://schemas.microsoft.com/office/drawing/2010/main" val="0"/>
@@ -546,7 +545,6 @@
           </wp:anchor>
         </w:drawing>
       </w:r>
-      <w:bookmarkEnd w:id="0"/>
     </w:p>
     <w:p>
       <w:pPr>
@@ -726,7 +724,7 @@
           </mc:Choice>
           <mc:Fallback>
             <w:pict>
-              <v:shapetype id="_x0000_t202" coordsize="21600,21600" o:spt="202" path="m,l,21600r21600,l21600,xe">
+              <v:shapetype w14:anchorId="304A2621" id="_x0000_t202" coordsize="21600,21600" o:spt="202" path="m,l,21600r21600,l21600,xe">
                 <v:stroke joinstyle="miter"/>
                 <v:path gradientshapeok="t" o:connecttype="rect"/>
               </v:shapetype>
@@ -860,7 +858,6 @@
         <w:pStyle w:val="Titre1"/>
       </w:pPr>
       <w:r>
-        <w:lastRenderedPageBreak/>
         <w:t>Introduction</w:t>
       </w:r>
     </w:p>
@@ -959,7 +956,6 @@
         <w:pStyle w:val="Titre1"/>
       </w:pPr>
       <w:r>
-        <w:lastRenderedPageBreak/>
         <w:t>Sujet détaillé</w:t>
       </w:r>
     </w:p>
@@ -1084,7 +1080,7 @@
                     </pic:cNvPicPr>
                   </pic:nvPicPr>
                   <pic:blipFill>
-                    <a:blip r:embed="rId10">
+                    <a:blip r:embed="rId9">
                       <a:extLst>
                         <a:ext uri="{28A0092B-C50C-407E-A947-70E740481C1C}">
                           <a14:useLocalDpi xmlns:a14="http://schemas.microsoft.com/office/drawing/2010/main" val="0"/>
@@ -1130,101 +1126,270 @@
     <w:p/>
     <w:p/>
     <w:p/>
+    <w:p>
+      <w:r>
+        <w:t>Le monde animal est un grand domaine intéressant qui</w:t>
+      </w:r>
+      <w:r>
+        <w:t>,</w:t>
+      </w:r>
+      <w:r>
+        <w:t xml:space="preserve"> jusqu’aujourd’hui reste un sujet de recherche</w:t>
+      </w:r>
+      <w:r>
+        <w:t xml:space="preserve"> importante et vaste, c’est la raison pour laquelle on a choisi de faire d’explorer ce monde</w:t>
+      </w:r>
+      <w:r>
+        <w:t>. Dans le TAL</w:t>
+      </w:r>
+      <w:r>
+        <w:t>,</w:t>
+      </w:r>
+      <w:r>
+        <w:t xml:space="preserve"> plusieurs projet </w:t>
+      </w:r>
+      <w:r>
+        <w:t>de recherche de p</w:t>
+      </w:r>
+      <w:r>
+        <w:t xml:space="preserve">lusieurs universités ont </w:t>
+      </w:r>
+      <w:r>
+        <w:t xml:space="preserve">été réalisé </w:t>
+      </w:r>
+      <w:r>
+        <w:t>dans d’autre domaine</w:t>
+      </w:r>
+      <w:r>
+        <w:t>, mais pas</w:t>
+      </w:r>
+      <w:r>
+        <w:t xml:space="preserve"> dans le domaine </w:t>
+      </w:r>
+      <w:r>
+        <w:t xml:space="preserve">de la règne </w:t>
+      </w:r>
+      <w:r>
+        <w:t>animale</w:t>
+      </w:r>
+      <w:r>
+        <w:t xml:space="preserve"> et encore moins en français.</w:t>
+      </w:r>
+    </w:p>
+    <w:p>
+      <w:r>
+        <w:t xml:space="preserve">Notre </w:t>
+      </w:r>
+      <w:r>
+        <w:t xml:space="preserve">application va se concentré sur la reconnaissance de l’entité animale et de résoudre la sémantique dans une phrase en entré. </w:t>
+      </w:r>
+    </w:p>
+    <w:p>
+      <w:pPr>
+        <w:rPr>
+          <w:b/>
+        </w:rPr>
+      </w:pPr>
+      <w:r>
+        <w:rPr>
+          <w:b/>
+        </w:rPr>
+        <w:t>Méthode</w:t>
+      </w:r>
+      <w:r>
+        <w:rPr>
+          <w:b/>
+        </w:rPr>
+        <w:t> :</w:t>
+      </w:r>
+    </w:p>
+    <w:p>
+      <w:r>
+        <w:t>Le mécanisme de fonctionnement de l’application est le parcours de parcourir l’arbre depuis le lemme en remontant chaque sommet jusqu’à atteindre son hyperonyme dans le but d’avoir tous les caractéristique commune de l’animale et son brève description</w:t>
+      </w:r>
+      <w:r>
+        <w:t>.</w:t>
+      </w:r>
+    </w:p>
+    <w:p>
+      <w:pPr>
+        <w:rPr>
+          <w:b/>
+        </w:rPr>
+      </w:pPr>
+      <w:r>
+        <w:rPr>
+          <w:b/>
+        </w:rPr>
+        <w:t>Analyse d’un lemme</w:t>
+      </w:r>
+      <w:r>
+        <w:rPr>
+          <w:b/>
+        </w:rPr>
+        <w:t>:</w:t>
+      </w:r>
+    </w:p>
+    <w:p>
+      <w:r>
+        <w:t xml:space="preserve">Un lemme </w:t>
+      </w:r>
+      <w:r>
+        <w:t xml:space="preserve">d’une phrase </w:t>
+      </w:r>
+      <w:r>
+        <w:t>correspond plusieurs définition et de caractéristique</w:t>
+      </w:r>
+      <w:r>
+        <w:t xml:space="preserve"> et sera représenté comme suit</w:t>
+      </w:r>
+      <w:r>
+        <w:t xml:space="preserve">. Admettons </w:t>
+      </w:r>
+      <w:r>
+        <w:t>la</w:t>
+      </w:r>
+      <w:r>
+        <w:t xml:space="preserve"> phrase :</w:t>
+      </w:r>
+    </w:p>
+    <w:p>
+      <w:r>
+        <w:t xml:space="preserve"> « </w:t>
+      </w:r>
+      <w:r>
+        <w:t xml:space="preserve">Le </w:t>
+      </w:r>
+      <w:r>
+        <w:rPr>
+          <w:bdr w:val="single" w:sz="4" w:space="0" w:color="FF0000"/>
+        </w:rPr>
+        <w:t>chien</w:t>
+      </w:r>
+      <w:r>
+        <w:t xml:space="preserve"> est l'animal domestique le plus célèbre et le plus varié</w:t>
+      </w:r>
+      <w:r>
+        <w:t> ».</w:t>
+      </w:r>
+    </w:p>
+    <w:p>
+      <w:r>
+        <w:rPr>
+          <w:noProof/>
+          <w:lang w:eastAsia="fr-FR"/>
+        </w:rPr>
+        <w:drawing>
+          <wp:anchor distT="0" distB="0" distL="114300" distR="114300" simplePos="0" relativeHeight="251669504" behindDoc="0" locked="0" layoutInCell="1" allowOverlap="1" wp14:anchorId="3832C6D8" wp14:editId="0F0328EF">
+            <wp:simplePos x="0" y="0"/>
+            <wp:positionH relativeFrom="column">
+              <wp:posOffset>301925</wp:posOffset>
+            </wp:positionH>
+            <wp:positionV relativeFrom="paragraph">
+              <wp:posOffset>426181</wp:posOffset>
+            </wp:positionV>
+            <wp:extent cx="4796155" cy="4111625"/>
+            <wp:effectExtent l="0" t="0" r="4445" b="3175"/>
+            <wp:wrapSquare wrapText="bothSides"/>
+            <wp:docPr id="4" name="Image 4"/>
+            <wp:cNvGraphicFramePr>
+              <a:graphicFrameLocks xmlns:a="http://schemas.openxmlformats.org/drawingml/2006/main" noChangeAspect="1"/>
+            </wp:cNvGraphicFramePr>
+            <a:graphic xmlns:a="http://schemas.openxmlformats.org/drawingml/2006/main">
+              <a:graphicData uri="http://schemas.openxmlformats.org/drawingml/2006/picture">
+                <pic:pic xmlns:pic="http://schemas.openxmlformats.org/drawingml/2006/picture">
+                  <pic:nvPicPr>
+                    <pic:cNvPr id="4" name="animal.jpg"/>
+                    <pic:cNvPicPr/>
+                  </pic:nvPicPr>
+                  <pic:blipFill>
+                    <a:blip r:embed="rId10">
+                      <a:extLst>
+                        <a:ext uri="{28A0092B-C50C-407E-A947-70E740481C1C}">
+                          <a14:useLocalDpi xmlns:a14="http://schemas.microsoft.com/office/drawing/2010/main" val="0"/>
+                        </a:ext>
+                      </a:extLst>
+                    </a:blip>
+                    <a:stretch>
+                      <a:fillRect/>
+                    </a:stretch>
+                  </pic:blipFill>
+                  <pic:spPr>
+                    <a:xfrm>
+                      <a:off x="0" y="0"/>
+                      <a:ext cx="4796155" cy="4111625"/>
+                    </a:xfrm>
+                    <a:prstGeom prst="rect">
+                      <a:avLst/>
+                    </a:prstGeom>
+                  </pic:spPr>
+                </pic:pic>
+              </a:graphicData>
+            </a:graphic>
+            <wp14:sizeRelH relativeFrom="margin">
+              <wp14:pctWidth>0</wp14:pctWidth>
+            </wp14:sizeRelH>
+            <wp14:sizeRelV relativeFrom="margin">
+              <wp14:pctHeight>0</wp14:pctHeight>
+            </wp14:sizeRelV>
+          </wp:anchor>
+        </w:drawing>
+      </w:r>
+      <w:r>
+        <w:t>Le chien sera représenté comme suit :</w:t>
+      </w:r>
+    </w:p>
+    <w:p>
+      <w:pPr>
+        <w:rPr>
+          <w:noProof/>
+          <w:lang w:eastAsia="fr-FR"/>
+        </w:rPr>
+      </w:pPr>
+    </w:p>
+    <w:p>
+      <w:pPr>
+        <w:spacing w:line="276" w:lineRule="auto"/>
+        <w:jc w:val="left"/>
+        <w:rPr>
+          <w:noProof/>
+          <w:lang w:eastAsia="fr-FR"/>
+        </w:rPr>
+      </w:pPr>
+      <w:r>
+        <w:rPr>
+          <w:noProof/>
+          <w:lang w:eastAsia="fr-FR"/>
+        </w:rPr>
+        <w:br w:type="page"/>
+      </w:r>
+    </w:p>
+    <w:p>
+      <w:r>
+        <w:t xml:space="preserve">Pour résoudre la sémantique dans un phrase, cette étiquetage va avoir une importance capitale, d’où le faite de classer chaque mot. Ici, le chien esthétique par plusieurs définition dont sa classe, ordre, famille, régime, et sa briefe définition. Ce qui permettra par la suite de prévoir le prochain mot </w:t>
+      </w:r>
+      <w:r>
+        <w:t>utilisé pour ce bon lemme tout en évitant la sémantique.</w:t>
+      </w:r>
+    </w:p>
+    <w:p>
+      <w:pPr>
+        <w:pStyle w:val="Titre2"/>
+      </w:pPr>
+      <w:bookmarkStart w:id="0" w:name="_GoBack"/>
+      <w:bookmarkEnd w:id="0"/>
+    </w:p>
+    <w:p>
+      <w:pPr>
+        <w:pStyle w:val="Titre2"/>
+      </w:pPr>
+      <w:r>
+        <w:t>3) L’équipe de développement</w:t>
+      </w:r>
+    </w:p>
     <w:p/>
-    <w:p/>
-    <w:p>
-      <w:pPr>
-        <w:pStyle w:val="Titre2"/>
-      </w:pPr>
-    </w:p>
-    <w:p>
-      <w:pPr>
-        <w:pStyle w:val="Titre2"/>
-      </w:pPr>
-    </w:p>
-    <w:p>
-      <w:pPr>
-        <w:pStyle w:val="Titre2"/>
-      </w:pPr>
-    </w:p>
-    <w:p>
-      <w:pPr>
-        <w:pStyle w:val="Titre2"/>
-      </w:pPr>
-    </w:p>
-    <w:p>
-      <w:pPr>
-        <w:pStyle w:val="Titre2"/>
-      </w:pPr>
-    </w:p>
-    <w:p>
-      <w:pPr>
-        <w:pStyle w:val="Titre2"/>
-      </w:pPr>
-    </w:p>
-    <w:p>
-      <w:pPr>
-        <w:pStyle w:val="Titre2"/>
-      </w:pPr>
-    </w:p>
-    <w:p>
-      <w:pPr>
-        <w:pStyle w:val="Titre2"/>
-      </w:pPr>
-    </w:p>
-    <w:p>
-      <w:pPr>
-        <w:pStyle w:val="Titre2"/>
-      </w:pPr>
-    </w:p>
-    <w:p>
-      <w:pPr>
-        <w:pStyle w:val="Titre2"/>
-      </w:pPr>
-    </w:p>
-    <w:p>
-      <w:pPr>
-        <w:pStyle w:val="Titre2"/>
-      </w:pPr>
-    </w:p>
-    <w:p>
-      <w:pPr>
-        <w:pStyle w:val="Titre2"/>
-      </w:pPr>
-    </w:p>
-    <w:p>
-      <w:pPr>
-        <w:pStyle w:val="Titre2"/>
-      </w:pPr>
-    </w:p>
-    <w:p>
-      <w:pPr>
-        <w:pStyle w:val="Titre2"/>
-      </w:pPr>
-    </w:p>
-    <w:p>
-      <w:pPr>
-        <w:pStyle w:val="Titre2"/>
-      </w:pPr>
-    </w:p>
-    <w:p/>
-    <w:p>
-      <w:pPr>
-        <w:pStyle w:val="Titre2"/>
-      </w:pPr>
-    </w:p>
-    <w:p>
-      <w:pPr>
-        <w:pStyle w:val="Titre2"/>
-      </w:pPr>
-      <w:r>
-        <w:t>3) L’équipe de développement</w:t>
-      </w:r>
-    </w:p>
-    <w:p/>
-    <w:p>
-      <w:r>
-        <w:lastRenderedPageBreak/>
+    <w:p>
+      <w:r>
         <w:t xml:space="preserve">L’équipe est formée de 3 étudiants </w:t>
       </w:r>
       <w:r>
@@ -1631,7 +1796,6 @@
     </w:p>
     <w:p>
       <w:r>
-        <w:lastRenderedPageBreak/>
         <w:tab/>
         <w:t>Le gestionnaire de version Git nous permettra de suivre scrupuleusement les modifications apportées au projet, la sauvegarde des sources et de beaucoup d’autre fonctionnalités pour pouvoir travailler en équipe de façon efficace.</w:t>
       </w:r>
@@ -1823,7 +1987,6 @@
         <w:ind w:firstLine="360"/>
       </w:pPr>
       <w:r>
-        <w:lastRenderedPageBreak/>
         <w:t xml:space="preserve">Le développement de l'application nécessite une phase d'étude et de conception préalable à la mise en œuvre technique proprement dite. Cette phase requiert des compétences pointues et une connaissance approfondie des technologies web afin d'être en mesure de faire les choix pertinents desquels dépendront la pérennité et les performances de l'application. </w:t>
       </w:r>
     </w:p>
@@ -1854,15 +2017,7 @@
         <w:t>ce projet sera réalisé à</w:t>
       </w:r>
       <w:r>
-        <w:t xml:space="preserve"> travers plusieurs technologies récentes, telles que le langage de programmation JavaScript (</w:t>
-      </w:r>
-      <w:proofErr w:type="spellStart"/>
-      <w:r>
-        <w:t>JQuery</w:t>
-      </w:r>
-      <w:proofErr w:type="spellEnd"/>
-      <w:r>
-        <w:t xml:space="preserve">, Ajax), le Framework CSS </w:t>
+        <w:t xml:space="preserve"> travers plusieurs technologies récentes, telles que le langage de programmation JavaScript (JQuery, Ajax), le Framework CSS </w:t>
       </w:r>
       <w:proofErr w:type="spellStart"/>
       <w:r>
@@ -2031,7 +2186,6 @@
           <w:szCs w:val="24"/>
           <w:shd w:val="clear" w:color="auto" w:fill="FBFBFB"/>
         </w:rPr>
-        <w:lastRenderedPageBreak/>
         <w:t xml:space="preserve">Les avantages de </w:t>
       </w:r>
       <w:proofErr w:type="spellStart"/>
@@ -2065,9 +2219,56 @@
           <w:color w:val="000000"/>
           <w:szCs w:val="24"/>
         </w:rPr>
-        <w:t xml:space="preserve">Pourquoi </w:t>
-      </w:r>
-      <w:proofErr w:type="spellStart"/>
+        <w:t>Pourquoi JQuery</w:t>
+      </w:r>
+      <w:r>
+        <w:rPr>
+          <w:rFonts w:cs="Arial"/>
+          <w:color w:val="262626"/>
+          <w:szCs w:val="24"/>
+          <w:shd w:val="clear" w:color="auto" w:fill="FBFBFB"/>
+        </w:rPr>
+        <w:t xml:space="preserve"> ?</w:t>
+      </w:r>
+    </w:p>
+    <w:p>
+      <w:pPr>
+        <w:rPr>
+          <w:szCs w:val="24"/>
+        </w:rPr>
+      </w:pPr>
+      <w:r>
+        <w:rPr>
+          <w:rFonts w:cs="Arial"/>
+          <w:color w:val="000000"/>
+          <w:szCs w:val="24"/>
+        </w:rPr>
+        <w:t>Il existe beaucoup de bibliothèque JavaScript alors pourquoi utiliser jQuery ?</w:t>
+      </w:r>
+    </w:p>
+    <w:p>
+      <w:pPr>
+        <w:rPr>
+          <w:rFonts w:cs="Arial"/>
+          <w:color w:val="000000"/>
+          <w:szCs w:val="24"/>
+        </w:rPr>
+      </w:pPr>
+      <w:r>
+        <w:rPr>
+          <w:rFonts w:cs="Arial"/>
+          <w:color w:val="000000"/>
+          <w:szCs w:val="24"/>
+        </w:rPr>
+        <w:t>Car jQuery est le plus complet et pour être le plus complet jQuery se base sur certaines stratégies.</w:t>
+      </w:r>
+    </w:p>
+    <w:p>
+      <w:pPr>
+        <w:rPr>
+          <w:szCs w:val="24"/>
+        </w:rPr>
+      </w:pPr>
       <w:r>
         <w:rPr>
           <w:rFonts w:cs="Arial"/>
@@ -2076,34 +2277,18 @@
           <w:color w:val="000000"/>
           <w:szCs w:val="24"/>
         </w:rPr>
-        <w:t>JQuery</w:t>
-      </w:r>
-      <w:proofErr w:type="spellEnd"/>
-      <w:r>
-        <w:rPr>
-          <w:rFonts w:cs="Arial"/>
-          <w:color w:val="262626"/>
-          <w:szCs w:val="24"/>
-          <w:shd w:val="clear" w:color="auto" w:fill="FBFBFB"/>
-        </w:rPr>
-        <w:t xml:space="preserve"> ?</w:t>
-      </w:r>
-    </w:p>
-    <w:p>
-      <w:pPr>
-        <w:rPr>
-          <w:szCs w:val="24"/>
-        </w:rPr>
-      </w:pPr>
-      <w:r>
+        <w:t>Exploiter le CSS</w:t>
+      </w:r>
+    </w:p>
+    <w:p>
+      <w:pPr>
         <w:rPr>
           <w:rFonts w:cs="Arial"/>
           <w:color w:val="000000"/>
           <w:szCs w:val="24"/>
         </w:rPr>
-        <w:t xml:space="preserve">Il existe beaucoup de bibliothèque JavaScript alors pourquoi utiliser </w:t>
-      </w:r>
-      <w:proofErr w:type="spellStart"/>
+      </w:pPr>
+      <w:proofErr w:type="gramStart"/>
       <w:r>
         <w:rPr>
           <w:rFonts w:cs="Arial"/>
@@ -2112,67 +2297,14 @@
         </w:rPr>
         <w:t>jQuery</w:t>
       </w:r>
-      <w:proofErr w:type="spellEnd"/>
+      <w:proofErr w:type="gramEnd"/>
       <w:r>
         <w:rPr>
           <w:rFonts w:cs="Arial"/>
           <w:color w:val="000000"/>
           <w:szCs w:val="24"/>
         </w:rPr>
-        <w:t xml:space="preserve"> ?</w:t>
-      </w:r>
-    </w:p>
-    <w:p>
-      <w:pPr>
-        <w:rPr>
-          <w:rFonts w:cs="Arial"/>
-          <w:color w:val="000000"/>
-          <w:szCs w:val="24"/>
-        </w:rPr>
-      </w:pPr>
-      <w:r>
-        <w:rPr>
-          <w:rFonts w:cs="Arial"/>
-          <w:color w:val="000000"/>
-          <w:szCs w:val="24"/>
-        </w:rPr>
-        <w:t xml:space="preserve">Car </w:t>
-      </w:r>
-      <w:proofErr w:type="spellStart"/>
-      <w:r>
-        <w:rPr>
-          <w:rFonts w:cs="Arial"/>
-          <w:color w:val="000000"/>
-          <w:szCs w:val="24"/>
-        </w:rPr>
-        <w:t>jQuery</w:t>
-      </w:r>
-      <w:proofErr w:type="spellEnd"/>
-      <w:r>
-        <w:rPr>
-          <w:rFonts w:cs="Arial"/>
-          <w:color w:val="000000"/>
-          <w:szCs w:val="24"/>
-        </w:rPr>
-        <w:t xml:space="preserve"> est le plus complet et pour être le plus complet </w:t>
-      </w:r>
-      <w:proofErr w:type="spellStart"/>
-      <w:r>
-        <w:rPr>
-          <w:rFonts w:cs="Arial"/>
-          <w:color w:val="000000"/>
-          <w:szCs w:val="24"/>
-        </w:rPr>
-        <w:t>jQuery</w:t>
-      </w:r>
-      <w:proofErr w:type="spellEnd"/>
-      <w:r>
-        <w:rPr>
-          <w:rFonts w:cs="Arial"/>
-          <w:color w:val="000000"/>
-          <w:szCs w:val="24"/>
-        </w:rPr>
-        <w:t xml:space="preserve"> se base sur certaines stratégies.</w:t>
+        <w:t xml:space="preserve"> base son mécanisme de localisation des éléments de la page sur les sélecteurs CSS, ce qui permet au développeur de pouvoir sélectionner très facilement ce qu'il souhaite.</w:t>
       </w:r>
     </w:p>
     <w:p>
@@ -2189,133 +2321,49 @@
           <w:color w:val="000000"/>
           <w:szCs w:val="24"/>
         </w:rPr>
-        <w:t>Exploiter le CSS</w:t>
-      </w:r>
-    </w:p>
-    <w:p>
-      <w:pPr>
+        <w:t>Accepter les extensions</w:t>
+      </w:r>
+    </w:p>
+    <w:p>
+      <w:pPr>
+        <w:rPr>
+          <w:szCs w:val="24"/>
+        </w:rPr>
+      </w:pPr>
+      <w:proofErr w:type="gramStart"/>
+      <w:r>
         <w:rPr>
           <w:rFonts w:cs="Arial"/>
           <w:color w:val="000000"/>
           <w:szCs w:val="24"/>
         </w:rPr>
-      </w:pPr>
-      <w:proofErr w:type="spellStart"/>
-      <w:proofErr w:type="gramStart"/>
+        <w:t>jQuery</w:t>
+      </w:r>
+      <w:proofErr w:type="gramEnd"/>
       <w:r>
         <w:rPr>
           <w:rFonts w:cs="Arial"/>
           <w:color w:val="000000"/>
           <w:szCs w:val="24"/>
         </w:rPr>
-        <w:t>jQuery</w:t>
-      </w:r>
-      <w:proofErr w:type="spellEnd"/>
-      <w:proofErr w:type="gramEnd"/>
-      <w:r>
+        <w:t xml:space="preserve"> accepte très bien et très facilement les extensions.</w:t>
+      </w:r>
+    </w:p>
+    <w:p>
+      <w:pPr>
         <w:rPr>
           <w:rFonts w:cs="Arial"/>
           <w:color w:val="000000"/>
           <w:szCs w:val="24"/>
         </w:rPr>
-        <w:t xml:space="preserve"> base son mécanisme de localisation des éléments de la page sur les sélecteurs CSS, ce qui permet au développeur de pouvoir sélectionner très facilement ce qu'il souhaite.</w:t>
-      </w:r>
-    </w:p>
-    <w:p>
-      <w:pPr>
-        <w:rPr>
-          <w:szCs w:val="24"/>
-        </w:rPr>
-      </w:pPr>
-      <w:r>
-        <w:rPr>
-          <w:rFonts w:cs="Arial"/>
-          <w:b/>
-          <w:bCs/>
-          <w:color w:val="000000"/>
-          <w:szCs w:val="24"/>
-        </w:rPr>
-        <w:t>Accepter les extensions</w:t>
-      </w:r>
-    </w:p>
-    <w:p>
-      <w:pPr>
-        <w:rPr>
-          <w:szCs w:val="24"/>
-        </w:rPr>
-      </w:pPr>
-      <w:proofErr w:type="spellStart"/>
-      <w:proofErr w:type="gramStart"/>
+      </w:pPr>
       <w:r>
         <w:rPr>
           <w:rFonts w:cs="Arial"/>
           <w:color w:val="000000"/>
           <w:szCs w:val="24"/>
         </w:rPr>
-        <w:t>jQuery</w:t>
-      </w:r>
-      <w:proofErr w:type="spellEnd"/>
-      <w:proofErr w:type="gramEnd"/>
-      <w:r>
-        <w:rPr>
-          <w:rFonts w:cs="Arial"/>
-          <w:color w:val="000000"/>
-          <w:szCs w:val="24"/>
-        </w:rPr>
-        <w:t xml:space="preserve"> accepte très bien et très facilement les extensions.</w:t>
-      </w:r>
-    </w:p>
-    <w:p>
-      <w:pPr>
-        <w:rPr>
-          <w:rFonts w:cs="Arial"/>
-          <w:color w:val="000000"/>
-          <w:szCs w:val="24"/>
-        </w:rPr>
-      </w:pPr>
-      <w:r>
-        <w:rPr>
-          <w:rFonts w:cs="Arial"/>
-          <w:color w:val="000000"/>
-          <w:szCs w:val="24"/>
-        </w:rPr>
-        <w:t xml:space="preserve">La création de plugin </w:t>
-      </w:r>
-      <w:proofErr w:type="spellStart"/>
-      <w:r>
-        <w:rPr>
-          <w:rFonts w:cs="Arial"/>
-          <w:color w:val="000000"/>
-          <w:szCs w:val="24"/>
-        </w:rPr>
-        <w:t>jQuery</w:t>
-      </w:r>
-      <w:proofErr w:type="spellEnd"/>
-      <w:r>
-        <w:rPr>
-          <w:rFonts w:cs="Arial"/>
-          <w:color w:val="000000"/>
-          <w:szCs w:val="24"/>
-        </w:rPr>
-        <w:t xml:space="preserve"> est simple et très bien documentée ce qui permet à </w:t>
-      </w:r>
-      <w:proofErr w:type="spellStart"/>
-      <w:r>
-        <w:rPr>
-          <w:rFonts w:cs="Arial"/>
-          <w:color w:val="000000"/>
-          <w:szCs w:val="24"/>
-        </w:rPr>
-        <w:t>jQuery</w:t>
-      </w:r>
-      <w:proofErr w:type="spellEnd"/>
-      <w:r>
-        <w:rPr>
-          <w:rFonts w:cs="Arial"/>
-          <w:color w:val="000000"/>
-          <w:szCs w:val="24"/>
-        </w:rPr>
-        <w:t xml:space="preserve"> de posséder une multitude d'extensions.</w:t>
+        <w:t>La création de plugin jQuery est simple et très bien documentée ce qui permet à jQuery de posséder une multitude d'extensions.</w:t>
       </w:r>
     </w:p>
     <w:p>
@@ -2474,7 +2522,6 @@
         <w:rPr>
           <w:szCs w:val="24"/>
         </w:rPr>
-        <w:lastRenderedPageBreak/>
         <w:tab/>
         <w:t>MySQL est la base de données open source la plus répandue au monde, elle est facile d’utilisation, le coût d’exploitation est faible, elle offre de bonnes performances et possède une véritable communauté de développeurs pouvant répondre et aider en cas de soucis quelconque.</w:t>
       </w:r>
@@ -2646,7 +2693,6 @@
     <w:p/>
     <w:p>
       <w:r>
-        <w:lastRenderedPageBreak/>
         <w:tab/>
         <w:t xml:space="preserve">Une partie du temps a été consacré à la recherche des projets et </w:t>
       </w:r>
@@ -2971,13 +3017,8 @@
             <w:pPr>
               <w:jc w:val="center"/>
             </w:pPr>
-            <w:proofErr w:type="spellStart"/>
             <w:r>
-              <w:t>Stanford</w:t>
-            </w:r>
-            <w:proofErr w:type="spellEnd"/>
-            <w:r>
-              <w:t xml:space="preserve"> NLP Tools</w:t>
+              <w:t>Stanford NLP Tools</w:t>
             </w:r>
           </w:p>
         </w:tc>
@@ -3241,42 +3282,18 @@
       </w:r>
       <w:proofErr w:type="spellEnd"/>
       <w:r>
-        <w:t xml:space="preserve"> </w:t>
+        <w:t xml:space="preserve"> Spotlight est accessible librement via un service web pour des besoins de tests. Pour des usages plus intensifs, le code source en langage Java et Scala est disponible sous licence Apache. La distribution de The </w:t>
       </w:r>
       <w:proofErr w:type="spellStart"/>
       <w:r>
-        <w:t>Spotlight</w:t>
+        <w:t>DBpedia</w:t>
       </w:r>
       <w:proofErr w:type="spellEnd"/>
       <w:r>
-        <w:t xml:space="preserve"> est accessible librement via un service web pour des besoins de tests. Pour des usages plus intensifs, le code source en langage Java et Scala est disponible sous licence Apache. La distribution de The </w:t>
-      </w:r>
-      <w:proofErr w:type="spellStart"/>
-      <w:r>
-        <w:t>DBpedia</w:t>
-      </w:r>
-      <w:proofErr w:type="spellEnd"/>
-      <w:r>
-        <w:t xml:space="preserve"> </w:t>
-      </w:r>
-      <w:proofErr w:type="spellStart"/>
-      <w:r>
-        <w:t>Spotlight</w:t>
-      </w:r>
-      <w:proofErr w:type="spellEnd"/>
-      <w:r>
-        <w:t xml:space="preserve"> inclut également un plugin jQuery3 qui permet aux développeurs d'annoter des pages web à la volée lors de leur consultation. Divers clients sont proposés en Java et en PHP pour simplifier l'intégratio</w:t>
-      </w:r>
-      <w:r>
-        <w:t xml:space="preserve">n de </w:t>
-      </w:r>
-      <w:proofErr w:type="spellStart"/>
-      <w:r>
-        <w:t>Spotlight</w:t>
-      </w:r>
-      <w:proofErr w:type="spellEnd"/>
-      <w:r>
-        <w:t xml:space="preserve"> dans un programme.</w:t>
+        <w:t xml:space="preserve"> Spotlight inclut également un plugin jQuery3 qui permet aux développeurs d'annoter des pages web à la volée lors de leur consultation. Divers clients sont proposés en Java et en PHP pour simplifier l'intégratio</w:t>
+      </w:r>
+      <w:r>
+        <w:t>n de Spotlight dans un programme.</w:t>
       </w:r>
     </w:p>
     <w:p>
@@ -3470,24 +3487,19 @@
       <w:r>
         <w:t xml:space="preserve">L’application </w:t>
       </w:r>
-      <w:proofErr w:type="spellStart"/>
       <w:r>
         <w:t>S</w:t>
       </w:r>
       <w:r>
-        <w:t>tanford</w:t>
-      </w:r>
-      <w:proofErr w:type="spellEnd"/>
+        <w:t xml:space="preserve">tanford </w:t>
+      </w:r>
+      <w:r>
+        <w:t>de reconnaissance</w:t>
+      </w:r>
       <w:r>
         <w:t xml:space="preserve"> </w:t>
       </w:r>
       <w:r>
-        <w:t>de reconnaissance</w:t>
-      </w:r>
-      <w:r>
-        <w:t xml:space="preserve"> </w:t>
-      </w:r>
-      <w:r>
         <w:t>d’</w:t>
       </w:r>
       <w:r>
@@ -3581,15 +3593,7 @@
         <w:t>De type licence</w:t>
       </w:r>
       <w:r>
-        <w:t xml:space="preserve"> GNU disponible au téléchargement, la disponibilité des sources a permis l’émergence de projets utilisant </w:t>
-      </w:r>
-      <w:proofErr w:type="spellStart"/>
-      <w:r>
-        <w:t>Stanford</w:t>
-      </w:r>
-      <w:proofErr w:type="spellEnd"/>
-      <w:r>
-        <w:t xml:space="preserve"> NER avec l’utilisation d’autres langages.</w:t>
+        <w:t xml:space="preserve"> GNU disponible au téléchargement, la disponibilité des sources a permis l’émergence de projets utilisant Stanford NER avec l’utilisation d’autres langages.</w:t>
       </w:r>
     </w:p>
     <w:p>
@@ -3653,7 +3657,6 @@
           <w:b/>
           <w:sz w:val="28"/>
         </w:rPr>
-        <w:lastRenderedPageBreak/>
         <w:t>PROLEX</w:t>
       </w:r>
       <w:r>
@@ -3930,7 +3933,7 @@
 </file>
 
 <file path=word/endnotes.xml><?xml version="1.0" encoding="utf-8"?>
-<w:endnotes xmlns:wpc="http://schemas.microsoft.com/office/word/2010/wordprocessingCanvas" xmlns:mc="http://schemas.openxmlformats.org/markup-compatibility/2006" xmlns:o="urn:schemas-microsoft-com:office:office" xmlns:r="http://schemas.openxmlformats.org/officeDocument/2006/relationships" xmlns:m="http://schemas.openxmlformats.org/officeDocument/2006/math" xmlns:v="urn:schemas-microsoft-com:vml" xmlns:wp14="http://schemas.microsoft.com/office/word/2010/wordprocessingDrawing" xmlns:wp="http://schemas.openxmlformats.org/drawingml/2006/wordprocessingDrawing" xmlns:w10="urn:schemas-microsoft-com:office:word" xmlns:w="http://schemas.openxmlformats.org/wordprocessingml/2006/main" xmlns:w14="http://schemas.microsoft.com/office/word/2010/wordml" xmlns:wpg="http://schemas.microsoft.com/office/word/2010/wordprocessingGroup" xmlns:wpi="http://schemas.microsoft.com/office/word/2010/wordprocessingInk" xmlns:wne="http://schemas.microsoft.com/office/word/2006/wordml" xmlns:wps="http://schemas.microsoft.com/office/word/2010/wordprocessingShape" mc:Ignorable="w14 wp14">
+<w:endnotes xmlns:wpc="http://schemas.microsoft.com/office/word/2010/wordprocessingCanvas" xmlns:mc="http://schemas.openxmlformats.org/markup-compatibility/2006" xmlns:o="urn:schemas-microsoft-com:office:office" xmlns:r="http://schemas.openxmlformats.org/officeDocument/2006/relationships" xmlns:m="http://schemas.openxmlformats.org/officeDocument/2006/math" xmlns:v="urn:schemas-microsoft-com:vml" xmlns:wp14="http://schemas.microsoft.com/office/word/2010/wordprocessingDrawing" xmlns:wp="http://schemas.openxmlformats.org/drawingml/2006/wordprocessingDrawing" xmlns:w10="urn:schemas-microsoft-com:office:word" xmlns:w="http://schemas.openxmlformats.org/wordprocessingml/2006/main" xmlns:w14="http://schemas.microsoft.com/office/word/2010/wordml" xmlns:w15="http://schemas.microsoft.com/office/word/2012/wordml" xmlns:wpg="http://schemas.microsoft.com/office/word/2010/wordprocessingGroup" xmlns:wpi="http://schemas.microsoft.com/office/word/2010/wordprocessingInk" xmlns:wne="http://schemas.microsoft.com/office/word/2006/wordml" xmlns:wps="http://schemas.microsoft.com/office/word/2010/wordprocessingShape" mc:Ignorable="w14 w15 wp14">
   <w:endnote w:type="separator" w:id="-1">
     <w:p>
       <w:pPr>
@@ -3955,7 +3958,7 @@
 </file>
 
 <file path=word/footer1.xml><?xml version="1.0" encoding="utf-8"?>
-<w:ftr xmlns:wpc="http://schemas.microsoft.com/office/word/2010/wordprocessingCanvas" xmlns:mc="http://schemas.openxmlformats.org/markup-compatibility/2006" xmlns:o="urn:schemas-microsoft-com:office:office" xmlns:r="http://schemas.openxmlformats.org/officeDocument/2006/relationships" xmlns:m="http://schemas.openxmlformats.org/officeDocument/2006/math" xmlns:v="urn:schemas-microsoft-com:vml" xmlns:wp14="http://schemas.microsoft.com/office/word/2010/wordprocessingDrawing" xmlns:wp="http://schemas.openxmlformats.org/drawingml/2006/wordprocessingDrawing" xmlns:w10="urn:schemas-microsoft-com:office:word" xmlns:w="http://schemas.openxmlformats.org/wordprocessingml/2006/main" xmlns:w14="http://schemas.microsoft.com/office/word/2010/wordml" xmlns:wpg="http://schemas.microsoft.com/office/word/2010/wordprocessingGroup" xmlns:wpi="http://schemas.microsoft.com/office/word/2010/wordprocessingInk" xmlns:wne="http://schemas.microsoft.com/office/word/2006/wordml" xmlns:wps="http://schemas.microsoft.com/office/word/2010/wordprocessingShape" mc:Ignorable="w14 wp14">
+<w:ftr xmlns:wpc="http://schemas.microsoft.com/office/word/2010/wordprocessingCanvas" xmlns:mc="http://schemas.openxmlformats.org/markup-compatibility/2006" xmlns:o="urn:schemas-microsoft-com:office:office" xmlns:r="http://schemas.openxmlformats.org/officeDocument/2006/relationships" xmlns:m="http://schemas.openxmlformats.org/officeDocument/2006/math" xmlns:v="urn:schemas-microsoft-com:vml" xmlns:wp14="http://schemas.microsoft.com/office/word/2010/wordprocessingDrawing" xmlns:wp="http://schemas.openxmlformats.org/drawingml/2006/wordprocessingDrawing" xmlns:w10="urn:schemas-microsoft-com:office:word" xmlns:w="http://schemas.openxmlformats.org/wordprocessingml/2006/main" xmlns:w14="http://schemas.microsoft.com/office/word/2010/wordml" xmlns:w15="http://schemas.microsoft.com/office/word/2012/wordml" xmlns:wpg="http://schemas.microsoft.com/office/word/2010/wordprocessingGroup" xmlns:wpi="http://schemas.microsoft.com/office/word/2010/wordprocessingInk" xmlns:wne="http://schemas.microsoft.com/office/word/2006/wordml" xmlns:wps="http://schemas.microsoft.com/office/word/2010/wordprocessingShape" mc:Ignorable="w14 w15 wp14">
   <w:sdt>
     <w:sdtPr>
       <w:id w:val="-1578903928"/>
@@ -4064,7 +4067,7 @@
                                   <w:sz w:val="22"/>
                                   <w:szCs w:val="16"/>
                                 </w:rPr>
-                                <w:t>2</w:t>
+                                <w:t>9</w:t>
                               </w:r>
                               <w:r>
                                 <w:rPr>
@@ -4093,7 +4096,7 @@
             </mc:Choice>
             <mc:Fallback>
               <w:pict>
-                <v:shapetype id="_x0000_t65" coordsize="21600,21600" o:spt="65" adj="18900" path="m,l,21600@0,21600,21600@0,21600,xem@0,21600nfl@3@5c@7@9@11@13,21600@0e">
+                <v:shapetype w14:anchorId="74177E8B" id="_x0000_t65" coordsize="21600,21600" o:spt="65" adj="18900" path="m,l,21600@0,21600,21600@0,21600,xem@0,21600nfl@3@5c@7@9@11@13,21600@0e">
                   <v:formulas>
                     <v:f eqn="val #0"/>
                     <v:f eqn="sum 21600 0 @0"/>
@@ -4150,7 +4153,7 @@
                             <w:sz w:val="22"/>
                             <w:szCs w:val="16"/>
                           </w:rPr>
-                          <w:t>2</w:t>
+                          <w:t>9</w:t>
                         </w:r>
                         <w:r>
                           <w:rPr>
@@ -4175,7 +4178,7 @@
 </file>
 
 <file path=word/footnotes.xml><?xml version="1.0" encoding="utf-8"?>
-<w:footnotes xmlns:wpc="http://schemas.microsoft.com/office/word/2010/wordprocessingCanvas" xmlns:mc="http://schemas.openxmlformats.org/markup-compatibility/2006" xmlns:o="urn:schemas-microsoft-com:office:office" xmlns:r="http://schemas.openxmlformats.org/officeDocument/2006/relationships" xmlns:m="http://schemas.openxmlformats.org/officeDocument/2006/math" xmlns:v="urn:schemas-microsoft-com:vml" xmlns:wp14="http://schemas.microsoft.com/office/word/2010/wordprocessingDrawing" xmlns:wp="http://schemas.openxmlformats.org/drawingml/2006/wordprocessingDrawing" xmlns:w10="urn:schemas-microsoft-com:office:word" xmlns:w="http://schemas.openxmlformats.org/wordprocessingml/2006/main" xmlns:w14="http://schemas.microsoft.com/office/word/2010/wordml" xmlns:wpg="http://schemas.microsoft.com/office/word/2010/wordprocessingGroup" xmlns:wpi="http://schemas.microsoft.com/office/word/2010/wordprocessingInk" xmlns:wne="http://schemas.microsoft.com/office/word/2006/wordml" xmlns:wps="http://schemas.microsoft.com/office/word/2010/wordprocessingShape" mc:Ignorable="w14 wp14">
+<w:footnotes xmlns:wpc="http://schemas.microsoft.com/office/word/2010/wordprocessingCanvas" xmlns:mc="http://schemas.openxmlformats.org/markup-compatibility/2006" xmlns:o="urn:schemas-microsoft-com:office:office" xmlns:r="http://schemas.openxmlformats.org/officeDocument/2006/relationships" xmlns:m="http://schemas.openxmlformats.org/officeDocument/2006/math" xmlns:v="urn:schemas-microsoft-com:vml" xmlns:wp14="http://schemas.microsoft.com/office/word/2010/wordprocessingDrawing" xmlns:wp="http://schemas.openxmlformats.org/drawingml/2006/wordprocessingDrawing" xmlns:w10="urn:schemas-microsoft-com:office:word" xmlns:w="http://schemas.openxmlformats.org/wordprocessingml/2006/main" xmlns:w14="http://schemas.microsoft.com/office/word/2010/wordml" xmlns:w15="http://schemas.microsoft.com/office/word/2012/wordml" xmlns:wpg="http://schemas.microsoft.com/office/word/2010/wordprocessingGroup" xmlns:wpi="http://schemas.microsoft.com/office/word/2010/wordprocessingInk" xmlns:wne="http://schemas.microsoft.com/office/word/2006/wordml" xmlns:wps="http://schemas.microsoft.com/office/word/2010/wordprocessingShape" mc:Ignorable="w14 w15 wp14">
   <w:footnote w:type="separator" w:id="-1">
     <w:p>
       <w:pPr>
@@ -4200,7 +4203,7 @@
 </file>
 
 <file path=word/numbering.xml><?xml version="1.0" encoding="utf-8"?>
-<w:numbering xmlns:wpc="http://schemas.microsoft.com/office/word/2010/wordprocessingCanvas" xmlns:mc="http://schemas.openxmlformats.org/markup-compatibility/2006" xmlns:o="urn:schemas-microsoft-com:office:office" xmlns:r="http://schemas.openxmlformats.org/officeDocument/2006/relationships" xmlns:m="http://schemas.openxmlformats.org/officeDocument/2006/math" xmlns:v="urn:schemas-microsoft-com:vml" xmlns:wp14="http://schemas.microsoft.com/office/word/2010/wordprocessingDrawing" xmlns:wp="http://schemas.openxmlformats.org/drawingml/2006/wordprocessingDrawing" xmlns:w10="urn:schemas-microsoft-com:office:word" xmlns:w="http://schemas.openxmlformats.org/wordprocessingml/2006/main" xmlns:w14="http://schemas.microsoft.com/office/word/2010/wordml" xmlns:wpg="http://schemas.microsoft.com/office/word/2010/wordprocessingGroup" xmlns:wpi="http://schemas.microsoft.com/office/word/2010/wordprocessingInk" xmlns:wne="http://schemas.microsoft.com/office/word/2006/wordml" xmlns:wps="http://schemas.microsoft.com/office/word/2010/wordprocessingShape" mc:Ignorable="w14 wp14">
+<w:numbering xmlns:wpc="http://schemas.microsoft.com/office/word/2010/wordprocessingCanvas" xmlns:mc="http://schemas.openxmlformats.org/markup-compatibility/2006" xmlns:o="urn:schemas-microsoft-com:office:office" xmlns:r="http://schemas.openxmlformats.org/officeDocument/2006/relationships" xmlns:m="http://schemas.openxmlformats.org/officeDocument/2006/math" xmlns:v="urn:schemas-microsoft-com:vml" xmlns:wp14="http://schemas.microsoft.com/office/word/2010/wordprocessingDrawing" xmlns:wp="http://schemas.openxmlformats.org/drawingml/2006/wordprocessingDrawing" xmlns:w10="urn:schemas-microsoft-com:office:word" xmlns:w="http://schemas.openxmlformats.org/wordprocessingml/2006/main" xmlns:w14="http://schemas.microsoft.com/office/word/2010/wordml" xmlns:w15="http://schemas.microsoft.com/office/word/2012/wordml" xmlns:wpg="http://schemas.microsoft.com/office/word/2010/wordprocessingGroup" xmlns:wpi="http://schemas.microsoft.com/office/word/2010/wordprocessingInk" xmlns:wne="http://schemas.microsoft.com/office/word/2006/wordml" xmlns:wps="http://schemas.microsoft.com/office/word/2010/wordprocessingShape" mc:Ignorable="w14 w15 wp14">
   <w:abstractNum w:abstractNumId="0">
     <w:nsid w:val="07284C64"/>
     <w:multiLevelType w:val="hybridMultilevel"/>
@@ -6849,7 +6852,7 @@
 </file>
 
 <file path=word/styles.xml><?xml version="1.0" encoding="utf-8"?>
-<w:styles xmlns:mc="http://schemas.openxmlformats.org/markup-compatibility/2006" xmlns:r="http://schemas.openxmlformats.org/officeDocument/2006/relationships" xmlns:w="http://schemas.openxmlformats.org/wordprocessingml/2006/main" xmlns:w14="http://schemas.microsoft.com/office/word/2010/wordml" mc:Ignorable="w14">
+<w:styles xmlns:mc="http://schemas.openxmlformats.org/markup-compatibility/2006" xmlns:r="http://schemas.openxmlformats.org/officeDocument/2006/relationships" xmlns:w="http://schemas.openxmlformats.org/wordprocessingml/2006/main" xmlns:w14="http://schemas.microsoft.com/office/word/2010/wordml" xmlns:w15="http://schemas.microsoft.com/office/word/2012/wordml" mc:Ignorable="w14 w15">
   <w:docDefaults>
     <w:rPrDefault>
       <w:rPr>
@@ -6865,144 +6868,378 @@
       </w:pPr>
     </w:pPrDefault>
   </w:docDefaults>
-  <w:latentStyles w:defLockedState="0" w:defUIPriority="99" w:defSemiHidden="1" w:defUnhideWhenUsed="1" w:defQFormat="0" w:count="267">
-    <w:lsdException w:name="Normal" w:semiHidden="0" w:uiPriority="0" w:unhideWhenUsed="0" w:qFormat="1"/>
-    <w:lsdException w:name="heading 1" w:semiHidden="0" w:uiPriority="9" w:unhideWhenUsed="0" w:qFormat="1"/>
-    <w:lsdException w:name="heading 2" w:uiPriority="9" w:qFormat="1"/>
-    <w:lsdException w:name="heading 3" w:uiPriority="9" w:qFormat="1"/>
-    <w:lsdException w:name="heading 4" w:uiPriority="9" w:qFormat="1"/>
-    <w:lsdException w:name="heading 5" w:uiPriority="9" w:qFormat="1"/>
-    <w:lsdException w:name="heading 6" w:uiPriority="9" w:qFormat="1"/>
-    <w:lsdException w:name="heading 7" w:uiPriority="9" w:qFormat="1"/>
-    <w:lsdException w:name="heading 8" w:uiPriority="9" w:qFormat="1"/>
-    <w:lsdException w:name="heading 9" w:uiPriority="9" w:qFormat="1"/>
-    <w:lsdException w:name="toc 1" w:uiPriority="39"/>
-    <w:lsdException w:name="toc 2" w:uiPriority="39"/>
-    <w:lsdException w:name="toc 3" w:uiPriority="39"/>
-    <w:lsdException w:name="toc 4" w:uiPriority="39"/>
-    <w:lsdException w:name="toc 5" w:uiPriority="39"/>
-    <w:lsdException w:name="toc 6" w:uiPriority="39"/>
-    <w:lsdException w:name="toc 7" w:uiPriority="39"/>
-    <w:lsdException w:name="toc 8" w:uiPriority="39"/>
-    <w:lsdException w:name="toc 9" w:uiPriority="39"/>
-    <w:lsdException w:name="caption" w:uiPriority="35" w:qFormat="1"/>
-    <w:lsdException w:name="Title" w:semiHidden="0" w:uiPriority="10" w:unhideWhenUsed="0" w:qFormat="1"/>
-    <w:lsdException w:name="Default Paragraph Font" w:uiPriority="1"/>
-    <w:lsdException w:name="Subtitle" w:semiHidden="0" w:uiPriority="11" w:unhideWhenUsed="0" w:qFormat="1"/>
-    <w:lsdException w:name="Strong" w:semiHidden="0" w:uiPriority="22" w:unhideWhenUsed="0" w:qFormat="1"/>
-    <w:lsdException w:name="Emphasis" w:semiHidden="0" w:uiPriority="20" w:unhideWhenUsed="0" w:qFormat="1"/>
-    <w:lsdException w:name="Table Grid" w:semiHidden="0" w:uiPriority="59" w:unhideWhenUsed="0"/>
-    <w:lsdException w:name="Placeholder Text" w:unhideWhenUsed="0"/>
-    <w:lsdException w:name="No Spacing" w:semiHidden="0" w:uiPriority="1" w:unhideWhenUsed="0" w:qFormat="1"/>
-    <w:lsdException w:name="Light Shading" w:semiHidden="0" w:uiPriority="60" w:unhideWhenUsed="0"/>
-    <w:lsdException w:name="Light List" w:semiHidden="0" w:uiPriority="61" w:unhideWhenUsed="0"/>
-    <w:lsdException w:name="Light Grid" w:semiHidden="0" w:uiPriority="62" w:unhideWhenUsed="0"/>
-    <w:lsdException w:name="Medium Shading 1" w:semiHidden="0" w:uiPriority="63" w:unhideWhenUsed="0"/>
-    <w:lsdException w:name="Medium Shading 2" w:semiHidden="0" w:uiPriority="64" w:unhideWhenUsed="0"/>
-    <w:lsdException w:name="Medium List 1" w:semiHidden="0" w:uiPriority="65" w:unhideWhenUsed="0"/>
-    <w:lsdException w:name="Medium List 2" w:semiHidden="0" w:uiPriority="66" w:unhideWhenUsed="0"/>
-    <w:lsdException w:name="Medium Grid 1" w:semiHidden="0" w:uiPriority="67" w:unhideWhenUsed="0"/>
-    <w:lsdException w:name="Medium Grid 2" w:semiHidden="0" w:uiPriority="68" w:unhideWhenUsed="0"/>
-    <w:lsdException w:name="Medium Grid 3" w:semiHidden="0" w:uiPriority="69" w:unhideWhenUsed="0"/>
-    <w:lsdException w:name="Dark List" w:semiHidden="0" w:uiPriority="70" w:unhideWhenUsed="0"/>
-    <w:lsdException w:name="Colorful Shading" w:semiHidden="0" w:uiPriority="71" w:unhideWhenUsed="0"/>
-    <w:lsdException w:name="Colorful List" w:semiHidden="0" w:uiPriority="72" w:unhideWhenUsed="0"/>
-    <w:lsdException w:name="Colorful Grid" w:semiHidden="0" w:uiPriority="73" w:unhideWhenUsed="0"/>
-    <w:lsdException w:name="Light Shading Accent 1" w:semiHidden="0" w:uiPriority="60" w:unhideWhenUsed="0"/>
-    <w:lsdException w:name="Light List Accent 1" w:semiHidden="0" w:uiPriority="61" w:unhideWhenUsed="0"/>
-    <w:lsdException w:name="Light Grid Accent 1" w:semiHidden="0" w:uiPriority="62" w:unhideWhenUsed="0"/>
-    <w:lsdException w:name="Medium Shading 1 Accent 1" w:semiHidden="0" w:uiPriority="63" w:unhideWhenUsed="0"/>
-    <w:lsdException w:name="Medium Shading 2 Accent 1" w:semiHidden="0" w:uiPriority="64" w:unhideWhenUsed="0"/>
-    <w:lsdException w:name="Medium List 1 Accent 1" w:semiHidden="0" w:uiPriority="65" w:unhideWhenUsed="0"/>
-    <w:lsdException w:name="Revision" w:unhideWhenUsed="0"/>
-    <w:lsdException w:name="List Paragraph" w:semiHidden="0" w:uiPriority="34" w:unhideWhenUsed="0" w:qFormat="1"/>
-    <w:lsdException w:name="Quote" w:semiHidden="0" w:uiPriority="29" w:unhideWhenUsed="0" w:qFormat="1"/>
-    <w:lsdException w:name="Intense Quote" w:semiHidden="0" w:uiPriority="30" w:unhideWhenUsed="0" w:qFormat="1"/>
-    <w:lsdException w:name="Medium List 2 Accent 1" w:semiHidden="0" w:uiPriority="66" w:unhideWhenUsed="0"/>
-    <w:lsdException w:name="Medium Grid 1 Accent 1" w:semiHidden="0" w:uiPriority="67" w:unhideWhenUsed="0"/>
-    <w:lsdException w:name="Medium Grid 2 Accent 1" w:semiHidden="0" w:uiPriority="68" w:unhideWhenUsed="0"/>
-    <w:lsdException w:name="Medium Grid 3 Accent 1" w:semiHidden="0" w:uiPriority="69" w:unhideWhenUsed="0"/>
-    <w:lsdException w:name="Dark List Accent 1" w:semiHidden="0" w:uiPriority="70" w:unhideWhenUsed="0"/>
-    <w:lsdException w:name="Colorful Shading Accent 1" w:semiHidden="0" w:uiPriority="71" w:unhideWhenUsed="0"/>
-    <w:lsdException w:name="Colorful List Accent 1" w:semiHidden="0" w:uiPriority="72" w:unhideWhenUsed="0"/>
-    <w:lsdException w:name="Colorful Grid Accent 1" w:semiHidden="0" w:uiPriority="73" w:unhideWhenUsed="0"/>
-    <w:lsdException w:name="Light Shading Accent 2" w:semiHidden="0" w:uiPriority="60" w:unhideWhenUsed="0"/>
-    <w:lsdException w:name="Light List Accent 2" w:semiHidden="0" w:uiPriority="61" w:unhideWhenUsed="0"/>
-    <w:lsdException w:name="Light Grid Accent 2" w:semiHidden="0" w:uiPriority="62" w:unhideWhenUsed="0"/>
-    <w:lsdException w:name="Medium Shading 1 Accent 2" w:semiHidden="0" w:uiPriority="63" w:unhideWhenUsed="0"/>
-    <w:lsdException w:name="Medium Shading 2 Accent 2" w:semiHidden="0" w:uiPriority="64" w:unhideWhenUsed="0"/>
-    <w:lsdException w:name="Medium List 1 Accent 2" w:semiHidden="0" w:uiPriority="65" w:unhideWhenUsed="0"/>
-    <w:lsdException w:name="Medium List 2 Accent 2" w:semiHidden="0" w:uiPriority="66" w:unhideWhenUsed="0"/>
-    <w:lsdException w:name="Medium Grid 1 Accent 2" w:semiHidden="0" w:uiPriority="67" w:unhideWhenUsed="0"/>
-    <w:lsdException w:name="Medium Grid 2 Accent 2" w:semiHidden="0" w:uiPriority="68" w:unhideWhenUsed="0"/>
-    <w:lsdException w:name="Medium Grid 3 Accent 2" w:semiHidden="0" w:uiPriority="69" w:unhideWhenUsed="0"/>
-    <w:lsdException w:name="Dark List Accent 2" w:semiHidden="0" w:uiPriority="70" w:unhideWhenUsed="0"/>
-    <w:lsdException w:name="Colorful Shading Accent 2" w:semiHidden="0" w:uiPriority="71" w:unhideWhenUsed="0"/>
-    <w:lsdException w:name="Colorful List Accent 2" w:semiHidden="0" w:uiPriority="72" w:unhideWhenUsed="0"/>
-    <w:lsdException w:name="Colorful Grid Accent 2" w:semiHidden="0" w:uiPriority="73" w:unhideWhenUsed="0"/>
-    <w:lsdException w:name="Light Shading Accent 3" w:semiHidden="0" w:uiPriority="60" w:unhideWhenUsed="0"/>
-    <w:lsdException w:name="Light List Accent 3" w:semiHidden="0" w:uiPriority="61" w:unhideWhenUsed="0"/>
-    <w:lsdException w:name="Light Grid Accent 3" w:semiHidden="0" w:uiPriority="62" w:unhideWhenUsed="0"/>
-    <w:lsdException w:name="Medium Shading 1 Accent 3" w:semiHidden="0" w:uiPriority="63" w:unhideWhenUsed="0"/>
-    <w:lsdException w:name="Medium Shading 2 Accent 3" w:semiHidden="0" w:uiPriority="64" w:unhideWhenUsed="0"/>
-    <w:lsdException w:name="Medium List 1 Accent 3" w:semiHidden="0" w:uiPriority="65" w:unhideWhenUsed="0"/>
-    <w:lsdException w:name="Medium List 2 Accent 3" w:semiHidden="0" w:uiPriority="66" w:unhideWhenUsed="0"/>
-    <w:lsdException w:name="Medium Grid 1 Accent 3" w:semiHidden="0" w:uiPriority="67" w:unhideWhenUsed="0"/>
-    <w:lsdException w:name="Medium Grid 2 Accent 3" w:semiHidden="0" w:uiPriority="68" w:unhideWhenUsed="0"/>
-    <w:lsdException w:name="Medium Grid 3 Accent 3" w:semiHidden="0" w:uiPriority="69" w:unhideWhenUsed="0"/>
-    <w:lsdException w:name="Dark List Accent 3" w:semiHidden="0" w:uiPriority="70" w:unhideWhenUsed="0"/>
-    <w:lsdException w:name="Colorful Shading Accent 3" w:semiHidden="0" w:uiPriority="71" w:unhideWhenUsed="0"/>
-    <w:lsdException w:name="Colorful List Accent 3" w:semiHidden="0" w:uiPriority="72" w:unhideWhenUsed="0"/>
-    <w:lsdException w:name="Colorful Grid Accent 3" w:semiHidden="0" w:uiPriority="73" w:unhideWhenUsed="0"/>
-    <w:lsdException w:name="Light Shading Accent 4" w:semiHidden="0" w:uiPriority="60" w:unhideWhenUsed="0"/>
-    <w:lsdException w:name="Light List Accent 4" w:semiHidden="0" w:uiPriority="61" w:unhideWhenUsed="0"/>
-    <w:lsdException w:name="Light Grid Accent 4" w:semiHidden="0" w:uiPriority="62" w:unhideWhenUsed="0"/>
-    <w:lsdException w:name="Medium Shading 1 Accent 4" w:semiHidden="0" w:uiPriority="63" w:unhideWhenUsed="0"/>
-    <w:lsdException w:name="Medium Shading 2 Accent 4" w:semiHidden="0" w:uiPriority="64" w:unhideWhenUsed="0"/>
-    <w:lsdException w:name="Medium List 1 Accent 4" w:semiHidden="0" w:uiPriority="65" w:unhideWhenUsed="0"/>
-    <w:lsdException w:name="Medium List 2 Accent 4" w:semiHidden="0" w:uiPriority="66" w:unhideWhenUsed="0"/>
-    <w:lsdException w:name="Medium Grid 1 Accent 4" w:semiHidden="0" w:uiPriority="67" w:unhideWhenUsed="0"/>
-    <w:lsdException w:name="Medium Grid 2 Accent 4" w:semiHidden="0" w:uiPriority="68" w:unhideWhenUsed="0"/>
-    <w:lsdException w:name="Medium Grid 3 Accent 4" w:semiHidden="0" w:uiPriority="69" w:unhideWhenUsed="0"/>
-    <w:lsdException w:name="Dark List Accent 4" w:semiHidden="0" w:uiPriority="70" w:unhideWhenUsed="0"/>
-    <w:lsdException w:name="Colorful Shading Accent 4" w:semiHidden="0" w:uiPriority="71" w:unhideWhenUsed="0"/>
-    <w:lsdException w:name="Colorful List Accent 4" w:semiHidden="0" w:uiPriority="72" w:unhideWhenUsed="0"/>
-    <w:lsdException w:name="Colorful Grid Accent 4" w:semiHidden="0" w:uiPriority="73" w:unhideWhenUsed="0"/>
-    <w:lsdException w:name="Light Shading Accent 5" w:semiHidden="0" w:uiPriority="60" w:unhideWhenUsed="0"/>
-    <w:lsdException w:name="Light List Accent 5" w:semiHidden="0" w:uiPriority="61" w:unhideWhenUsed="0"/>
-    <w:lsdException w:name="Light Grid Accent 5" w:semiHidden="0" w:uiPriority="62" w:unhideWhenUsed="0"/>
-    <w:lsdException w:name="Medium Shading 1 Accent 5" w:semiHidden="0" w:uiPriority="63" w:unhideWhenUsed="0"/>
-    <w:lsdException w:name="Medium Shading 2 Accent 5" w:semiHidden="0" w:uiPriority="64" w:unhideWhenUsed="0"/>
-    <w:lsdException w:name="Medium List 1 Accent 5" w:semiHidden="0" w:uiPriority="65" w:unhideWhenUsed="0"/>
-    <w:lsdException w:name="Medium List 2 Accent 5" w:semiHidden="0" w:uiPriority="66" w:unhideWhenUsed="0"/>
-    <w:lsdException w:name="Medium Grid 1 Accent 5" w:semiHidden="0" w:uiPriority="67" w:unhideWhenUsed="0"/>
-    <w:lsdException w:name="Medium Grid 2 Accent 5" w:semiHidden="0" w:uiPriority="68" w:unhideWhenUsed="0"/>
-    <w:lsdException w:name="Medium Grid 3 Accent 5" w:semiHidden="0" w:uiPriority="69" w:unhideWhenUsed="0"/>
-    <w:lsdException w:name="Dark List Accent 5" w:semiHidden="0" w:uiPriority="70" w:unhideWhenUsed="0"/>
-    <w:lsdException w:name="Colorful Shading Accent 5" w:semiHidden="0" w:uiPriority="71" w:unhideWhenUsed="0"/>
-    <w:lsdException w:name="Colorful List Accent 5" w:semiHidden="0" w:uiPriority="72" w:unhideWhenUsed="0"/>
-    <w:lsdException w:name="Colorful Grid Accent 5" w:semiHidden="0" w:uiPriority="73" w:unhideWhenUsed="0"/>
-    <w:lsdException w:name="Light Shading Accent 6" w:semiHidden="0" w:uiPriority="60" w:unhideWhenUsed="0"/>
-    <w:lsdException w:name="Light List Accent 6" w:semiHidden="0" w:uiPriority="61" w:unhideWhenUsed="0"/>
-    <w:lsdException w:name="Light Grid Accent 6" w:semiHidden="0" w:uiPriority="62" w:unhideWhenUsed="0"/>
-    <w:lsdException w:name="Medium Shading 1 Accent 6" w:semiHidden="0" w:uiPriority="63" w:unhideWhenUsed="0"/>
-    <w:lsdException w:name="Medium Shading 2 Accent 6" w:semiHidden="0" w:uiPriority="64" w:unhideWhenUsed="0"/>
-    <w:lsdException w:name="Medium List 1 Accent 6" w:semiHidden="0" w:uiPriority="65" w:unhideWhenUsed="0"/>
-    <w:lsdException w:name="Medium List 2 Accent 6" w:semiHidden="0" w:uiPriority="66" w:unhideWhenUsed="0"/>
-    <w:lsdException w:name="Medium Grid 1 Accent 6" w:semiHidden="0" w:uiPriority="67" w:unhideWhenUsed="0"/>
-    <w:lsdException w:name="Medium Grid 2 Accent 6" w:semiHidden="0" w:uiPriority="68" w:unhideWhenUsed="0"/>
-    <w:lsdException w:name="Medium Grid 3 Accent 6" w:semiHidden="0" w:uiPriority="69" w:unhideWhenUsed="0"/>
-    <w:lsdException w:name="Dark List Accent 6" w:semiHidden="0" w:uiPriority="70" w:unhideWhenUsed="0"/>
-    <w:lsdException w:name="Colorful Shading Accent 6" w:semiHidden="0" w:uiPriority="71" w:unhideWhenUsed="0"/>
-    <w:lsdException w:name="Colorful List Accent 6" w:semiHidden="0" w:uiPriority="72" w:unhideWhenUsed="0"/>
-    <w:lsdException w:name="Colorful Grid Accent 6" w:semiHidden="0" w:uiPriority="73" w:unhideWhenUsed="0"/>
-    <w:lsdException w:name="Subtle Emphasis" w:semiHidden="0" w:uiPriority="19" w:unhideWhenUsed="0" w:qFormat="1"/>
-    <w:lsdException w:name="Intense Emphasis" w:semiHidden="0" w:uiPriority="21" w:unhideWhenUsed="0" w:qFormat="1"/>
-    <w:lsdException w:name="Subtle Reference" w:semiHidden="0" w:uiPriority="31" w:unhideWhenUsed="0" w:qFormat="1"/>
-    <w:lsdException w:name="Intense Reference" w:semiHidden="0" w:uiPriority="32" w:unhideWhenUsed="0" w:qFormat="1"/>
-    <w:lsdException w:name="Book Title" w:semiHidden="0" w:uiPriority="33" w:unhideWhenUsed="0" w:qFormat="1"/>
-    <w:lsdException w:name="Bibliography" w:uiPriority="37"/>
-    <w:lsdException w:name="TOC Heading" w:uiPriority="39" w:qFormat="1"/>
+  <w:latentStyles w:defLockedState="0" w:defUIPriority="99" w:defSemiHidden="0" w:defUnhideWhenUsed="0" w:defQFormat="0" w:count="371">
+    <w:lsdException w:name="Normal" w:uiPriority="0" w:qFormat="1"/>
+    <w:lsdException w:name="heading 1" w:uiPriority="9" w:qFormat="1"/>
+    <w:lsdException w:name="heading 2" w:semiHidden="1" w:uiPriority="9" w:unhideWhenUsed="1" w:qFormat="1"/>
+    <w:lsdException w:name="heading 3" w:semiHidden="1" w:uiPriority="9" w:unhideWhenUsed="1" w:qFormat="1"/>
+    <w:lsdException w:name="heading 4" w:semiHidden="1" w:uiPriority="9" w:unhideWhenUsed="1" w:qFormat="1"/>
+    <w:lsdException w:name="heading 5" w:semiHidden="1" w:uiPriority="9" w:unhideWhenUsed="1" w:qFormat="1"/>
+    <w:lsdException w:name="heading 6" w:semiHidden="1" w:uiPriority="9" w:unhideWhenUsed="1" w:qFormat="1"/>
+    <w:lsdException w:name="heading 7" w:semiHidden="1" w:uiPriority="9" w:unhideWhenUsed="1" w:qFormat="1"/>
+    <w:lsdException w:name="heading 8" w:semiHidden="1" w:uiPriority="9" w:unhideWhenUsed="1" w:qFormat="1"/>
+    <w:lsdException w:name="heading 9" w:semiHidden="1" w:uiPriority="9" w:unhideWhenUsed="1" w:qFormat="1"/>
+    <w:lsdException w:name="index 1" w:semiHidden="1" w:unhideWhenUsed="1"/>
+    <w:lsdException w:name="index 2" w:semiHidden="1" w:unhideWhenUsed="1"/>
+    <w:lsdException w:name="index 3" w:semiHidden="1" w:unhideWhenUsed="1"/>
+    <w:lsdException w:name="index 4" w:semiHidden="1" w:unhideWhenUsed="1"/>
+    <w:lsdException w:name="index 5" w:semiHidden="1" w:unhideWhenUsed="1"/>
+    <w:lsdException w:name="index 6" w:semiHidden="1" w:unhideWhenUsed="1"/>
+    <w:lsdException w:name="index 7" w:semiHidden="1" w:unhideWhenUsed="1"/>
+    <w:lsdException w:name="index 8" w:semiHidden="1" w:unhideWhenUsed="1"/>
+    <w:lsdException w:name="index 9" w:semiHidden="1" w:unhideWhenUsed="1"/>
+    <w:lsdException w:name="toc 1" w:semiHidden="1" w:uiPriority="39" w:unhideWhenUsed="1"/>
+    <w:lsdException w:name="toc 2" w:semiHidden="1" w:uiPriority="39" w:unhideWhenUsed="1"/>
+    <w:lsdException w:name="toc 3" w:semiHidden="1" w:uiPriority="39" w:unhideWhenUsed="1"/>
+    <w:lsdException w:name="toc 4" w:semiHidden="1" w:uiPriority="39" w:unhideWhenUsed="1"/>
+    <w:lsdException w:name="toc 5" w:semiHidden="1" w:uiPriority="39" w:unhideWhenUsed="1"/>
+    <w:lsdException w:name="toc 6" w:semiHidden="1" w:uiPriority="39" w:unhideWhenUsed="1"/>
+    <w:lsdException w:name="toc 7" w:semiHidden="1" w:uiPriority="39" w:unhideWhenUsed="1"/>
+    <w:lsdException w:name="toc 8" w:semiHidden="1" w:uiPriority="39" w:unhideWhenUsed="1"/>
+    <w:lsdException w:name="toc 9" w:semiHidden="1" w:uiPriority="39" w:unhideWhenUsed="1"/>
+    <w:lsdException w:name="Normal Indent" w:semiHidden="1" w:unhideWhenUsed="1"/>
+    <w:lsdException w:name="footnote text" w:semiHidden="1" w:unhideWhenUsed="1"/>
+    <w:lsdException w:name="annotation text" w:semiHidden="1" w:unhideWhenUsed="1"/>
+    <w:lsdException w:name="header" w:semiHidden="1" w:unhideWhenUsed="1"/>
+    <w:lsdException w:name="footer" w:semiHidden="1" w:unhideWhenUsed="1"/>
+    <w:lsdException w:name="index heading" w:semiHidden="1" w:unhideWhenUsed="1"/>
+    <w:lsdException w:name="caption" w:semiHidden="1" w:uiPriority="35" w:unhideWhenUsed="1" w:qFormat="1"/>
+    <w:lsdException w:name="table of figures" w:semiHidden="1" w:unhideWhenUsed="1"/>
+    <w:lsdException w:name="envelope address" w:semiHidden="1" w:unhideWhenUsed="1"/>
+    <w:lsdException w:name="envelope return" w:semiHidden="1" w:unhideWhenUsed="1"/>
+    <w:lsdException w:name="footnote reference" w:semiHidden="1" w:unhideWhenUsed="1"/>
+    <w:lsdException w:name="annotation reference" w:semiHidden="1" w:unhideWhenUsed="1"/>
+    <w:lsdException w:name="line number" w:semiHidden="1" w:unhideWhenUsed="1"/>
+    <w:lsdException w:name="page number" w:semiHidden="1" w:unhideWhenUsed="1"/>
+    <w:lsdException w:name="endnote reference" w:semiHidden="1" w:unhideWhenUsed="1"/>
+    <w:lsdException w:name="endnote text" w:semiHidden="1" w:unhideWhenUsed="1"/>
+    <w:lsdException w:name="table of authorities" w:semiHidden="1" w:unhideWhenUsed="1"/>
+    <w:lsdException w:name="macro" w:semiHidden="1" w:unhideWhenUsed="1"/>
+    <w:lsdException w:name="toa heading" w:semiHidden="1" w:unhideWhenUsed="1"/>
+    <w:lsdException w:name="List" w:semiHidden="1" w:unhideWhenUsed="1"/>
+    <w:lsdException w:name="List Bullet" w:semiHidden="1" w:unhideWhenUsed="1"/>
+    <w:lsdException w:name="List Number" w:semiHidden="1" w:unhideWhenUsed="1"/>
+    <w:lsdException w:name="List 2" w:semiHidden="1" w:unhideWhenUsed="1"/>
+    <w:lsdException w:name="List 3" w:semiHidden="1" w:unhideWhenUsed="1"/>
+    <w:lsdException w:name="List 4" w:semiHidden="1" w:unhideWhenUsed="1"/>
+    <w:lsdException w:name="List 5" w:semiHidden="1" w:unhideWhenUsed="1"/>
+    <w:lsdException w:name="List Bullet 2" w:semiHidden="1" w:unhideWhenUsed="1"/>
+    <w:lsdException w:name="List Bullet 3" w:semiHidden="1" w:unhideWhenUsed="1"/>
+    <w:lsdException w:name="List Bullet 4" w:semiHidden="1" w:unhideWhenUsed="1"/>
+    <w:lsdException w:name="List Bullet 5" w:semiHidden="1" w:unhideWhenUsed="1"/>
+    <w:lsdException w:name="List Number 2" w:semiHidden="1" w:unhideWhenUsed="1"/>
+    <w:lsdException w:name="List Number 3" w:semiHidden="1" w:unhideWhenUsed="1"/>
+    <w:lsdException w:name="List Number 4" w:semiHidden="1" w:unhideWhenUsed="1"/>
+    <w:lsdException w:name="List Number 5" w:semiHidden="1" w:unhideWhenUsed="1"/>
+    <w:lsdException w:name="Title" w:uiPriority="10" w:qFormat="1"/>
+    <w:lsdException w:name="Closing" w:semiHidden="1" w:unhideWhenUsed="1"/>
+    <w:lsdException w:name="Signature" w:semiHidden="1" w:unhideWhenUsed="1"/>
+    <w:lsdException w:name="Default Paragraph Font" w:semiHidden="1" w:uiPriority="1" w:unhideWhenUsed="1"/>
+    <w:lsdException w:name="Body Text" w:semiHidden="1" w:unhideWhenUsed="1"/>
+    <w:lsdException w:name="Body Text Indent" w:semiHidden="1" w:unhideWhenUsed="1"/>
+    <w:lsdException w:name="List Continue" w:semiHidden="1" w:unhideWhenUsed="1"/>
+    <w:lsdException w:name="List Continue 2" w:semiHidden="1" w:unhideWhenUsed="1"/>
+    <w:lsdException w:name="List Continue 3" w:semiHidden="1" w:unhideWhenUsed="1"/>
+    <w:lsdException w:name="List Continue 4" w:semiHidden="1" w:unhideWhenUsed="1"/>
+    <w:lsdException w:name="List Continue 5" w:semiHidden="1" w:unhideWhenUsed="1"/>
+    <w:lsdException w:name="Message Header" w:semiHidden="1" w:unhideWhenUsed="1"/>
+    <w:lsdException w:name="Subtitle" w:uiPriority="11" w:qFormat="1"/>
+    <w:lsdException w:name="Salutation" w:semiHidden="1" w:unhideWhenUsed="1"/>
+    <w:lsdException w:name="Date" w:semiHidden="1" w:unhideWhenUsed="1"/>
+    <w:lsdException w:name="Body Text First Indent" w:semiHidden="1" w:unhideWhenUsed="1"/>
+    <w:lsdException w:name="Body Text First Indent 2" w:semiHidden="1" w:unhideWhenUsed="1"/>
+    <w:lsdException w:name="Note Heading" w:semiHidden="1" w:unhideWhenUsed="1"/>
+    <w:lsdException w:name="Body Text 2" w:semiHidden="1" w:unhideWhenUsed="1"/>
+    <w:lsdException w:name="Body Text 3" w:semiHidden="1" w:unhideWhenUsed="1"/>
+    <w:lsdException w:name="Body Text Indent 2" w:semiHidden="1" w:unhideWhenUsed="1"/>
+    <w:lsdException w:name="Body Text Indent 3" w:semiHidden="1" w:unhideWhenUsed="1"/>
+    <w:lsdException w:name="Block Text" w:semiHidden="1" w:unhideWhenUsed="1"/>
+    <w:lsdException w:name="Hyperlink" w:semiHidden="1" w:unhideWhenUsed="1"/>
+    <w:lsdException w:name="FollowedHyperlink" w:semiHidden="1" w:unhideWhenUsed="1"/>
+    <w:lsdException w:name="Strong" w:uiPriority="22" w:qFormat="1"/>
+    <w:lsdException w:name="Emphasis" w:uiPriority="20" w:qFormat="1"/>
+    <w:lsdException w:name="Document Map" w:semiHidden="1" w:unhideWhenUsed="1"/>
+    <w:lsdException w:name="Plain Text" w:semiHidden="1" w:unhideWhenUsed="1"/>
+    <w:lsdException w:name="E-mail Signature" w:semiHidden="1" w:unhideWhenUsed="1"/>
+    <w:lsdException w:name="HTML Top of Form" w:semiHidden="1" w:unhideWhenUsed="1"/>
+    <w:lsdException w:name="HTML Bottom of Form" w:semiHidden="1" w:unhideWhenUsed="1"/>
+    <w:lsdException w:name="Normal (Web)" w:semiHidden="1" w:unhideWhenUsed="1"/>
+    <w:lsdException w:name="HTML Acronym" w:semiHidden="1" w:unhideWhenUsed="1"/>
+    <w:lsdException w:name="HTML Address" w:semiHidden="1" w:unhideWhenUsed="1"/>
+    <w:lsdException w:name="HTML Cite" w:semiHidden="1" w:unhideWhenUsed="1"/>
+    <w:lsdException w:name="HTML Code" w:semiHidden="1" w:unhideWhenUsed="1"/>
+    <w:lsdException w:name="HTML Definition" w:semiHidden="1" w:unhideWhenUsed="1"/>
+    <w:lsdException w:name="HTML Keyboard" w:semiHidden="1" w:unhideWhenUsed="1"/>
+    <w:lsdException w:name="HTML Preformatted" w:semiHidden="1" w:unhideWhenUsed="1"/>
+    <w:lsdException w:name="HTML Sample" w:semiHidden="1" w:unhideWhenUsed="1"/>
+    <w:lsdException w:name="HTML Typewriter" w:semiHidden="1" w:unhideWhenUsed="1"/>
+    <w:lsdException w:name="HTML Variable" w:semiHidden="1" w:unhideWhenUsed="1"/>
+    <w:lsdException w:name="Normal Table" w:semiHidden="1" w:unhideWhenUsed="1"/>
+    <w:lsdException w:name="annotation subject" w:semiHidden="1" w:unhideWhenUsed="1"/>
+    <w:lsdException w:name="No List" w:semiHidden="1" w:unhideWhenUsed="1"/>
+    <w:lsdException w:name="Outline List 1" w:semiHidden="1" w:unhideWhenUsed="1"/>
+    <w:lsdException w:name="Outline List 2" w:semiHidden="1" w:unhideWhenUsed="1"/>
+    <w:lsdException w:name="Outline List 3" w:semiHidden="1" w:unhideWhenUsed="1"/>
+    <w:lsdException w:name="Table Simple 1" w:semiHidden="1" w:unhideWhenUsed="1"/>
+    <w:lsdException w:name="Table Simple 2" w:semiHidden="1" w:unhideWhenUsed="1"/>
+    <w:lsdException w:name="Table Simple 3" w:semiHidden="1" w:unhideWhenUsed="1"/>
+    <w:lsdException w:name="Table Classic 1" w:semiHidden="1" w:unhideWhenUsed="1"/>
+    <w:lsdException w:name="Table Classic 2" w:semiHidden="1" w:unhideWhenUsed="1"/>
+    <w:lsdException w:name="Table Classic 3" w:semiHidden="1" w:unhideWhenUsed="1"/>
+    <w:lsdException w:name="Table Classic 4" w:semiHidden="1" w:unhideWhenUsed="1"/>
+    <w:lsdException w:name="Table Colorful 1" w:semiHidden="1" w:unhideWhenUsed="1"/>
+    <w:lsdException w:name="Table Colorful 2" w:semiHidden="1" w:unhideWhenUsed="1"/>
+    <w:lsdException w:name="Table Colorful 3" w:semiHidden="1" w:unhideWhenUsed="1"/>
+    <w:lsdException w:name="Table Columns 1" w:semiHidden="1" w:unhideWhenUsed="1"/>
+    <w:lsdException w:name="Table Columns 2" w:semiHidden="1" w:unhideWhenUsed="1"/>
+    <w:lsdException w:name="Table Columns 3" w:semiHidden="1" w:unhideWhenUsed="1"/>
+    <w:lsdException w:name="Table Columns 4" w:semiHidden="1" w:unhideWhenUsed="1"/>
+    <w:lsdException w:name="Table Columns 5" w:semiHidden="1" w:unhideWhenUsed="1"/>
+    <w:lsdException w:name="Table Grid 1" w:semiHidden="1" w:unhideWhenUsed="1"/>
+    <w:lsdException w:name="Table Grid 2" w:semiHidden="1" w:unhideWhenUsed="1"/>
+    <w:lsdException w:name="Table Grid 3" w:semiHidden="1" w:unhideWhenUsed="1"/>
+    <w:lsdException w:name="Table Grid 4" w:semiHidden="1" w:unhideWhenUsed="1"/>
+    <w:lsdException w:name="Table Grid 5" w:semiHidden="1" w:unhideWhenUsed="1"/>
+    <w:lsdException w:name="Table Grid 6" w:semiHidden="1" w:unhideWhenUsed="1"/>
+    <w:lsdException w:name="Table Grid 7" w:semiHidden="1" w:unhideWhenUsed="1"/>
+    <w:lsdException w:name="Table Grid 8" w:semiHidden="1" w:unhideWhenUsed="1"/>
+    <w:lsdException w:name="Table List 1" w:semiHidden="1" w:unhideWhenUsed="1"/>
+    <w:lsdException w:name="Table List 2" w:semiHidden="1" w:unhideWhenUsed="1"/>
+    <w:lsdException w:name="Table List 3" w:semiHidden="1" w:unhideWhenUsed="1"/>
+    <w:lsdException w:name="Table List 4" w:semiHidden="1" w:unhideWhenUsed="1"/>
+    <w:lsdException w:name="Table List 5" w:semiHidden="1" w:unhideWhenUsed="1"/>
+    <w:lsdException w:name="Table List 6" w:semiHidden="1" w:unhideWhenUsed="1"/>
+    <w:lsdException w:name="Table List 7" w:semiHidden="1" w:unhideWhenUsed="1"/>
+    <w:lsdException w:name="Table List 8" w:semiHidden="1" w:unhideWhenUsed="1"/>
+    <w:lsdException w:name="Table 3D effects 1" w:semiHidden="1" w:unhideWhenUsed="1"/>
+    <w:lsdException w:name="Table 3D effects 2" w:semiHidden="1" w:unhideWhenUsed="1"/>
+    <w:lsdException w:name="Table 3D effects 3" w:semiHidden="1" w:unhideWhenUsed="1"/>
+    <w:lsdException w:name="Table Contemporary" w:semiHidden="1" w:unhideWhenUsed="1"/>
+    <w:lsdException w:name="Table Elegant" w:semiHidden="1" w:unhideWhenUsed="1"/>
+    <w:lsdException w:name="Table Professional" w:semiHidden="1" w:unhideWhenUsed="1"/>
+    <w:lsdException w:name="Table Subtle 1" w:semiHidden="1" w:unhideWhenUsed="1"/>
+    <w:lsdException w:name="Table Subtle 2" w:semiHidden="1" w:unhideWhenUsed="1"/>
+    <w:lsdException w:name="Table Web 1" w:semiHidden="1" w:unhideWhenUsed="1"/>
+    <w:lsdException w:name="Table Web 2" w:semiHidden="1" w:unhideWhenUsed="1"/>
+    <w:lsdException w:name="Table Web 3" w:semiHidden="1" w:unhideWhenUsed="1"/>
+    <w:lsdException w:name="Balloon Text" w:semiHidden="1" w:unhideWhenUsed="1"/>
+    <w:lsdException w:name="Table Grid" w:uiPriority="59"/>
+    <w:lsdException w:name="Table Theme" w:semiHidden="1" w:unhideWhenUsed="1"/>
+    <w:lsdException w:name="Placeholder Text" w:semiHidden="1"/>
+    <w:lsdException w:name="No Spacing" w:uiPriority="1" w:qFormat="1"/>
+    <w:lsdException w:name="Light Shading" w:uiPriority="60"/>
+    <w:lsdException w:name="Light List" w:uiPriority="61"/>
+    <w:lsdException w:name="Light Grid" w:uiPriority="62"/>
+    <w:lsdException w:name="Medium Shading 1" w:uiPriority="63"/>
+    <w:lsdException w:name="Medium Shading 2" w:uiPriority="64"/>
+    <w:lsdException w:name="Medium List 1" w:uiPriority="65"/>
+    <w:lsdException w:name="Medium List 2" w:uiPriority="66"/>
+    <w:lsdException w:name="Medium Grid 1" w:uiPriority="67"/>
+    <w:lsdException w:name="Medium Grid 2" w:uiPriority="68"/>
+    <w:lsdException w:name="Medium Grid 3" w:uiPriority="69"/>
+    <w:lsdException w:name="Dark List" w:uiPriority="70"/>
+    <w:lsdException w:name="Colorful Shading" w:uiPriority="71"/>
+    <w:lsdException w:name="Colorful List" w:uiPriority="72"/>
+    <w:lsdException w:name="Colorful Grid" w:uiPriority="73"/>
+    <w:lsdException w:name="Light Shading Accent 1" w:uiPriority="60"/>
+    <w:lsdException w:name="Light List Accent 1" w:uiPriority="61"/>
+    <w:lsdException w:name="Light Grid Accent 1" w:uiPriority="62"/>
+    <w:lsdException w:name="Medium Shading 1 Accent 1" w:uiPriority="63"/>
+    <w:lsdException w:name="Medium Shading 2 Accent 1" w:uiPriority="64"/>
+    <w:lsdException w:name="Medium List 1 Accent 1" w:uiPriority="65"/>
+    <w:lsdException w:name="Revision" w:semiHidden="1"/>
+    <w:lsdException w:name="List Paragraph" w:uiPriority="34" w:qFormat="1"/>
+    <w:lsdException w:name="Quote" w:uiPriority="29" w:qFormat="1"/>
+    <w:lsdException w:name="Intense Quote" w:uiPriority="30" w:qFormat="1"/>
+    <w:lsdException w:name="Medium List 2 Accent 1" w:uiPriority="66"/>
+    <w:lsdException w:name="Medium Grid 1 Accent 1" w:uiPriority="67"/>
+    <w:lsdException w:name="Medium Grid 2 Accent 1" w:uiPriority="68"/>
+    <w:lsdException w:name="Medium Grid 3 Accent 1" w:uiPriority="69"/>
+    <w:lsdException w:name="Dark List Accent 1" w:uiPriority="70"/>
+    <w:lsdException w:name="Colorful Shading Accent 1" w:uiPriority="71"/>
+    <w:lsdException w:name="Colorful List Accent 1" w:uiPriority="72"/>
+    <w:lsdException w:name="Colorful Grid Accent 1" w:uiPriority="73"/>
+    <w:lsdException w:name="Light Shading Accent 2" w:uiPriority="60"/>
+    <w:lsdException w:name="Light List Accent 2" w:uiPriority="61"/>
+    <w:lsdException w:name="Light Grid Accent 2" w:uiPriority="62"/>
+    <w:lsdException w:name="Medium Shading 1 Accent 2" w:uiPriority="63"/>
+    <w:lsdException w:name="Medium Shading 2 Accent 2" w:uiPriority="64"/>
+    <w:lsdException w:name="Medium List 1 Accent 2" w:uiPriority="65"/>
+    <w:lsdException w:name="Medium List 2 Accent 2" w:uiPriority="66"/>
+    <w:lsdException w:name="Medium Grid 1 Accent 2" w:uiPriority="67"/>
+    <w:lsdException w:name="Medium Grid 2 Accent 2" w:uiPriority="68"/>
+    <w:lsdException w:name="Medium Grid 3 Accent 2" w:uiPriority="69"/>
+    <w:lsdException w:name="Dark List Accent 2" w:uiPriority="70"/>
+    <w:lsdException w:name="Colorful Shading Accent 2" w:uiPriority="71"/>
+    <w:lsdException w:name="Colorful List Accent 2" w:uiPriority="72"/>
+    <w:lsdException w:name="Colorful Grid Accent 2" w:uiPriority="73"/>
+    <w:lsdException w:name="Light Shading Accent 3" w:uiPriority="60"/>
+    <w:lsdException w:name="Light List Accent 3" w:uiPriority="61"/>
+    <w:lsdException w:name="Light Grid Accent 3" w:uiPriority="62"/>
+    <w:lsdException w:name="Medium Shading 1 Accent 3" w:uiPriority="63"/>
+    <w:lsdException w:name="Medium Shading 2 Accent 3" w:uiPriority="64"/>
+    <w:lsdException w:name="Medium List 1 Accent 3" w:uiPriority="65"/>
+    <w:lsdException w:name="Medium List 2 Accent 3" w:uiPriority="66"/>
+    <w:lsdException w:name="Medium Grid 1 Accent 3" w:uiPriority="67"/>
+    <w:lsdException w:name="Medium Grid 2 Accent 3" w:uiPriority="68"/>
+    <w:lsdException w:name="Medium Grid 3 Accent 3" w:uiPriority="69"/>
+    <w:lsdException w:name="Dark List Accent 3" w:uiPriority="70"/>
+    <w:lsdException w:name="Colorful Shading Accent 3" w:uiPriority="71"/>
+    <w:lsdException w:name="Colorful List Accent 3" w:uiPriority="72"/>
+    <w:lsdException w:name="Colorful Grid Accent 3" w:uiPriority="73"/>
+    <w:lsdException w:name="Light Shading Accent 4" w:uiPriority="60"/>
+    <w:lsdException w:name="Light List Accent 4" w:uiPriority="61"/>
+    <w:lsdException w:name="Light Grid Accent 4" w:uiPriority="62"/>
+    <w:lsdException w:name="Medium Shading 1 Accent 4" w:uiPriority="63"/>
+    <w:lsdException w:name="Medium Shading 2 Accent 4" w:uiPriority="64"/>
+    <w:lsdException w:name="Medium List 1 Accent 4" w:uiPriority="65"/>
+    <w:lsdException w:name="Medium List 2 Accent 4" w:uiPriority="66"/>
+    <w:lsdException w:name="Medium Grid 1 Accent 4" w:uiPriority="67"/>
+    <w:lsdException w:name="Medium Grid 2 Accent 4" w:uiPriority="68"/>
+    <w:lsdException w:name="Medium Grid 3 Accent 4" w:uiPriority="69"/>
+    <w:lsdException w:name="Dark List Accent 4" w:uiPriority="70"/>
+    <w:lsdException w:name="Colorful Shading Accent 4" w:uiPriority="71"/>
+    <w:lsdException w:name="Colorful List Accent 4" w:uiPriority="72"/>
+    <w:lsdException w:name="Colorful Grid Accent 4" w:uiPriority="73"/>
+    <w:lsdException w:name="Light Shading Accent 5" w:uiPriority="60"/>
+    <w:lsdException w:name="Light List Accent 5" w:uiPriority="61"/>
+    <w:lsdException w:name="Light Grid Accent 5" w:uiPriority="62"/>
+    <w:lsdException w:name="Medium Shading 1 Accent 5" w:uiPriority="63"/>
+    <w:lsdException w:name="Medium Shading 2 Accent 5" w:uiPriority="64"/>
+    <w:lsdException w:name="Medium List 1 Accent 5" w:uiPriority="65"/>
+    <w:lsdException w:name="Medium List 2 Accent 5" w:uiPriority="66"/>
+    <w:lsdException w:name="Medium Grid 1 Accent 5" w:uiPriority="67"/>
+    <w:lsdException w:name="Medium Grid 2 Accent 5" w:uiPriority="68"/>
+    <w:lsdException w:name="Medium Grid 3 Accent 5" w:uiPriority="69"/>
+    <w:lsdException w:name="Dark List Accent 5" w:uiPriority="70"/>
+    <w:lsdException w:name="Colorful Shading Accent 5" w:uiPriority="71"/>
+    <w:lsdException w:name="Colorful List Accent 5" w:uiPriority="72"/>
+    <w:lsdException w:name="Colorful Grid Accent 5" w:uiPriority="73"/>
+    <w:lsdException w:name="Light Shading Accent 6" w:uiPriority="60"/>
+    <w:lsdException w:name="Light List Accent 6" w:uiPriority="61"/>
+    <w:lsdException w:name="Light Grid Accent 6" w:uiPriority="62"/>
+    <w:lsdException w:name="Medium Shading 1 Accent 6" w:uiPriority="63"/>
+    <w:lsdException w:name="Medium Shading 2 Accent 6" w:uiPriority="64"/>
+    <w:lsdException w:name="Medium List 1 Accent 6" w:uiPriority="65"/>
+    <w:lsdException w:name="Medium List 2 Accent 6" w:uiPriority="66"/>
+    <w:lsdException w:name="Medium Grid 1 Accent 6" w:uiPriority="67"/>
+    <w:lsdException w:name="Medium Grid 2 Accent 6" w:uiPriority="68"/>
+    <w:lsdException w:name="Medium Grid 3 Accent 6" w:uiPriority="69"/>
+    <w:lsdException w:name="Dark List Accent 6" w:uiPriority="70"/>
+    <w:lsdException w:name="Colorful Shading Accent 6" w:uiPriority="71"/>
+    <w:lsdException w:name="Colorful List Accent 6" w:uiPriority="72"/>
+    <w:lsdException w:name="Colorful Grid Accent 6" w:uiPriority="73"/>
+    <w:lsdException w:name="Subtle Emphasis" w:uiPriority="19" w:qFormat="1"/>
+    <w:lsdException w:name="Intense Emphasis" w:uiPriority="21" w:qFormat="1"/>
+    <w:lsdException w:name="Subtle Reference" w:uiPriority="31" w:qFormat="1"/>
+    <w:lsdException w:name="Intense Reference" w:uiPriority="32" w:qFormat="1"/>
+    <w:lsdException w:name="Book Title" w:uiPriority="33" w:qFormat="1"/>
+    <w:lsdException w:name="Bibliography" w:semiHidden="1" w:uiPriority="37" w:unhideWhenUsed="1"/>
+    <w:lsdException w:name="TOC Heading" w:semiHidden="1" w:uiPriority="39" w:unhideWhenUsed="1" w:qFormat="1"/>
+    <w:lsdException w:name="Plain Table 1" w:uiPriority="41"/>
+    <w:lsdException w:name="Plain Table 2" w:uiPriority="42"/>
+    <w:lsdException w:name="Plain Table 3" w:uiPriority="43"/>
+    <w:lsdException w:name="Plain Table 4" w:uiPriority="44"/>
+    <w:lsdException w:name="Plain Table 5" w:uiPriority="45"/>
+    <w:lsdException w:name="Grid Table Light" w:uiPriority="40"/>
+    <w:lsdException w:name="Grid Table 1 Light" w:uiPriority="46"/>
+    <w:lsdException w:name="Grid Table 2" w:uiPriority="47"/>
+    <w:lsdException w:name="Grid Table 3" w:uiPriority="48"/>
+    <w:lsdException w:name="Grid Table 4" w:uiPriority="49"/>
+    <w:lsdException w:name="Grid Table 5 Dark" w:uiPriority="50"/>
+    <w:lsdException w:name="Grid Table 6 Colorful" w:uiPriority="51"/>
+    <w:lsdException w:name="Grid Table 7 Colorful" w:uiPriority="52"/>
+    <w:lsdException w:name="Grid Table 1 Light Accent 1" w:uiPriority="46"/>
+    <w:lsdException w:name="Grid Table 2 Accent 1" w:uiPriority="47"/>
+    <w:lsdException w:name="Grid Table 3 Accent 1" w:uiPriority="48"/>
+    <w:lsdException w:name="Grid Table 4 Accent 1" w:uiPriority="49"/>
+    <w:lsdException w:name="Grid Table 5 Dark Accent 1" w:uiPriority="50"/>
+    <w:lsdException w:name="Grid Table 6 Colorful Accent 1" w:uiPriority="51"/>
+    <w:lsdException w:name="Grid Table 7 Colorful Accent 1" w:uiPriority="52"/>
+    <w:lsdException w:name="Grid Table 1 Light Accent 2" w:uiPriority="46"/>
+    <w:lsdException w:name="Grid Table 2 Accent 2" w:uiPriority="47"/>
+    <w:lsdException w:name="Grid Table 3 Accent 2" w:uiPriority="48"/>
+    <w:lsdException w:name="Grid Table 4 Accent 2" w:uiPriority="49"/>
+    <w:lsdException w:name="Grid Table 5 Dark Accent 2" w:uiPriority="50"/>
+    <w:lsdException w:name="Grid Table 6 Colorful Accent 2" w:uiPriority="51"/>
+    <w:lsdException w:name="Grid Table 7 Colorful Accent 2" w:uiPriority="52"/>
+    <w:lsdException w:name="Grid Table 1 Light Accent 3" w:uiPriority="46"/>
+    <w:lsdException w:name="Grid Table 2 Accent 3" w:uiPriority="47"/>
+    <w:lsdException w:name="Grid Table 3 Accent 3" w:uiPriority="48"/>
+    <w:lsdException w:name="Grid Table 4 Accent 3" w:uiPriority="49"/>
+    <w:lsdException w:name="Grid Table 5 Dark Accent 3" w:uiPriority="50"/>
+    <w:lsdException w:name="Grid Table 6 Colorful Accent 3" w:uiPriority="51"/>
+    <w:lsdException w:name="Grid Table 7 Colorful Accent 3" w:uiPriority="52"/>
+    <w:lsdException w:name="Grid Table 1 Light Accent 4" w:uiPriority="46"/>
+    <w:lsdException w:name="Grid Table 2 Accent 4" w:uiPriority="47"/>
+    <w:lsdException w:name="Grid Table 3 Accent 4" w:uiPriority="48"/>
+    <w:lsdException w:name="Grid Table 4 Accent 4" w:uiPriority="49"/>
+    <w:lsdException w:name="Grid Table 5 Dark Accent 4" w:uiPriority="50"/>
+    <w:lsdException w:name="Grid Table 6 Colorful Accent 4" w:uiPriority="51"/>
+    <w:lsdException w:name="Grid Table 7 Colorful Accent 4" w:uiPriority="52"/>
+    <w:lsdException w:name="Grid Table 1 Light Accent 5" w:uiPriority="46"/>
+    <w:lsdException w:name="Grid Table 2 Accent 5" w:uiPriority="47"/>
+    <w:lsdException w:name="Grid Table 3 Accent 5" w:uiPriority="48"/>
+    <w:lsdException w:name="Grid Table 4 Accent 5" w:uiPriority="49"/>
+    <w:lsdException w:name="Grid Table 5 Dark Accent 5" w:uiPriority="50"/>
+    <w:lsdException w:name="Grid Table 6 Colorful Accent 5" w:uiPriority="51"/>
+    <w:lsdException w:name="Grid Table 7 Colorful Accent 5" w:uiPriority="52"/>
+    <w:lsdException w:name="Grid Table 1 Light Accent 6" w:uiPriority="46"/>
+    <w:lsdException w:name="Grid Table 2 Accent 6" w:uiPriority="47"/>
+    <w:lsdException w:name="Grid Table 3 Accent 6" w:uiPriority="48"/>
+    <w:lsdException w:name="Grid Table 4 Accent 6" w:uiPriority="49"/>
+    <w:lsdException w:name="Grid Table 5 Dark Accent 6" w:uiPriority="50"/>
+    <w:lsdException w:name="Grid Table 6 Colorful Accent 6" w:uiPriority="51"/>
+    <w:lsdException w:name="Grid Table 7 Colorful Accent 6" w:uiPriority="52"/>
+    <w:lsdException w:name="List Table 1 Light" w:uiPriority="46"/>
+    <w:lsdException w:name="List Table 2" w:uiPriority="47"/>
+    <w:lsdException w:name="List Table 3" w:uiPriority="48"/>
+    <w:lsdException w:name="List Table 4" w:uiPriority="49"/>
+    <w:lsdException w:name="List Table 5 Dark" w:uiPriority="50"/>
+    <w:lsdException w:name="List Table 6 Colorful" w:uiPriority="51"/>
+    <w:lsdException w:name="List Table 7 Colorful" w:uiPriority="52"/>
+    <w:lsdException w:name="List Table 1 Light Accent 1" w:uiPriority="46"/>
+    <w:lsdException w:name="List Table 2 Accent 1" w:uiPriority="47"/>
+    <w:lsdException w:name="List Table 3 Accent 1" w:uiPriority="48"/>
+    <w:lsdException w:name="List Table 4 Accent 1" w:uiPriority="49"/>
+    <w:lsdException w:name="List Table 5 Dark Accent 1" w:uiPriority="50"/>
+    <w:lsdException w:name="List Table 6 Colorful Accent 1" w:uiPriority="51"/>
+    <w:lsdException w:name="List Table 7 Colorful Accent 1" w:uiPriority="52"/>
+    <w:lsdException w:name="List Table 1 Light Accent 2" w:uiPriority="46"/>
+    <w:lsdException w:name="List Table 2 Accent 2" w:uiPriority="47"/>
+    <w:lsdException w:name="List Table 3 Accent 2" w:uiPriority="48"/>
+    <w:lsdException w:name="List Table 4 Accent 2" w:uiPriority="49"/>
+    <w:lsdException w:name="List Table 5 Dark Accent 2" w:uiPriority="50"/>
+    <w:lsdException w:name="List Table 6 Colorful Accent 2" w:uiPriority="51"/>
+    <w:lsdException w:name="List Table 7 Colorful Accent 2" w:uiPriority="52"/>
+    <w:lsdException w:name="List Table 1 Light Accent 3" w:uiPriority="46"/>
+    <w:lsdException w:name="List Table 2 Accent 3" w:uiPriority="47"/>
+    <w:lsdException w:name="List Table 3 Accent 3" w:uiPriority="48"/>
+    <w:lsdException w:name="List Table 4 Accent 3" w:uiPriority="49"/>
+    <w:lsdException w:name="List Table 5 Dark Accent 3" w:uiPriority="50"/>
+    <w:lsdException w:name="List Table 6 Colorful Accent 3" w:uiPriority="51"/>
+    <w:lsdException w:name="List Table 7 Colorful Accent 3" w:uiPriority="52"/>
+    <w:lsdException w:name="List Table 1 Light Accent 4" w:uiPriority="46"/>
+    <w:lsdException w:name="List Table 2 Accent 4" w:uiPriority="47"/>
+    <w:lsdException w:name="List Table 3 Accent 4" w:uiPriority="48"/>
+    <w:lsdException w:name="List Table 4 Accent 4" w:uiPriority="49"/>
+    <w:lsdException w:name="List Table 5 Dark Accent 4" w:uiPriority="50"/>
+    <w:lsdException w:name="List Table 6 Colorful Accent 4" w:uiPriority="51"/>
+    <w:lsdException w:name="List Table 7 Colorful Accent 4" w:uiPriority="52"/>
+    <w:lsdException w:name="List Table 1 Light Accent 5" w:uiPriority="46"/>
+    <w:lsdException w:name="List Table 2 Accent 5" w:uiPriority="47"/>
+    <w:lsdException w:name="List Table 3 Accent 5" w:uiPriority="48"/>
+    <w:lsdException w:name="List Table 4 Accent 5" w:uiPriority="49"/>
+    <w:lsdException w:name="List Table 5 Dark Accent 5" w:uiPriority="50"/>
+    <w:lsdException w:name="List Table 6 Colorful Accent 5" w:uiPriority="51"/>
+    <w:lsdException w:name="List Table 7 Colorful Accent 5" w:uiPriority="52"/>
+    <w:lsdException w:name="List Table 1 Light Accent 6" w:uiPriority="46"/>
+    <w:lsdException w:name="List Table 2 Accent 6" w:uiPriority="47"/>
+    <w:lsdException w:name="List Table 3 Accent 6" w:uiPriority="48"/>
+    <w:lsdException w:name="List Table 4 Accent 6" w:uiPriority="49"/>
+    <w:lsdException w:name="List Table 5 Dark Accent 6" w:uiPriority="50"/>
+    <w:lsdException w:name="List Table 6 Colorful Accent 6" w:uiPriority="51"/>
+    <w:lsdException w:name="List Table 7 Colorful Accent 6" w:uiPriority="52"/>
   </w:latentStyles>
   <w:style w:type="paragraph" w:default="1" w:styleId="Normal">
     <w:name w:val="Normal"/>
@@ -7387,7 +7624,6 @@
       <w:spacing w:after="0" w:line="240" w:lineRule="auto"/>
     </w:pPr>
     <w:tblPr>
-      <w:tblInd w:w="0" w:type="dxa"/>
       <w:tblBorders>
         <w:top w:val="single" w:sz="4" w:space="0" w:color="auto"/>
         <w:left w:val="single" w:sz="4" w:space="0" w:color="auto"/>
@@ -7396,12 +7632,6 @@
         <w:insideH w:val="single" w:sz="4" w:space="0" w:color="auto"/>
         <w:insideV w:val="single" w:sz="4" w:space="0" w:color="auto"/>
       </w:tblBorders>
-      <w:tblCellMar>
-        <w:top w:w="0" w:type="dxa"/>
-        <w:left w:w="108" w:type="dxa"/>
-        <w:bottom w:w="0" w:type="dxa"/>
-        <w:right w:w="108" w:type="dxa"/>
-      </w:tblCellMar>
     </w:tblPr>
   </w:style>
   <w:style w:type="table" w:styleId="Grilleclaire">
@@ -7415,7 +7645,6 @@
     <w:tblPr>
       <w:tblStyleRowBandSize w:val="1"/>
       <w:tblStyleColBandSize w:val="1"/>
-      <w:tblInd w:w="0" w:type="dxa"/>
       <w:tblBorders>
         <w:top w:val="single" w:sz="8" w:space="0" w:color="000000" w:themeColor="text1"/>
         <w:left w:val="single" w:sz="8" w:space="0" w:color="000000" w:themeColor="text1"/>
@@ -7424,743 +7653,6 @@
         <w:insideH w:val="single" w:sz="8" w:space="0" w:color="000000" w:themeColor="text1"/>
         <w:insideV w:val="single" w:sz="8" w:space="0" w:color="000000" w:themeColor="text1"/>
       </w:tblBorders>
-      <w:tblCellMar>
-        <w:top w:w="0" w:type="dxa"/>
-        <w:left w:w="108" w:type="dxa"/>
-        <w:bottom w:w="0" w:type="dxa"/>
-        <w:right w:w="108" w:type="dxa"/>
-      </w:tblCellMar>
-    </w:tblPr>
-    <w:tblStylePr w:type="firstRow">
-      <w:pPr>
-        <w:spacing w:before="0" w:after="0" w:line="240" w:lineRule="auto"/>
-      </w:pPr>
-      <w:rPr>
-        <w:rFonts w:asciiTheme="majorHAnsi" w:eastAsiaTheme="majorEastAsia" w:hAnsiTheme="majorHAnsi" w:cstheme="majorBidi"/>
-        <w:b/>
-        <w:bCs/>
-      </w:rPr>
-      <w:tblPr/>
-      <w:tcPr>
-        <w:tcBorders>
-          <w:top w:val="single" w:sz="8" w:space="0" w:color="000000" w:themeColor="text1"/>
-          <w:left w:val="single" w:sz="8" w:space="0" w:color="000000" w:themeColor="text1"/>
-          <w:bottom w:val="single" w:sz="18" w:space="0" w:color="000000" w:themeColor="text1"/>
-          <w:right w:val="single" w:sz="8" w:space="0" w:color="000000" w:themeColor="text1"/>
-          <w:insideH w:val="nil"/>
-          <w:insideV w:val="single" w:sz="8" w:space="0" w:color="000000" w:themeColor="text1"/>
-        </w:tcBorders>
-      </w:tcPr>
-    </w:tblStylePr>
-    <w:tblStylePr w:type="lastRow">
-      <w:pPr>
-        <w:spacing w:before="0" w:after="0" w:line="240" w:lineRule="auto"/>
-      </w:pPr>
-      <w:rPr>
-        <w:rFonts w:asciiTheme="majorHAnsi" w:eastAsiaTheme="majorEastAsia" w:hAnsiTheme="majorHAnsi" w:cstheme="majorBidi"/>
-        <w:b/>
-        <w:bCs/>
-      </w:rPr>
-      <w:tblPr/>
-      <w:tcPr>
-        <w:tcBorders>
-          <w:top w:val="double" w:sz="6" w:space="0" w:color="000000" w:themeColor="text1"/>
-          <w:left w:val="single" w:sz="8" w:space="0" w:color="000000" w:themeColor="text1"/>
-          <w:bottom w:val="single" w:sz="8" w:space="0" w:color="000000" w:themeColor="text1"/>
-          <w:right w:val="single" w:sz="8" w:space="0" w:color="000000" w:themeColor="text1"/>
-          <w:insideH w:val="nil"/>
-          <w:insideV w:val="single" w:sz="8" w:space="0" w:color="000000" w:themeColor="text1"/>
-        </w:tcBorders>
-      </w:tcPr>
-    </w:tblStylePr>
-    <w:tblStylePr w:type="firstCol">
-      <w:rPr>
-        <w:rFonts w:asciiTheme="majorHAnsi" w:eastAsiaTheme="majorEastAsia" w:hAnsiTheme="majorHAnsi" w:cstheme="majorBidi"/>
-        <w:b/>
-        <w:bCs/>
-      </w:rPr>
-    </w:tblStylePr>
-    <w:tblStylePr w:type="lastCol">
-      <w:rPr>
-        <w:rFonts w:asciiTheme="majorHAnsi" w:eastAsiaTheme="majorEastAsia" w:hAnsiTheme="majorHAnsi" w:cstheme="majorBidi"/>
-        <w:b/>
-        <w:bCs/>
-      </w:rPr>
-      <w:tblPr/>
-      <w:tcPr>
-        <w:tcBorders>
-          <w:top w:val="single" w:sz="8" w:space="0" w:color="000000" w:themeColor="text1"/>
-          <w:left w:val="single" w:sz="8" w:space="0" w:color="000000" w:themeColor="text1"/>
-          <w:bottom w:val="single" w:sz="8" w:space="0" w:color="000000" w:themeColor="text1"/>
-          <w:right w:val="single" w:sz="8" w:space="0" w:color="000000" w:themeColor="text1"/>
-        </w:tcBorders>
-      </w:tcPr>
-    </w:tblStylePr>
-    <w:tblStylePr w:type="band1Vert">
-      <w:tblPr/>
-      <w:tcPr>
-        <w:tcBorders>
-          <w:top w:val="single" w:sz="8" w:space="0" w:color="000000" w:themeColor="text1"/>
-          <w:left w:val="single" w:sz="8" w:space="0" w:color="000000" w:themeColor="text1"/>
-          <w:bottom w:val="single" w:sz="8" w:space="0" w:color="000000" w:themeColor="text1"/>
-          <w:right w:val="single" w:sz="8" w:space="0" w:color="000000" w:themeColor="text1"/>
-        </w:tcBorders>
-        <w:shd w:val="clear" w:color="auto" w:fill="C0C0C0" w:themeFill="text1" w:themeFillTint="3F"/>
-      </w:tcPr>
-    </w:tblStylePr>
-    <w:tblStylePr w:type="band1Horz">
-      <w:tblPr/>
-      <w:tcPr>
-        <w:tcBorders>
-          <w:top w:val="single" w:sz="8" w:space="0" w:color="000000" w:themeColor="text1"/>
-          <w:left w:val="single" w:sz="8" w:space="0" w:color="000000" w:themeColor="text1"/>
-          <w:bottom w:val="single" w:sz="8" w:space="0" w:color="000000" w:themeColor="text1"/>
-          <w:right w:val="single" w:sz="8" w:space="0" w:color="000000" w:themeColor="text1"/>
-          <w:insideV w:val="single" w:sz="8" w:space="0" w:color="000000" w:themeColor="text1"/>
-        </w:tcBorders>
-        <w:shd w:val="clear" w:color="auto" w:fill="C0C0C0" w:themeFill="text1" w:themeFillTint="3F"/>
-      </w:tcPr>
-    </w:tblStylePr>
-    <w:tblStylePr w:type="band2Horz">
-      <w:tblPr/>
-      <w:tcPr>
-        <w:tcBorders>
-          <w:top w:val="single" w:sz="8" w:space="0" w:color="000000" w:themeColor="text1"/>
-          <w:left w:val="single" w:sz="8" w:space="0" w:color="000000" w:themeColor="text1"/>
-          <w:bottom w:val="single" w:sz="8" w:space="0" w:color="000000" w:themeColor="text1"/>
-          <w:right w:val="single" w:sz="8" w:space="0" w:color="000000" w:themeColor="text1"/>
-          <w:insideV w:val="single" w:sz="8" w:space="0" w:color="000000" w:themeColor="text1"/>
-        </w:tcBorders>
-      </w:tcPr>
-    </w:tblStylePr>
-  </w:style>
-  <w:style w:type="paragraph" w:customStyle="1" w:styleId="Normal1">
-    <w:name w:val="Normal1"/>
-    <w:rsid w:val="007D7315"/>
-    <w:pPr>
-      <w:spacing w:after="0"/>
-    </w:pPr>
-    <w:rPr>
-      <w:rFonts w:ascii="Arial" w:eastAsia="Arial" w:hAnsi="Arial" w:cs="Arial"/>
-      <w:color w:val="000000"/>
-      <w:lang w:eastAsia="fr-FR"/>
-    </w:rPr>
-  </w:style>
-  <w:style w:type="character" w:customStyle="1" w:styleId="Titre3Car">
-    <w:name w:val="Titre 3 Car"/>
-    <w:basedOn w:val="Policepardfaut"/>
-    <w:link w:val="Titre3"/>
-    <w:uiPriority w:val="9"/>
-    <w:rsid w:val="008332DE"/>
-    <w:rPr>
-      <w:rFonts w:asciiTheme="majorHAnsi" w:eastAsiaTheme="majorEastAsia" w:hAnsiTheme="majorHAnsi" w:cstheme="majorBidi"/>
-      <w:b/>
-      <w:bCs/>
-      <w:color w:val="4F81BD" w:themeColor="accent1"/>
-      <w:sz w:val="24"/>
-    </w:rPr>
-  </w:style>
-  <w:style w:type="character" w:customStyle="1" w:styleId="apple-converted-space">
-    <w:name w:val="apple-converted-space"/>
-    <w:basedOn w:val="Policepardfaut"/>
-    <w:rsid w:val="004449D5"/>
-  </w:style>
-  <w:style w:type="character" w:styleId="Lienhypertexte">
-    <w:name w:val="Hyperlink"/>
-    <w:basedOn w:val="Policepardfaut"/>
-    <w:uiPriority w:val="99"/>
-    <w:unhideWhenUsed/>
-    <w:rsid w:val="004449D5"/>
-    <w:rPr>
-      <w:color w:val="0000FF"/>
-      <w:u w:val="single"/>
-    </w:rPr>
-  </w:style>
-</w:styles>
-</file>
-
-<file path=word/stylesWithEffects.xml><?xml version="1.0" encoding="utf-8"?>
-<w:styles xmlns:wpc="http://schemas.microsoft.com/office/word/2010/wordprocessingCanvas" xmlns:mc="http://schemas.openxmlformats.org/markup-compatibility/2006" xmlns:o="urn:schemas-microsoft-com:office:office" xmlns:r="http://schemas.openxmlformats.org/officeDocument/2006/relationships" xmlns:m="http://schemas.openxmlformats.org/officeDocument/2006/math" xmlns:v="urn:schemas-microsoft-com:vml" xmlns:wp14="http://schemas.microsoft.com/office/word/2010/wordprocessingDrawing" xmlns:wp="http://schemas.openxmlformats.org/drawingml/2006/wordprocessingDrawing" xmlns:w10="urn:schemas-microsoft-com:office:word" xmlns:w="http://schemas.openxmlformats.org/wordprocessingml/2006/main" xmlns:w14="http://schemas.microsoft.com/office/word/2010/wordml" xmlns:wpg="http://schemas.microsoft.com/office/word/2010/wordprocessingGroup" xmlns:wpi="http://schemas.microsoft.com/office/word/2010/wordprocessingInk" xmlns:wne="http://schemas.microsoft.com/office/word/2006/wordml" xmlns:wps="http://schemas.microsoft.com/office/word/2010/wordprocessingShape" mc:Ignorable="w14 wp14">
-  <w:docDefaults>
-    <w:rPrDefault>
-      <w:rPr>
-        <w:rFonts w:asciiTheme="minorHAnsi" w:eastAsiaTheme="minorHAnsi" w:hAnsiTheme="minorHAnsi" w:cstheme="minorBidi"/>
-        <w:sz w:val="22"/>
-        <w:szCs w:val="22"/>
-        <w:lang w:val="fr-FR" w:eastAsia="en-US" w:bidi="ar-SA"/>
-      </w:rPr>
-    </w:rPrDefault>
-    <w:pPrDefault>
-      <w:pPr>
-        <w:spacing w:after="200" w:line="276" w:lineRule="auto"/>
-      </w:pPr>
-    </w:pPrDefault>
-  </w:docDefaults>
-  <w:latentStyles w:defLockedState="0" w:defUIPriority="99" w:defSemiHidden="1" w:defUnhideWhenUsed="1" w:defQFormat="0" w:count="267">
-    <w:lsdException w:name="Normal" w:semiHidden="0" w:uiPriority="0" w:unhideWhenUsed="0" w:qFormat="1"/>
-    <w:lsdException w:name="heading 1" w:semiHidden="0" w:uiPriority="9" w:unhideWhenUsed="0" w:qFormat="1"/>
-    <w:lsdException w:name="heading 2" w:uiPriority="9" w:qFormat="1"/>
-    <w:lsdException w:name="heading 3" w:uiPriority="9" w:qFormat="1"/>
-    <w:lsdException w:name="heading 4" w:uiPriority="9" w:qFormat="1"/>
-    <w:lsdException w:name="heading 5" w:uiPriority="9" w:qFormat="1"/>
-    <w:lsdException w:name="heading 6" w:uiPriority="9" w:qFormat="1"/>
-    <w:lsdException w:name="heading 7" w:uiPriority="9" w:qFormat="1"/>
-    <w:lsdException w:name="heading 8" w:uiPriority="9" w:qFormat="1"/>
-    <w:lsdException w:name="heading 9" w:uiPriority="9" w:qFormat="1"/>
-    <w:lsdException w:name="toc 1" w:uiPriority="39"/>
-    <w:lsdException w:name="toc 2" w:uiPriority="39"/>
-    <w:lsdException w:name="toc 3" w:uiPriority="39"/>
-    <w:lsdException w:name="toc 4" w:uiPriority="39"/>
-    <w:lsdException w:name="toc 5" w:uiPriority="39"/>
-    <w:lsdException w:name="toc 6" w:uiPriority="39"/>
-    <w:lsdException w:name="toc 7" w:uiPriority="39"/>
-    <w:lsdException w:name="toc 8" w:uiPriority="39"/>
-    <w:lsdException w:name="toc 9" w:uiPriority="39"/>
-    <w:lsdException w:name="caption" w:uiPriority="35" w:qFormat="1"/>
-    <w:lsdException w:name="Title" w:semiHidden="0" w:uiPriority="10" w:unhideWhenUsed="0" w:qFormat="1"/>
-    <w:lsdException w:name="Default Paragraph Font" w:uiPriority="1"/>
-    <w:lsdException w:name="Subtitle" w:semiHidden="0" w:uiPriority="11" w:unhideWhenUsed="0" w:qFormat="1"/>
-    <w:lsdException w:name="Strong" w:semiHidden="0" w:uiPriority="22" w:unhideWhenUsed="0" w:qFormat="1"/>
-    <w:lsdException w:name="Emphasis" w:semiHidden="0" w:uiPriority="20" w:unhideWhenUsed="0" w:qFormat="1"/>
-    <w:lsdException w:name="Table Grid" w:semiHidden="0" w:uiPriority="59" w:unhideWhenUsed="0"/>
-    <w:lsdException w:name="Placeholder Text" w:unhideWhenUsed="0"/>
-    <w:lsdException w:name="No Spacing" w:semiHidden="0" w:uiPriority="1" w:unhideWhenUsed="0" w:qFormat="1"/>
-    <w:lsdException w:name="Light Shading" w:semiHidden="0" w:uiPriority="60" w:unhideWhenUsed="0"/>
-    <w:lsdException w:name="Light List" w:semiHidden="0" w:uiPriority="61" w:unhideWhenUsed="0"/>
-    <w:lsdException w:name="Light Grid" w:semiHidden="0" w:uiPriority="62" w:unhideWhenUsed="0"/>
-    <w:lsdException w:name="Medium Shading 1" w:semiHidden="0" w:uiPriority="63" w:unhideWhenUsed="0"/>
-    <w:lsdException w:name="Medium Shading 2" w:semiHidden="0" w:uiPriority="64" w:unhideWhenUsed="0"/>
-    <w:lsdException w:name="Medium List 1" w:semiHidden="0" w:uiPriority="65" w:unhideWhenUsed="0"/>
-    <w:lsdException w:name="Medium List 2" w:semiHidden="0" w:uiPriority="66" w:unhideWhenUsed="0"/>
-    <w:lsdException w:name="Medium Grid 1" w:semiHidden="0" w:uiPriority="67" w:unhideWhenUsed="0"/>
-    <w:lsdException w:name="Medium Grid 2" w:semiHidden="0" w:uiPriority="68" w:unhideWhenUsed="0"/>
-    <w:lsdException w:name="Medium Grid 3" w:semiHidden="0" w:uiPriority="69" w:unhideWhenUsed="0"/>
-    <w:lsdException w:name="Dark List" w:semiHidden="0" w:uiPriority="70" w:unhideWhenUsed="0"/>
-    <w:lsdException w:name="Colorful Shading" w:semiHidden="0" w:uiPriority="71" w:unhideWhenUsed="0"/>
-    <w:lsdException w:name="Colorful List" w:semiHidden="0" w:uiPriority="72" w:unhideWhenUsed="0"/>
-    <w:lsdException w:name="Colorful Grid" w:semiHidden="0" w:uiPriority="73" w:unhideWhenUsed="0"/>
-    <w:lsdException w:name="Light Shading Accent 1" w:semiHidden="0" w:uiPriority="60" w:unhideWhenUsed="0"/>
-    <w:lsdException w:name="Light List Accent 1" w:semiHidden="0" w:uiPriority="61" w:unhideWhenUsed="0"/>
-    <w:lsdException w:name="Light Grid Accent 1" w:semiHidden="0" w:uiPriority="62" w:unhideWhenUsed="0"/>
-    <w:lsdException w:name="Medium Shading 1 Accent 1" w:semiHidden="0" w:uiPriority="63" w:unhideWhenUsed="0"/>
-    <w:lsdException w:name="Medium Shading 2 Accent 1" w:semiHidden="0" w:uiPriority="64" w:unhideWhenUsed="0"/>
-    <w:lsdException w:name="Medium List 1 Accent 1" w:semiHidden="0" w:uiPriority="65" w:unhideWhenUsed="0"/>
-    <w:lsdException w:name="Revision" w:unhideWhenUsed="0"/>
-    <w:lsdException w:name="List Paragraph" w:semiHidden="0" w:uiPriority="34" w:unhideWhenUsed="0" w:qFormat="1"/>
-    <w:lsdException w:name="Quote" w:semiHidden="0" w:uiPriority="29" w:unhideWhenUsed="0" w:qFormat="1"/>
-    <w:lsdException w:name="Intense Quote" w:semiHidden="0" w:uiPriority="30" w:unhideWhenUsed="0" w:qFormat="1"/>
-    <w:lsdException w:name="Medium List 2 Accent 1" w:semiHidden="0" w:uiPriority="66" w:unhideWhenUsed="0"/>
-    <w:lsdException w:name="Medium Grid 1 Accent 1" w:semiHidden="0" w:uiPriority="67" w:unhideWhenUsed="0"/>
-    <w:lsdException w:name="Medium Grid 2 Accent 1" w:semiHidden="0" w:uiPriority="68" w:unhideWhenUsed="0"/>
-    <w:lsdException w:name="Medium Grid 3 Accent 1" w:semiHidden="0" w:uiPriority="69" w:unhideWhenUsed="0"/>
-    <w:lsdException w:name="Dark List Accent 1" w:semiHidden="0" w:uiPriority="70" w:unhideWhenUsed="0"/>
-    <w:lsdException w:name="Colorful Shading Accent 1" w:semiHidden="0" w:uiPriority="71" w:unhideWhenUsed="0"/>
-    <w:lsdException w:name="Colorful List Accent 1" w:semiHidden="0" w:uiPriority="72" w:unhideWhenUsed="0"/>
-    <w:lsdException w:name="Colorful Grid Accent 1" w:semiHidden="0" w:uiPriority="73" w:unhideWhenUsed="0"/>
-    <w:lsdException w:name="Light Shading Accent 2" w:semiHidden="0" w:uiPriority="60" w:unhideWhenUsed="0"/>
-    <w:lsdException w:name="Light List Accent 2" w:semiHidden="0" w:uiPriority="61" w:unhideWhenUsed="0"/>
-    <w:lsdException w:name="Light Grid Accent 2" w:semiHidden="0" w:uiPriority="62" w:unhideWhenUsed="0"/>
-    <w:lsdException w:name="Medium Shading 1 Accent 2" w:semiHidden="0" w:uiPriority="63" w:unhideWhenUsed="0"/>
-    <w:lsdException w:name="Medium Shading 2 Accent 2" w:semiHidden="0" w:uiPriority="64" w:unhideWhenUsed="0"/>
-    <w:lsdException w:name="Medium List 1 Accent 2" w:semiHidden="0" w:uiPriority="65" w:unhideWhenUsed="0"/>
-    <w:lsdException w:name="Medium List 2 Accent 2" w:semiHidden="0" w:uiPriority="66" w:unhideWhenUsed="0"/>
-    <w:lsdException w:name="Medium Grid 1 Accent 2" w:semiHidden="0" w:uiPriority="67" w:unhideWhenUsed="0"/>
-    <w:lsdException w:name="Medium Grid 2 Accent 2" w:semiHidden="0" w:uiPriority="68" w:unhideWhenUsed="0"/>
-    <w:lsdException w:name="Medium Grid 3 Accent 2" w:semiHidden="0" w:uiPriority="69" w:unhideWhenUsed="0"/>
-    <w:lsdException w:name="Dark List Accent 2" w:semiHidden="0" w:uiPriority="70" w:unhideWhenUsed="0"/>
-    <w:lsdException w:name="Colorful Shading Accent 2" w:semiHidden="0" w:uiPriority="71" w:unhideWhenUsed="0"/>
-    <w:lsdException w:name="Colorful List Accent 2" w:semiHidden="0" w:uiPriority="72" w:unhideWhenUsed="0"/>
-    <w:lsdException w:name="Colorful Grid Accent 2" w:semiHidden="0" w:uiPriority="73" w:unhideWhenUsed="0"/>
-    <w:lsdException w:name="Light Shading Accent 3" w:semiHidden="0" w:uiPriority="60" w:unhideWhenUsed="0"/>
-    <w:lsdException w:name="Light List Accent 3" w:semiHidden="0" w:uiPriority="61" w:unhideWhenUsed="0"/>
-    <w:lsdException w:name="Light Grid Accent 3" w:semiHidden="0" w:uiPriority="62" w:unhideWhenUsed="0"/>
-    <w:lsdException w:name="Medium Shading 1 Accent 3" w:semiHidden="0" w:uiPriority="63" w:unhideWhenUsed="0"/>
-    <w:lsdException w:name="Medium Shading 2 Accent 3" w:semiHidden="0" w:uiPriority="64" w:unhideWhenUsed="0"/>
-    <w:lsdException w:name="Medium List 1 Accent 3" w:semiHidden="0" w:uiPriority="65" w:unhideWhenUsed="0"/>
-    <w:lsdException w:name="Medium List 2 Accent 3" w:semiHidden="0" w:uiPriority="66" w:unhideWhenUsed="0"/>
-    <w:lsdException w:name="Medium Grid 1 Accent 3" w:semiHidden="0" w:uiPriority="67" w:unhideWhenUsed="0"/>
-    <w:lsdException w:name="Medium Grid 2 Accent 3" w:semiHidden="0" w:uiPriority="68" w:unhideWhenUsed="0"/>
-    <w:lsdException w:name="Medium Grid 3 Accent 3" w:semiHidden="0" w:uiPriority="69" w:unhideWhenUsed="0"/>
-    <w:lsdException w:name="Dark List Accent 3" w:semiHidden="0" w:uiPriority="70" w:unhideWhenUsed="0"/>
-    <w:lsdException w:name="Colorful Shading Accent 3" w:semiHidden="0" w:uiPriority="71" w:unhideWhenUsed="0"/>
-    <w:lsdException w:name="Colorful List Accent 3" w:semiHidden="0" w:uiPriority="72" w:unhideWhenUsed="0"/>
-    <w:lsdException w:name="Colorful Grid Accent 3" w:semiHidden="0" w:uiPriority="73" w:unhideWhenUsed="0"/>
-    <w:lsdException w:name="Light Shading Accent 4" w:semiHidden="0" w:uiPriority="60" w:unhideWhenUsed="0"/>
-    <w:lsdException w:name="Light List Accent 4" w:semiHidden="0" w:uiPriority="61" w:unhideWhenUsed="0"/>
-    <w:lsdException w:name="Light Grid Accent 4" w:semiHidden="0" w:uiPriority="62" w:unhideWhenUsed="0"/>
-    <w:lsdException w:name="Medium Shading 1 Accent 4" w:semiHidden="0" w:uiPriority="63" w:unhideWhenUsed="0"/>
-    <w:lsdException w:name="Medium Shading 2 Accent 4" w:semiHidden="0" w:uiPriority="64" w:unhideWhenUsed="0"/>
-    <w:lsdException w:name="Medium List 1 Accent 4" w:semiHidden="0" w:uiPriority="65" w:unhideWhenUsed="0"/>
-    <w:lsdException w:name="Medium List 2 Accent 4" w:semiHidden="0" w:uiPriority="66" w:unhideWhenUsed="0"/>
-    <w:lsdException w:name="Medium Grid 1 Accent 4" w:semiHidden="0" w:uiPriority="67" w:unhideWhenUsed="0"/>
-    <w:lsdException w:name="Medium Grid 2 Accent 4" w:semiHidden="0" w:uiPriority="68" w:unhideWhenUsed="0"/>
-    <w:lsdException w:name="Medium Grid 3 Accent 4" w:semiHidden="0" w:uiPriority="69" w:unhideWhenUsed="0"/>
-    <w:lsdException w:name="Dark List Accent 4" w:semiHidden="0" w:uiPriority="70" w:unhideWhenUsed="0"/>
-    <w:lsdException w:name="Colorful Shading Accent 4" w:semiHidden="0" w:uiPriority="71" w:unhideWhenUsed="0"/>
-    <w:lsdException w:name="Colorful List Accent 4" w:semiHidden="0" w:uiPriority="72" w:unhideWhenUsed="0"/>
-    <w:lsdException w:name="Colorful Grid Accent 4" w:semiHidden="0" w:uiPriority="73" w:unhideWhenUsed="0"/>
-    <w:lsdException w:name="Light Shading Accent 5" w:semiHidden="0" w:uiPriority="60" w:unhideWhenUsed="0"/>
-    <w:lsdException w:name="Light List Accent 5" w:semiHidden="0" w:uiPriority="61" w:unhideWhenUsed="0"/>
-    <w:lsdException w:name="Light Grid Accent 5" w:semiHidden="0" w:uiPriority="62" w:unhideWhenUsed="0"/>
-    <w:lsdException w:name="Medium Shading 1 Accent 5" w:semiHidden="0" w:uiPriority="63" w:unhideWhenUsed="0"/>
-    <w:lsdException w:name="Medium Shading 2 Accent 5" w:semiHidden="0" w:uiPriority="64" w:unhideWhenUsed="0"/>
-    <w:lsdException w:name="Medium List 1 Accent 5" w:semiHidden="0" w:uiPriority="65" w:unhideWhenUsed="0"/>
-    <w:lsdException w:name="Medium List 2 Accent 5" w:semiHidden="0" w:uiPriority="66" w:unhideWhenUsed="0"/>
-    <w:lsdException w:name="Medium Grid 1 Accent 5" w:semiHidden="0" w:uiPriority="67" w:unhideWhenUsed="0"/>
-    <w:lsdException w:name="Medium Grid 2 Accent 5" w:semiHidden="0" w:uiPriority="68" w:unhideWhenUsed="0"/>
-    <w:lsdException w:name="Medium Grid 3 Accent 5" w:semiHidden="0" w:uiPriority="69" w:unhideWhenUsed="0"/>
-    <w:lsdException w:name="Dark List Accent 5" w:semiHidden="0" w:uiPriority="70" w:unhideWhenUsed="0"/>
-    <w:lsdException w:name="Colorful Shading Accent 5" w:semiHidden="0" w:uiPriority="71" w:unhideWhenUsed="0"/>
-    <w:lsdException w:name="Colorful List Accent 5" w:semiHidden="0" w:uiPriority="72" w:unhideWhenUsed="0"/>
-    <w:lsdException w:name="Colorful Grid Accent 5" w:semiHidden="0" w:uiPriority="73" w:unhideWhenUsed="0"/>
-    <w:lsdException w:name="Light Shading Accent 6" w:semiHidden="0" w:uiPriority="60" w:unhideWhenUsed="0"/>
-    <w:lsdException w:name="Light List Accent 6" w:semiHidden="0" w:uiPriority="61" w:unhideWhenUsed="0"/>
-    <w:lsdException w:name="Light Grid Accent 6" w:semiHidden="0" w:uiPriority="62" w:unhideWhenUsed="0"/>
-    <w:lsdException w:name="Medium Shading 1 Accent 6" w:semiHidden="0" w:uiPriority="63" w:unhideWhenUsed="0"/>
-    <w:lsdException w:name="Medium Shading 2 Accent 6" w:semiHidden="0" w:uiPriority="64" w:unhideWhenUsed="0"/>
-    <w:lsdException w:name="Medium List 1 Accent 6" w:semiHidden="0" w:uiPriority="65" w:unhideWhenUsed="0"/>
-    <w:lsdException w:name="Medium List 2 Accent 6" w:semiHidden="0" w:uiPriority="66" w:unhideWhenUsed="0"/>
-    <w:lsdException w:name="Medium Grid 1 Accent 6" w:semiHidden="0" w:uiPriority="67" w:unhideWhenUsed="0"/>
-    <w:lsdException w:name="Medium Grid 2 Accent 6" w:semiHidden="0" w:uiPriority="68" w:unhideWhenUsed="0"/>
-    <w:lsdException w:name="Medium Grid 3 Accent 6" w:semiHidden="0" w:uiPriority="69" w:unhideWhenUsed="0"/>
-    <w:lsdException w:name="Dark List Accent 6" w:semiHidden="0" w:uiPriority="70" w:unhideWhenUsed="0"/>
-    <w:lsdException w:name="Colorful Shading Accent 6" w:semiHidden="0" w:uiPriority="71" w:unhideWhenUsed="0"/>
-    <w:lsdException w:name="Colorful List Accent 6" w:semiHidden="0" w:uiPriority="72" w:unhideWhenUsed="0"/>
-    <w:lsdException w:name="Colorful Grid Accent 6" w:semiHidden="0" w:uiPriority="73" w:unhideWhenUsed="0"/>
-    <w:lsdException w:name="Subtle Emphasis" w:semiHidden="0" w:uiPriority="19" w:unhideWhenUsed="0" w:qFormat="1"/>
-    <w:lsdException w:name="Intense Emphasis" w:semiHidden="0" w:uiPriority="21" w:unhideWhenUsed="0" w:qFormat="1"/>
-    <w:lsdException w:name="Subtle Reference" w:semiHidden="0" w:uiPriority="31" w:unhideWhenUsed="0" w:qFormat="1"/>
-    <w:lsdException w:name="Intense Reference" w:semiHidden="0" w:uiPriority="32" w:unhideWhenUsed="0" w:qFormat="1"/>
-    <w:lsdException w:name="Book Title" w:semiHidden="0" w:uiPriority="33" w:unhideWhenUsed="0" w:qFormat="1"/>
-    <w:lsdException w:name="Bibliography" w:uiPriority="37"/>
-    <w:lsdException w:name="TOC Heading" w:uiPriority="39" w:qFormat="1"/>
-  </w:latentStyles>
-  <w:style w:type="paragraph" w:default="1" w:styleId="Normal">
-    <w:name w:val="Normal"/>
-    <w:qFormat/>
-    <w:rsid w:val="00D17D83"/>
-    <w:pPr>
-      <w:spacing w:line="360" w:lineRule="auto"/>
-      <w:jc w:val="both"/>
-    </w:pPr>
-    <w:rPr>
-      <w:sz w:val="24"/>
-    </w:rPr>
-  </w:style>
-  <w:style w:type="paragraph" w:styleId="Titre1">
-    <w:name w:val="heading 1"/>
-    <w:basedOn w:val="Grandtitre"/>
-    <w:next w:val="Normal"/>
-    <w:link w:val="Titre1Car"/>
-    <w:uiPriority w:val="9"/>
-    <w:qFormat/>
-    <w:rsid w:val="00CA2610"/>
-    <w:pPr>
-      <w:outlineLvl w:val="0"/>
-    </w:pPr>
-  </w:style>
-  <w:style w:type="paragraph" w:styleId="Titre2">
-    <w:name w:val="heading 2"/>
-    <w:basedOn w:val="Normal"/>
-    <w:next w:val="Normal"/>
-    <w:link w:val="Titre2Car"/>
-    <w:uiPriority w:val="9"/>
-    <w:unhideWhenUsed/>
-    <w:qFormat/>
-    <w:rsid w:val="002B43AC"/>
-    <w:pPr>
-      <w:keepNext/>
-      <w:keepLines/>
-      <w:spacing w:before="200" w:after="0"/>
-      <w:outlineLvl w:val="1"/>
-    </w:pPr>
-    <w:rPr>
-      <w:rFonts w:asciiTheme="majorHAnsi" w:eastAsiaTheme="majorEastAsia" w:hAnsiTheme="majorHAnsi" w:cstheme="majorBidi"/>
-      <w:b/>
-      <w:bCs/>
-      <w:color w:val="4F81BD" w:themeColor="accent1"/>
-      <w:sz w:val="28"/>
-      <w:szCs w:val="26"/>
-      <w:u w:val="single"/>
-    </w:rPr>
-  </w:style>
-  <w:style w:type="paragraph" w:styleId="Titre3">
-    <w:name w:val="heading 3"/>
-    <w:basedOn w:val="Normal"/>
-    <w:next w:val="Normal"/>
-    <w:link w:val="Titre3Car"/>
-    <w:uiPriority w:val="9"/>
-    <w:unhideWhenUsed/>
-    <w:qFormat/>
-    <w:rsid w:val="008332DE"/>
-    <w:pPr>
-      <w:keepNext/>
-      <w:keepLines/>
-      <w:spacing w:before="200" w:after="0"/>
-      <w:outlineLvl w:val="2"/>
-    </w:pPr>
-    <w:rPr>
-      <w:rFonts w:asciiTheme="majorHAnsi" w:eastAsiaTheme="majorEastAsia" w:hAnsiTheme="majorHAnsi" w:cstheme="majorBidi"/>
-      <w:b/>
-      <w:bCs/>
-      <w:color w:val="4F81BD" w:themeColor="accent1"/>
-    </w:rPr>
-  </w:style>
-  <w:style w:type="character" w:default="1" w:styleId="Policepardfaut">
-    <w:name w:val="Default Paragraph Font"/>
-    <w:uiPriority w:val="1"/>
-    <w:semiHidden/>
-    <w:unhideWhenUsed/>
-  </w:style>
-  <w:style w:type="table" w:default="1" w:styleId="TableauNormal">
-    <w:name w:val="Normal Table"/>
-    <w:uiPriority w:val="99"/>
-    <w:semiHidden/>
-    <w:unhideWhenUsed/>
-    <w:tblPr>
-      <w:tblInd w:w="0" w:type="dxa"/>
-      <w:tblCellMar>
-        <w:top w:w="0" w:type="dxa"/>
-        <w:left w:w="108" w:type="dxa"/>
-        <w:bottom w:w="0" w:type="dxa"/>
-        <w:right w:w="108" w:type="dxa"/>
-      </w:tblCellMar>
-    </w:tblPr>
-  </w:style>
-  <w:style w:type="numbering" w:default="1" w:styleId="Aucuneliste">
-    <w:name w:val="No List"/>
-    <w:uiPriority w:val="99"/>
-    <w:semiHidden/>
-    <w:unhideWhenUsed/>
-  </w:style>
-  <w:style w:type="paragraph" w:styleId="Sansinterligne">
-    <w:name w:val="No Spacing"/>
-    <w:link w:val="SansinterligneCar"/>
-    <w:uiPriority w:val="1"/>
-    <w:qFormat/>
-    <w:rsid w:val="002056F3"/>
-    <w:pPr>
-      <w:spacing w:after="0" w:line="240" w:lineRule="auto"/>
-    </w:pPr>
-    <w:rPr>
-      <w:rFonts w:eastAsiaTheme="minorEastAsia"/>
-      <w:lang w:eastAsia="fr-FR"/>
-    </w:rPr>
-  </w:style>
-  <w:style w:type="character" w:customStyle="1" w:styleId="SansinterligneCar">
-    <w:name w:val="Sans interligne Car"/>
-    <w:basedOn w:val="Policepardfaut"/>
-    <w:link w:val="Sansinterligne"/>
-    <w:uiPriority w:val="1"/>
-    <w:rsid w:val="002056F3"/>
-    <w:rPr>
-      <w:rFonts w:eastAsiaTheme="minorEastAsia"/>
-      <w:lang w:eastAsia="fr-FR"/>
-    </w:rPr>
-  </w:style>
-  <w:style w:type="paragraph" w:styleId="Textedebulles">
-    <w:name w:val="Balloon Text"/>
-    <w:basedOn w:val="Normal"/>
-    <w:link w:val="TextedebullesCar"/>
-    <w:uiPriority w:val="99"/>
-    <w:semiHidden/>
-    <w:unhideWhenUsed/>
-    <w:rsid w:val="002056F3"/>
-    <w:pPr>
-      <w:spacing w:after="0" w:line="240" w:lineRule="auto"/>
-    </w:pPr>
-    <w:rPr>
-      <w:rFonts w:ascii="Tahoma" w:hAnsi="Tahoma" w:cs="Tahoma"/>
-      <w:sz w:val="16"/>
-      <w:szCs w:val="16"/>
-    </w:rPr>
-  </w:style>
-  <w:style w:type="character" w:customStyle="1" w:styleId="TextedebullesCar">
-    <w:name w:val="Texte de bulles Car"/>
-    <w:basedOn w:val="Policepardfaut"/>
-    <w:link w:val="Textedebulles"/>
-    <w:uiPriority w:val="99"/>
-    <w:semiHidden/>
-    <w:rsid w:val="002056F3"/>
-    <w:rPr>
-      <w:rFonts w:ascii="Tahoma" w:hAnsi="Tahoma" w:cs="Tahoma"/>
-      <w:sz w:val="16"/>
-      <w:szCs w:val="16"/>
-    </w:rPr>
-  </w:style>
-  <w:style w:type="paragraph" w:styleId="Paragraphedeliste">
-    <w:name w:val="List Paragraph"/>
-    <w:basedOn w:val="Normal"/>
-    <w:uiPriority w:val="34"/>
-    <w:qFormat/>
-    <w:rsid w:val="000B77A4"/>
-    <w:pPr>
-      <w:ind w:left="720"/>
-      <w:contextualSpacing/>
-    </w:pPr>
-  </w:style>
-  <w:style w:type="paragraph" w:customStyle="1" w:styleId="Grandtitre">
-    <w:name w:val="Grand titre"/>
-    <w:basedOn w:val="Normal"/>
-    <w:link w:val="GrandtitreCar"/>
-    <w:qFormat/>
-    <w:rsid w:val="000B77A4"/>
-    <w:pPr>
-      <w:jc w:val="center"/>
-    </w:pPr>
-    <w:rPr>
-      <w:b/>
-      <w:sz w:val="56"/>
-      <w14:shadow w14:blurRad="55003" w14:dist="50800" w14:dir="5400000" w14:sx="100000" w14:sy="100000" w14:kx="0" w14:ky="0" w14:algn="tl">
-        <w14:srgbClr w14:val="000000">
-          <w14:alpha w14:val="67000"/>
-        </w14:srgbClr>
-      </w14:shadow>
-      <w14:textOutline w14:w="8890" w14:cap="flat" w14:cmpd="sng" w14:algn="ctr">
-        <w14:solidFill>
-          <w14:schemeClr w14:val="accent1">
-            <w14:tint w14:val="3000"/>
-          </w14:schemeClr>
-        </w14:solidFill>
-        <w14:prstDash w14:val="solid"/>
-        <w14:miter w14:lim="0"/>
-      </w14:textOutline>
-      <w14:textFill>
-        <w14:gradFill>
-          <w14:gsLst>
-            <w14:gs w14:pos="10000">
-              <w14:schemeClr w14:val="accent1">
-                <w14:tint w14:val="63000"/>
-                <w14:sat w14:val="105000"/>
-              </w14:schemeClr>
-            </w14:gs>
-            <w14:gs w14:pos="90000">
-              <w14:schemeClr w14:val="accent1">
-                <w14:shade w14:val="50000"/>
-                <w14:satMod w14:val="100000"/>
-              </w14:schemeClr>
-            </w14:gs>
-          </w14:gsLst>
-          <w14:lin w14:ang="5400000" w14:scaled="0"/>
-        </w14:gradFill>
-      </w14:textFill>
-    </w:rPr>
-  </w:style>
-  <w:style w:type="paragraph" w:styleId="En-tte">
-    <w:name w:val="header"/>
-    <w:basedOn w:val="Normal"/>
-    <w:link w:val="En-tteCar"/>
-    <w:uiPriority w:val="99"/>
-    <w:unhideWhenUsed/>
-    <w:rsid w:val="00C65314"/>
-    <w:pPr>
-      <w:tabs>
-        <w:tab w:val="center" w:pos="4536"/>
-        <w:tab w:val="right" w:pos="9072"/>
-      </w:tabs>
-      <w:spacing w:after="0" w:line="240" w:lineRule="auto"/>
-    </w:pPr>
-  </w:style>
-  <w:style w:type="character" w:customStyle="1" w:styleId="GrandtitreCar">
-    <w:name w:val="Grand titre Car"/>
-    <w:basedOn w:val="Policepardfaut"/>
-    <w:link w:val="Grandtitre"/>
-    <w:rsid w:val="000B77A4"/>
-    <w:rPr>
-      <w:b/>
-      <w:sz w:val="56"/>
-      <w14:shadow w14:blurRad="55003" w14:dist="50800" w14:dir="5400000" w14:sx="100000" w14:sy="100000" w14:kx="0" w14:ky="0" w14:algn="tl">
-        <w14:srgbClr w14:val="000000">
-          <w14:alpha w14:val="67000"/>
-        </w14:srgbClr>
-      </w14:shadow>
-      <w14:textOutline w14:w="8890" w14:cap="flat" w14:cmpd="sng" w14:algn="ctr">
-        <w14:solidFill>
-          <w14:schemeClr w14:val="accent1">
-            <w14:tint w14:val="3000"/>
-          </w14:schemeClr>
-        </w14:solidFill>
-        <w14:prstDash w14:val="solid"/>
-        <w14:miter w14:lim="0"/>
-      </w14:textOutline>
-      <w14:textFill>
-        <w14:gradFill>
-          <w14:gsLst>
-            <w14:gs w14:pos="10000">
-              <w14:schemeClr w14:val="accent1">
-                <w14:tint w14:val="63000"/>
-                <w14:sat w14:val="105000"/>
-              </w14:schemeClr>
-            </w14:gs>
-            <w14:gs w14:pos="90000">
-              <w14:schemeClr w14:val="accent1">
-                <w14:shade w14:val="50000"/>
-                <w14:satMod w14:val="100000"/>
-              </w14:schemeClr>
-            </w14:gs>
-          </w14:gsLst>
-          <w14:lin w14:ang="5400000" w14:scaled="0"/>
-        </w14:gradFill>
-      </w14:textFill>
-    </w:rPr>
-  </w:style>
-  <w:style w:type="character" w:customStyle="1" w:styleId="En-tteCar">
-    <w:name w:val="En-tête Car"/>
-    <w:basedOn w:val="Policepardfaut"/>
-    <w:link w:val="En-tte"/>
-    <w:uiPriority w:val="99"/>
-    <w:rsid w:val="00C65314"/>
-  </w:style>
-  <w:style w:type="paragraph" w:styleId="Pieddepage">
-    <w:name w:val="footer"/>
-    <w:basedOn w:val="Normal"/>
-    <w:link w:val="PieddepageCar"/>
-    <w:uiPriority w:val="99"/>
-    <w:unhideWhenUsed/>
-    <w:rsid w:val="00C65314"/>
-    <w:pPr>
-      <w:tabs>
-        <w:tab w:val="center" w:pos="4536"/>
-        <w:tab w:val="right" w:pos="9072"/>
-      </w:tabs>
-      <w:spacing w:after="0" w:line="240" w:lineRule="auto"/>
-    </w:pPr>
-  </w:style>
-  <w:style w:type="character" w:customStyle="1" w:styleId="PieddepageCar">
-    <w:name w:val="Pied de page Car"/>
-    <w:basedOn w:val="Policepardfaut"/>
-    <w:link w:val="Pieddepage"/>
-    <w:uiPriority w:val="99"/>
-    <w:rsid w:val="00C65314"/>
-  </w:style>
-  <w:style w:type="character" w:customStyle="1" w:styleId="Titre1Car">
-    <w:name w:val="Titre 1 Car"/>
-    <w:basedOn w:val="Policepardfaut"/>
-    <w:link w:val="Titre1"/>
-    <w:uiPriority w:val="9"/>
-    <w:rsid w:val="00CA2610"/>
-    <w:rPr>
-      <w:b/>
-      <w:sz w:val="56"/>
-      <w14:shadow w14:blurRad="55003" w14:dist="50800" w14:dir="5400000" w14:sx="100000" w14:sy="100000" w14:kx="0" w14:ky="0" w14:algn="tl">
-        <w14:srgbClr w14:val="000000">
-          <w14:alpha w14:val="67000"/>
-        </w14:srgbClr>
-      </w14:shadow>
-      <w14:textOutline w14:w="8890" w14:cap="flat" w14:cmpd="sng" w14:algn="ctr">
-        <w14:solidFill>
-          <w14:schemeClr w14:val="accent1">
-            <w14:tint w14:val="3000"/>
-          </w14:schemeClr>
-        </w14:solidFill>
-        <w14:prstDash w14:val="solid"/>
-        <w14:miter w14:lim="0"/>
-      </w14:textOutline>
-      <w14:textFill>
-        <w14:gradFill>
-          <w14:gsLst>
-            <w14:gs w14:pos="10000">
-              <w14:schemeClr w14:val="accent1">
-                <w14:tint w14:val="63000"/>
-                <w14:sat w14:val="105000"/>
-              </w14:schemeClr>
-            </w14:gs>
-            <w14:gs w14:pos="90000">
-              <w14:schemeClr w14:val="accent1">
-                <w14:shade w14:val="50000"/>
-                <w14:satMod w14:val="100000"/>
-              </w14:schemeClr>
-            </w14:gs>
-          </w14:gsLst>
-          <w14:lin w14:ang="5400000" w14:scaled="0"/>
-        </w14:gradFill>
-      </w14:textFill>
-    </w:rPr>
-  </w:style>
-  <w:style w:type="character" w:customStyle="1" w:styleId="Titre2Car">
-    <w:name w:val="Titre 2 Car"/>
-    <w:basedOn w:val="Policepardfaut"/>
-    <w:link w:val="Titre2"/>
-    <w:uiPriority w:val="9"/>
-    <w:rsid w:val="002B43AC"/>
-    <w:rPr>
-      <w:rFonts w:asciiTheme="majorHAnsi" w:eastAsiaTheme="majorEastAsia" w:hAnsiTheme="majorHAnsi" w:cstheme="majorBidi"/>
-      <w:b/>
-      <w:bCs/>
-      <w:color w:val="4F81BD" w:themeColor="accent1"/>
-      <w:sz w:val="28"/>
-      <w:szCs w:val="26"/>
-      <w:u w:val="single"/>
-    </w:rPr>
-  </w:style>
-  <w:style w:type="paragraph" w:styleId="NormalWeb">
-    <w:name w:val="Normal (Web)"/>
-    <w:basedOn w:val="Normal"/>
-    <w:uiPriority w:val="99"/>
-    <w:unhideWhenUsed/>
-    <w:rsid w:val="009D5D71"/>
-    <w:pPr>
-      <w:spacing w:before="100" w:beforeAutospacing="1" w:after="119" w:line="240" w:lineRule="auto"/>
-      <w:jc w:val="left"/>
-    </w:pPr>
-    <w:rPr>
-      <w:rFonts w:ascii="Times New Roman" w:eastAsia="Times New Roman" w:hAnsi="Times New Roman" w:cs="Times New Roman"/>
-      <w:szCs w:val="24"/>
-      <w:lang w:eastAsia="fr-FR"/>
-    </w:rPr>
-  </w:style>
-  <w:style w:type="table" w:styleId="Grilledutableau">
-    <w:name w:val="Table Grid"/>
-    <w:basedOn w:val="TableauNormal"/>
-    <w:uiPriority w:val="59"/>
-    <w:rsid w:val="003B73D7"/>
-    <w:pPr>
-      <w:spacing w:after="0" w:line="240" w:lineRule="auto"/>
-    </w:pPr>
-    <w:tblPr>
-      <w:tblInd w:w="0" w:type="dxa"/>
-      <w:tblBorders>
-        <w:top w:val="single" w:sz="4" w:space="0" w:color="auto"/>
-        <w:left w:val="single" w:sz="4" w:space="0" w:color="auto"/>
-        <w:bottom w:val="single" w:sz="4" w:space="0" w:color="auto"/>
-        <w:right w:val="single" w:sz="4" w:space="0" w:color="auto"/>
-        <w:insideH w:val="single" w:sz="4" w:space="0" w:color="auto"/>
-        <w:insideV w:val="single" w:sz="4" w:space="0" w:color="auto"/>
-      </w:tblBorders>
-      <w:tblCellMar>
-        <w:top w:w="0" w:type="dxa"/>
-        <w:left w:w="108" w:type="dxa"/>
-        <w:bottom w:w="0" w:type="dxa"/>
-        <w:right w:w="108" w:type="dxa"/>
-      </w:tblCellMar>
-    </w:tblPr>
-  </w:style>
-  <w:style w:type="table" w:styleId="Grilleclaire">
-    <w:name w:val="Light Grid"/>
-    <w:basedOn w:val="TableauNormal"/>
-    <w:uiPriority w:val="62"/>
-    <w:rsid w:val="003B73D7"/>
-    <w:pPr>
-      <w:spacing w:after="0" w:line="240" w:lineRule="auto"/>
-    </w:pPr>
-    <w:tblPr>
-      <w:tblStyleRowBandSize w:val="1"/>
-      <w:tblStyleColBandSize w:val="1"/>
-      <w:tblInd w:w="0" w:type="dxa"/>
-      <w:tblBorders>
-        <w:top w:val="single" w:sz="8" w:space="0" w:color="000000" w:themeColor="text1"/>
-        <w:left w:val="single" w:sz="8" w:space="0" w:color="000000" w:themeColor="text1"/>
-        <w:bottom w:val="single" w:sz="8" w:space="0" w:color="000000" w:themeColor="text1"/>
-        <w:right w:val="single" w:sz="8" w:space="0" w:color="000000" w:themeColor="text1"/>
-        <w:insideH w:val="single" w:sz="8" w:space="0" w:color="000000" w:themeColor="text1"/>
-        <w:insideV w:val="single" w:sz="8" w:space="0" w:color="000000" w:themeColor="text1"/>
-      </w:tblBorders>
-      <w:tblCellMar>
-        <w:top w:w="0" w:type="dxa"/>
-        <w:left w:w="108" w:type="dxa"/>
-        <w:bottom w:w="0" w:type="dxa"/>
-        <w:right w:w="108" w:type="dxa"/>
-      </w:tblCellMar>
     </w:tblPr>
     <w:tblStylePr w:type="firstRow">
       <w:pPr>

</xml_diff>